<commit_message>
Arrangement suivant les couleurs de l'arc-en-ciel
</commit_message>
<xml_diff>
--- a/pictures/2024-0330/W-p/W-p-1234.docx
+++ b/pictures/2024-0330/W-p/W-p-1234.docx
@@ -13,7 +13,7 @@
         <mc:AlternateContent>
           <mc:Choice Requires="wpc">
             <w:drawing>
-              <wp:inline distT="0" distB="0" distL="0" distR="0" wp14:anchorId="1A25FEFA" wp14:editId="12CF5948">
+              <wp:inline distT="0" distB="0" distL="0" distR="0" wp14:anchorId="1A25FEFA" wp14:editId="73763FED">
                 <wp:extent cx="10385924" cy="7200900"/>
                 <wp:effectExtent l="0" t="0" r="0" b="0"/>
                 <wp:docPr id="901205965" name="Zone de dessin 1"/>
@@ -34,23 +34,875 @@
                       </wpc:bg>
                       <wpc:whole/>
                       <wpg:wgp>
-                        <wpg:cNvPr id="211700908" name="Groupe 211700908"/>
+                        <wpg:cNvPr id="2039158772" name="Groupe 2039158772"/>
                         <wpg:cNvGrpSpPr/>
                         <wpg:grpSpPr>
                           <a:xfrm>
-                            <a:off x="6970106" y="3666349"/>
+                            <a:off x="3892014" y="3934138"/>
                             <a:ext cx="2908800" cy="2520000"/>
-                            <a:chOff x="379822" y="641163"/>
+                            <a:chOff x="3892014" y="3934138"/>
                             <a:chExt cx="2908800" cy="2520000"/>
                           </a:xfrm>
                         </wpg:grpSpPr>
                         <wps:wsp>
-                          <wps:cNvPr id="1311780202" name="Hexagone 1311780202"/>
+                          <wps:cNvPr id="1674742384" name="Hexagone 1674742384"/>
                           <wps:cNvSpPr/>
                           <wps:spPr>
                             <a:xfrm>
-                              <a:off x="379822" y="641163"/>
+                              <a:off x="3892014" y="3934138"/>
                               <a:ext cx="2908800" cy="2520000"/>
+                            </a:xfrm>
+                            <a:prstGeom prst="hexagon">
+                              <a:avLst>
+                                <a:gd name="adj" fmla="val 28786"/>
+                                <a:gd name="vf" fmla="val 115470"/>
+                              </a:avLst>
+                            </a:prstGeom>
+                            <a:gradFill>
+                              <a:gsLst>
+                                <a:gs pos="0">
+                                  <a:srgbClr val="FF0000">
+                                    <a:shade val="30000"/>
+                                    <a:satMod val="115000"/>
+                                    <a:tint val="66000"/>
+                                    <a:satMod val="160000"/>
+                                    <a:lumMod val="50000"/>
+                                  </a:srgbClr>
+                                </a:gs>
+                                <a:gs pos="50000">
+                                  <a:srgbClr val="FF0000">
+                                    <a:shade val="30000"/>
+                                    <a:satMod val="115000"/>
+                                    <a:tint val="44500"/>
+                                    <a:satMod val="160000"/>
+                                    <a:lumMod val="80000"/>
+                                  </a:srgbClr>
+                                </a:gs>
+                                <a:gs pos="100000">
+                                  <a:srgbClr val="FF0000">
+                                    <a:shade val="30000"/>
+                                    <a:satMod val="115000"/>
+                                    <a:tint val="23500"/>
+                                    <a:satMod val="160000"/>
+                                    <a:lumMod val="90000"/>
+                                  </a:srgbClr>
+                                </a:gs>
+                              </a:gsLst>
+                              <a:path path="circle">
+                                <a:fillToRect l="50000" t="50000" r="50000" b="50000"/>
+                              </a:path>
+                            </a:gradFill>
+                            <a:ln w="57150" cmpd="sng">
+                              <a:solidFill>
+                                <a:schemeClr val="bg1"/>
+                              </a:solidFill>
+                            </a:ln>
+                          </wps:spPr>
+                          <wps:style>
+                            <a:lnRef idx="2">
+                              <a:schemeClr val="accent1">
+                                <a:shade val="15000"/>
+                              </a:schemeClr>
+                            </a:lnRef>
+                            <a:fillRef idx="1">
+                              <a:schemeClr val="accent1"/>
+                            </a:fillRef>
+                            <a:effectRef idx="0">
+                              <a:schemeClr val="accent1"/>
+                            </a:effectRef>
+                            <a:fontRef idx="minor">
+                              <a:schemeClr val="lt1"/>
+                            </a:fontRef>
+                          </wps:style>
+                          <wps:bodyPr rot="0" spcFirstLastPara="0" vert="horz" wrap="square" lIns="91440" tIns="45720" rIns="91440" bIns="45720" numCol="1" spcCol="0" rtlCol="0" fromWordArt="0" anchor="ctr" anchorCtr="0" forceAA="0" compatLnSpc="1">
+                            <a:prstTxWarp prst="textNoShape">
+                              <a:avLst/>
+                            </a:prstTxWarp>
+                            <a:noAutofit/>
+                          </wps:bodyPr>
+                        </wps:wsp>
+                        <pic:pic xmlns:pic="http://schemas.openxmlformats.org/drawingml/2006/picture">
+                          <pic:nvPicPr>
+                            <pic:cNvPr id="1575807549" name="Graphique 1575807549" descr="Feu avec un remplissage uni"/>
+                            <pic:cNvPicPr>
+                              <a:picLocks noChangeAspect="1"/>
+                            </pic:cNvPicPr>
+                          </pic:nvPicPr>
+                          <pic:blipFill>
+                            <a:blip r:embed="rId5">
+                              <a:extLst>
+                                <a:ext uri="{28A0092B-C50C-407E-A947-70E740481C1C}">
+                                  <a14:useLocalDpi xmlns:a14="http://schemas.microsoft.com/office/drawing/2010/main" val="0"/>
+                                </a:ext>
+                                <a:ext uri="{96DAC541-7B7A-43D3-8B79-37D633B846F1}">
+                                  <asvg:svgBlip xmlns:asvg="http://schemas.microsoft.com/office/drawing/2016/SVG/main" r:embed="rId6"/>
+                                </a:ext>
+                              </a:extLst>
+                            </a:blip>
+                            <a:stretch>
+                              <a:fillRect/>
+                            </a:stretch>
+                          </pic:blipFill>
+                          <pic:spPr>
+                            <a:xfrm>
+                              <a:off x="4888833" y="4736862"/>
+                              <a:ext cx="914400" cy="914400"/>
+                            </a:xfrm>
+                            <a:prstGeom prst="rect">
+                              <a:avLst/>
+                            </a:prstGeom>
+                          </pic:spPr>
+                        </pic:pic>
+                        <wps:wsp>
+                          <wps:cNvPr id="1848371448" name="Ellipse 1848371448"/>
+                          <wps:cNvSpPr/>
+                          <wps:spPr>
+                            <a:xfrm>
+                              <a:off x="6019422" y="4238938"/>
+                              <a:ext cx="177800" cy="179705"/>
+                            </a:xfrm>
+                            <a:prstGeom prst="ellipse">
+                              <a:avLst/>
+                            </a:prstGeom>
+                            <a:solidFill>
+                              <a:schemeClr val="tx1"/>
+                            </a:solidFill>
+                            <a:ln>
+                              <a:noFill/>
+                            </a:ln>
+                          </wps:spPr>
+                          <wps:style>
+                            <a:lnRef idx="2">
+                              <a:schemeClr val="dk1">
+                                <a:shade val="15000"/>
+                              </a:schemeClr>
+                            </a:lnRef>
+                            <a:fillRef idx="1">
+                              <a:schemeClr val="dk1"/>
+                            </a:fillRef>
+                            <a:effectRef idx="0">
+                              <a:schemeClr val="dk1"/>
+                            </a:effectRef>
+                            <a:fontRef idx="minor">
+                              <a:schemeClr val="lt1"/>
+                            </a:fontRef>
+                          </wps:style>
+                          <wps:bodyPr rot="0" spcFirstLastPara="0" vert="horz" wrap="square" lIns="91440" tIns="45720" rIns="91440" bIns="45720" numCol="1" spcCol="0" rtlCol="0" fromWordArt="0" anchor="ctr" anchorCtr="0" forceAA="0" compatLnSpc="1">
+                            <a:prstTxWarp prst="textNoShape">
+                              <a:avLst/>
+                            </a:prstTxWarp>
+                            <a:noAutofit/>
+                          </wps:bodyPr>
+                        </wps:wsp>
+                        <wps:wsp>
+                          <wps:cNvPr id="1436994740" name="Ellipse 1436994740"/>
+                          <wps:cNvSpPr/>
+                          <wps:spPr>
+                            <a:xfrm>
+                              <a:off x="6119074" y="4418643"/>
+                              <a:ext cx="177800" cy="179705"/>
+                            </a:xfrm>
+                            <a:prstGeom prst="ellipse">
+                              <a:avLst/>
+                            </a:prstGeom>
+                            <a:solidFill>
+                              <a:schemeClr val="tx1"/>
+                            </a:solidFill>
+                            <a:ln>
+                              <a:noFill/>
+                            </a:ln>
+                          </wps:spPr>
+                          <wps:style>
+                            <a:lnRef idx="2">
+                              <a:schemeClr val="dk1">
+                                <a:shade val="15000"/>
+                              </a:schemeClr>
+                            </a:lnRef>
+                            <a:fillRef idx="1">
+                              <a:schemeClr val="dk1"/>
+                            </a:fillRef>
+                            <a:effectRef idx="0">
+                              <a:schemeClr val="dk1"/>
+                            </a:effectRef>
+                            <a:fontRef idx="minor">
+                              <a:schemeClr val="lt1"/>
+                            </a:fontRef>
+                          </wps:style>
+                          <wps:bodyPr rot="0" spcFirstLastPara="0" vert="horz" wrap="square" lIns="91440" tIns="45720" rIns="91440" bIns="45720" numCol="1" spcCol="0" rtlCol="0" fromWordArt="0" anchor="ctr" anchorCtr="0" forceAA="0" compatLnSpc="1">
+                            <a:prstTxWarp prst="textNoShape">
+                              <a:avLst/>
+                            </a:prstTxWarp>
+                            <a:noAutofit/>
+                          </wps:bodyPr>
+                        </wps:wsp>
+                        <wps:wsp>
+                          <wps:cNvPr id="1231027773" name="Ellipse 1231027773"/>
+                          <wps:cNvSpPr/>
+                          <wps:spPr>
+                            <a:xfrm>
+                              <a:off x="6229025" y="4604305"/>
+                              <a:ext cx="177800" cy="179705"/>
+                            </a:xfrm>
+                            <a:prstGeom prst="ellipse">
+                              <a:avLst/>
+                            </a:prstGeom>
+                            <a:solidFill>
+                              <a:schemeClr val="tx1"/>
+                            </a:solidFill>
+                            <a:ln>
+                              <a:noFill/>
+                            </a:ln>
+                          </wps:spPr>
+                          <wps:style>
+                            <a:lnRef idx="2">
+                              <a:schemeClr val="dk1">
+                                <a:shade val="15000"/>
+                              </a:schemeClr>
+                            </a:lnRef>
+                            <a:fillRef idx="1">
+                              <a:schemeClr val="dk1"/>
+                            </a:fillRef>
+                            <a:effectRef idx="0">
+                              <a:schemeClr val="dk1"/>
+                            </a:effectRef>
+                            <a:fontRef idx="minor">
+                              <a:schemeClr val="lt1"/>
+                            </a:fontRef>
+                          </wps:style>
+                          <wps:bodyPr rot="0" spcFirstLastPara="0" vert="horz" wrap="square" lIns="91440" tIns="45720" rIns="91440" bIns="45720" numCol="1" spcCol="0" rtlCol="0" fromWordArt="0" anchor="ctr" anchorCtr="0" forceAA="0" compatLnSpc="1">
+                            <a:prstTxWarp prst="textNoShape">
+                              <a:avLst/>
+                            </a:prstTxWarp>
+                            <a:noAutofit/>
+                          </wps:bodyPr>
+                        </wps:wsp>
+                        <wps:wsp>
+                          <wps:cNvPr id="557061504" name="Ellipse 557061504"/>
+                          <wps:cNvSpPr/>
+                          <wps:spPr>
+                            <a:xfrm>
+                              <a:off x="6343346" y="4784010"/>
+                              <a:ext cx="177800" cy="179705"/>
+                            </a:xfrm>
+                            <a:prstGeom prst="ellipse">
+                              <a:avLst/>
+                            </a:prstGeom>
+                            <a:solidFill>
+                              <a:schemeClr val="tx1"/>
+                            </a:solidFill>
+                            <a:ln>
+                              <a:noFill/>
+                            </a:ln>
+                          </wps:spPr>
+                          <wps:style>
+                            <a:lnRef idx="2">
+                              <a:schemeClr val="dk1">
+                                <a:shade val="15000"/>
+                              </a:schemeClr>
+                            </a:lnRef>
+                            <a:fillRef idx="1">
+                              <a:schemeClr val="dk1"/>
+                            </a:fillRef>
+                            <a:effectRef idx="0">
+                              <a:schemeClr val="dk1"/>
+                            </a:effectRef>
+                            <a:fontRef idx="minor">
+                              <a:schemeClr val="lt1"/>
+                            </a:fontRef>
+                          </wps:style>
+                          <wps:bodyPr rot="0" spcFirstLastPara="0" vert="horz" wrap="square" lIns="91440" tIns="45720" rIns="91440" bIns="45720" numCol="1" spcCol="0" rtlCol="0" fromWordArt="0" anchor="ctr" anchorCtr="0" forceAA="0" compatLnSpc="1">
+                            <a:prstTxWarp prst="textNoShape">
+                              <a:avLst/>
+                            </a:prstTxWarp>
+                            <a:noAutofit/>
+                          </wps:bodyPr>
+                        </wps:wsp>
+                        <wps:wsp>
+                          <wps:cNvPr id="1600181300" name="Ellipse 1600181300"/>
+                          <wps:cNvSpPr/>
+                          <wps:spPr>
+                            <a:xfrm>
+                              <a:off x="4135705" y="4847903"/>
+                              <a:ext cx="177165" cy="179705"/>
+                            </a:xfrm>
+                            <a:prstGeom prst="ellipse">
+                              <a:avLst/>
+                            </a:prstGeom>
+                            <a:solidFill>
+                              <a:schemeClr val="tx1"/>
+                            </a:solidFill>
+                            <a:ln>
+                              <a:noFill/>
+                            </a:ln>
+                          </wps:spPr>
+                          <wps:style>
+                            <a:lnRef idx="2">
+                              <a:schemeClr val="dk1">
+                                <a:shade val="15000"/>
+                              </a:schemeClr>
+                            </a:lnRef>
+                            <a:fillRef idx="1">
+                              <a:schemeClr val="dk1"/>
+                            </a:fillRef>
+                            <a:effectRef idx="0">
+                              <a:schemeClr val="dk1"/>
+                            </a:effectRef>
+                            <a:fontRef idx="minor">
+                              <a:schemeClr val="lt1"/>
+                            </a:fontRef>
+                          </wps:style>
+                          <wps:bodyPr rot="0" spcFirstLastPara="0" vert="horz" wrap="square" lIns="91440" tIns="45720" rIns="91440" bIns="45720" numCol="1" spcCol="0" rtlCol="0" fromWordArt="0" anchor="ctr" anchorCtr="0" forceAA="0" compatLnSpc="1">
+                            <a:prstTxWarp prst="textNoShape">
+                              <a:avLst/>
+                            </a:prstTxWarp>
+                            <a:noAutofit/>
+                          </wps:bodyPr>
+                        </wps:wsp>
+                        <wps:wsp>
+                          <wps:cNvPr id="582775643" name="Ellipse 582775643"/>
+                          <wps:cNvSpPr/>
+                          <wps:spPr>
+                            <a:xfrm>
+                              <a:off x="4474795" y="4244895"/>
+                              <a:ext cx="177165" cy="179705"/>
+                            </a:xfrm>
+                            <a:prstGeom prst="ellipse">
+                              <a:avLst/>
+                            </a:prstGeom>
+                            <a:solidFill>
+                              <a:schemeClr val="tx1"/>
+                            </a:solidFill>
+                            <a:ln>
+                              <a:noFill/>
+                            </a:ln>
+                          </wps:spPr>
+                          <wps:style>
+                            <a:lnRef idx="2">
+                              <a:schemeClr val="dk1">
+                                <a:shade val="15000"/>
+                              </a:schemeClr>
+                            </a:lnRef>
+                            <a:fillRef idx="1">
+                              <a:schemeClr val="dk1"/>
+                            </a:fillRef>
+                            <a:effectRef idx="0">
+                              <a:schemeClr val="dk1"/>
+                            </a:effectRef>
+                            <a:fontRef idx="minor">
+                              <a:schemeClr val="lt1"/>
+                            </a:fontRef>
+                          </wps:style>
+                          <wps:bodyPr rot="0" spcFirstLastPara="0" vert="horz" wrap="square" lIns="91440" tIns="45720" rIns="91440" bIns="45720" numCol="1" spcCol="0" rtlCol="0" fromWordArt="0" anchor="ctr" anchorCtr="0" forceAA="0" compatLnSpc="1">
+                            <a:prstTxWarp prst="textNoShape">
+                              <a:avLst/>
+                            </a:prstTxWarp>
+                            <a:noAutofit/>
+                          </wps:bodyPr>
+                        </wps:wsp>
+                        <wps:wsp>
+                          <wps:cNvPr id="1973625114" name="Ellipse 1973625114"/>
+                          <wps:cNvSpPr/>
+                          <wps:spPr>
+                            <a:xfrm>
+                              <a:off x="4246195" y="4630613"/>
+                              <a:ext cx="177165" cy="179705"/>
+                            </a:xfrm>
+                            <a:prstGeom prst="ellipse">
+                              <a:avLst/>
+                            </a:prstGeom>
+                            <a:solidFill>
+                              <a:schemeClr val="tx1"/>
+                            </a:solidFill>
+                            <a:ln>
+                              <a:noFill/>
+                            </a:ln>
+                          </wps:spPr>
+                          <wps:style>
+                            <a:lnRef idx="2">
+                              <a:schemeClr val="dk1">
+                                <a:shade val="15000"/>
+                              </a:schemeClr>
+                            </a:lnRef>
+                            <a:fillRef idx="1">
+                              <a:schemeClr val="dk1"/>
+                            </a:fillRef>
+                            <a:effectRef idx="0">
+                              <a:schemeClr val="dk1"/>
+                            </a:effectRef>
+                            <a:fontRef idx="minor">
+                              <a:schemeClr val="lt1"/>
+                            </a:fontRef>
+                          </wps:style>
+                          <wps:bodyPr rot="0" spcFirstLastPara="0" vert="horz" wrap="square" lIns="91440" tIns="45720" rIns="91440" bIns="45720" numCol="1" spcCol="0" rtlCol="0" fromWordArt="0" anchor="ctr" anchorCtr="0" forceAA="0" compatLnSpc="1">
+                            <a:prstTxWarp prst="textNoShape">
+                              <a:avLst/>
+                            </a:prstTxWarp>
+                            <a:noAutofit/>
+                          </wps:bodyPr>
+                        </wps:wsp>
+                        <wps:wsp>
+                          <wps:cNvPr id="1256237070" name="Ellipse 1256237070"/>
+                          <wps:cNvSpPr/>
+                          <wps:spPr>
+                            <a:xfrm>
+                              <a:off x="4368250" y="4445992"/>
+                              <a:ext cx="177165" cy="179705"/>
+                            </a:xfrm>
+                            <a:prstGeom prst="ellipse">
+                              <a:avLst/>
+                            </a:prstGeom>
+                            <a:solidFill>
+                              <a:schemeClr val="tx1"/>
+                            </a:solidFill>
+                            <a:ln>
+                              <a:noFill/>
+                            </a:ln>
+                          </wps:spPr>
+                          <wps:style>
+                            <a:lnRef idx="2">
+                              <a:schemeClr val="dk1">
+                                <a:shade val="15000"/>
+                              </a:schemeClr>
+                            </a:lnRef>
+                            <a:fillRef idx="1">
+                              <a:schemeClr val="dk1"/>
+                            </a:fillRef>
+                            <a:effectRef idx="0">
+                              <a:schemeClr val="dk1"/>
+                            </a:effectRef>
+                            <a:fontRef idx="minor">
+                              <a:schemeClr val="lt1"/>
+                            </a:fontRef>
+                          </wps:style>
+                          <wps:bodyPr rot="0" spcFirstLastPara="0" vert="horz" wrap="square" lIns="91440" tIns="45720" rIns="91440" bIns="45720" numCol="1" spcCol="0" rtlCol="0" fromWordArt="0" anchor="ctr" anchorCtr="0" forceAA="0" compatLnSpc="1">
+                            <a:prstTxWarp prst="textNoShape">
+                              <a:avLst/>
+                            </a:prstTxWarp>
+                            <a:noAutofit/>
+                          </wps:bodyPr>
+                        </wps:wsp>
+                        <wps:wsp>
+                          <wps:cNvPr id="342885625" name="Ellipse 342885625"/>
+                          <wps:cNvSpPr/>
+                          <wps:spPr>
+                            <a:xfrm>
+                              <a:off x="4948721" y="6201194"/>
+                              <a:ext cx="177165" cy="179705"/>
+                            </a:xfrm>
+                            <a:prstGeom prst="ellipse">
+                              <a:avLst/>
+                            </a:prstGeom>
+                            <a:solidFill>
+                              <a:schemeClr val="tx1"/>
+                            </a:solidFill>
+                            <a:ln>
+                              <a:noFill/>
+                            </a:ln>
+                          </wps:spPr>
+                          <wps:style>
+                            <a:lnRef idx="2">
+                              <a:schemeClr val="dk1">
+                                <a:shade val="15000"/>
+                              </a:schemeClr>
+                            </a:lnRef>
+                            <a:fillRef idx="1">
+                              <a:schemeClr val="dk1"/>
+                            </a:fillRef>
+                            <a:effectRef idx="0">
+                              <a:schemeClr val="dk1"/>
+                            </a:effectRef>
+                            <a:fontRef idx="minor">
+                              <a:schemeClr val="lt1"/>
+                            </a:fontRef>
+                          </wps:style>
+                          <wps:bodyPr rot="0" spcFirstLastPara="0" vert="horz" wrap="square" lIns="91440" tIns="45720" rIns="91440" bIns="45720" numCol="1" spcCol="0" rtlCol="0" fromWordArt="0" anchor="ctr" anchorCtr="0" forceAA="0" compatLnSpc="1">
+                            <a:prstTxWarp prst="textNoShape">
+                              <a:avLst/>
+                            </a:prstTxWarp>
+                            <a:noAutofit/>
+                          </wps:bodyPr>
+                        </wps:wsp>
+                        <wps:wsp>
+                          <wps:cNvPr id="1941712786" name="Ellipse 1941712786"/>
+                          <wps:cNvSpPr/>
+                          <wps:spPr>
+                            <a:xfrm>
+                              <a:off x="5177321" y="6201194"/>
+                              <a:ext cx="177165" cy="179705"/>
+                            </a:xfrm>
+                            <a:prstGeom prst="ellipse">
+                              <a:avLst/>
+                            </a:prstGeom>
+                            <a:solidFill>
+                              <a:schemeClr val="tx1"/>
+                            </a:solidFill>
+                            <a:ln>
+                              <a:noFill/>
+                            </a:ln>
+                          </wps:spPr>
+                          <wps:style>
+                            <a:lnRef idx="2">
+                              <a:schemeClr val="dk1">
+                                <a:shade val="15000"/>
+                              </a:schemeClr>
+                            </a:lnRef>
+                            <a:fillRef idx="1">
+                              <a:schemeClr val="dk1"/>
+                            </a:fillRef>
+                            <a:effectRef idx="0">
+                              <a:schemeClr val="dk1"/>
+                            </a:effectRef>
+                            <a:fontRef idx="minor">
+                              <a:schemeClr val="lt1"/>
+                            </a:fontRef>
+                          </wps:style>
+                          <wps:bodyPr rot="0" spcFirstLastPara="0" vert="horz" wrap="square" lIns="91440" tIns="45720" rIns="91440" bIns="45720" numCol="1" spcCol="0" rtlCol="0" fromWordArt="0" anchor="ctr" anchorCtr="0" forceAA="0" compatLnSpc="1">
+                            <a:prstTxWarp prst="textNoShape">
+                              <a:avLst/>
+                            </a:prstTxWarp>
+                            <a:noAutofit/>
+                          </wps:bodyPr>
+                        </wps:wsp>
+                        <wps:wsp>
+                          <wps:cNvPr id="983109132" name="Ellipse 983109132"/>
+                          <wps:cNvSpPr/>
+                          <wps:spPr>
+                            <a:xfrm>
+                              <a:off x="5398301" y="6201194"/>
+                              <a:ext cx="177165" cy="179705"/>
+                            </a:xfrm>
+                            <a:prstGeom prst="ellipse">
+                              <a:avLst/>
+                            </a:prstGeom>
+                            <a:solidFill>
+                              <a:schemeClr val="tx1"/>
+                            </a:solidFill>
+                            <a:ln>
+                              <a:noFill/>
+                            </a:ln>
+                          </wps:spPr>
+                          <wps:style>
+                            <a:lnRef idx="2">
+                              <a:schemeClr val="dk1">
+                                <a:shade val="15000"/>
+                              </a:schemeClr>
+                            </a:lnRef>
+                            <a:fillRef idx="1">
+                              <a:schemeClr val="dk1"/>
+                            </a:fillRef>
+                            <a:effectRef idx="0">
+                              <a:schemeClr val="dk1"/>
+                            </a:effectRef>
+                            <a:fontRef idx="minor">
+                              <a:schemeClr val="lt1"/>
+                            </a:fontRef>
+                          </wps:style>
+                          <wps:bodyPr rot="0" spcFirstLastPara="0" vert="horz" wrap="square" lIns="91440" tIns="45720" rIns="91440" bIns="45720" numCol="1" spcCol="0" rtlCol="0" fromWordArt="0" anchor="ctr" anchorCtr="0" forceAA="0" compatLnSpc="1">
+                            <a:prstTxWarp prst="textNoShape">
+                              <a:avLst/>
+                            </a:prstTxWarp>
+                            <a:noAutofit/>
+                          </wps:bodyPr>
+                        </wps:wsp>
+                        <wps:wsp>
+                          <wps:cNvPr id="1983519330" name="Ellipse 1983519330"/>
+                          <wps:cNvSpPr/>
+                          <wps:spPr>
+                            <a:xfrm>
+                              <a:off x="5609342" y="6201194"/>
+                              <a:ext cx="177165" cy="179705"/>
+                            </a:xfrm>
+                            <a:prstGeom prst="ellipse">
+                              <a:avLst/>
+                            </a:prstGeom>
+                            <a:solidFill>
+                              <a:schemeClr val="tx1"/>
+                            </a:solidFill>
+                            <a:ln>
+                              <a:noFill/>
+                            </a:ln>
+                          </wps:spPr>
+                          <wps:style>
+                            <a:lnRef idx="2">
+                              <a:schemeClr val="dk1">
+                                <a:shade val="15000"/>
+                              </a:schemeClr>
+                            </a:lnRef>
+                            <a:fillRef idx="1">
+                              <a:schemeClr val="dk1"/>
+                            </a:fillRef>
+                            <a:effectRef idx="0">
+                              <a:schemeClr val="dk1"/>
+                            </a:effectRef>
+                            <a:fontRef idx="minor">
+                              <a:schemeClr val="lt1"/>
+                            </a:fontRef>
+                          </wps:style>
+                          <wps:bodyPr rot="0" spcFirstLastPara="0" vert="horz" wrap="square" lIns="91440" tIns="45720" rIns="91440" bIns="45720" numCol="1" spcCol="0" rtlCol="0" fromWordArt="0" anchor="ctr" anchorCtr="0" forceAA="0" compatLnSpc="1">
+                            <a:prstTxWarp prst="textNoShape">
+                              <a:avLst/>
+                            </a:prstTxWarp>
+                            <a:noAutofit/>
+                          </wps:bodyPr>
+                        </wps:wsp>
+                      </wpg:wgp>
+                      <wpg:wgp>
+                        <wpg:cNvPr id="1625031808" name="Groupe 1625031808"/>
+                        <wpg:cNvGrpSpPr/>
+                        <wpg:grpSpPr>
+                          <a:xfrm>
+                            <a:off x="362753" y="512370"/>
+                            <a:ext cx="2908800" cy="2520000"/>
+                            <a:chOff x="362753" y="512370"/>
+                            <a:chExt cx="2908800" cy="2520000"/>
+                          </a:xfrm>
+                        </wpg:grpSpPr>
+                        <wps:wsp>
+                          <wps:cNvPr id="176591706" name="Hexagone 176591706"/>
+                          <wps:cNvSpPr/>
+                          <wps:spPr>
+                            <a:xfrm>
+                              <a:off x="362753" y="512370"/>
+                              <a:ext cx="2908800" cy="2520000"/>
+                            </a:xfrm>
+                            <a:prstGeom prst="hexagon">
+                              <a:avLst>
+                                <a:gd name="adj" fmla="val 29102"/>
+                                <a:gd name="vf" fmla="val 115470"/>
+                              </a:avLst>
+                            </a:prstGeom>
+                            <a:gradFill flip="none" rotWithShape="1">
+                              <a:gsLst>
+                                <a:gs pos="0">
+                                  <a:schemeClr val="bg2">
+                                    <a:tint val="66000"/>
+                                    <a:satMod val="160000"/>
+                                    <a:lumMod val="50000"/>
+                                  </a:schemeClr>
+                                </a:gs>
+                                <a:gs pos="50000">
+                                  <a:schemeClr val="bg2">
+                                    <a:tint val="44500"/>
+                                    <a:satMod val="160000"/>
+                                    <a:lumMod val="80000"/>
+                                  </a:schemeClr>
+                                </a:gs>
+                                <a:gs pos="100000">
+                                  <a:schemeClr val="bg2">
+                                    <a:tint val="23500"/>
+                                    <a:satMod val="160000"/>
+                                    <a:lumMod val="90000"/>
+                                  </a:schemeClr>
+                                </a:gs>
+                              </a:gsLst>
+                              <a:path path="circle">
+                                <a:fillToRect l="50000" t="50000" r="50000" b="50000"/>
+                              </a:path>
+                              <a:tileRect/>
+                            </a:gradFill>
+                            <a:ln w="57150">
+                              <a:solidFill>
+                                <a:schemeClr val="bg1"/>
+                              </a:solidFill>
+                            </a:ln>
+                          </wps:spPr>
+                          <wps:style>
+                            <a:lnRef idx="2">
+                              <a:schemeClr val="accent1">
+                                <a:shade val="15000"/>
+                              </a:schemeClr>
+                            </a:lnRef>
+                            <a:fillRef idx="1">
+                              <a:schemeClr val="accent1"/>
+                            </a:fillRef>
+                            <a:effectRef idx="0">
+                              <a:schemeClr val="accent1"/>
+                            </a:effectRef>
+                            <a:fontRef idx="minor">
+                              <a:schemeClr val="lt1"/>
+                            </a:fontRef>
+                          </wps:style>
+                          <wps:bodyPr rot="0" spcFirstLastPara="0" vert="horz" wrap="square" lIns="91440" tIns="45720" rIns="91440" bIns="45720" numCol="1" spcCol="0" rtlCol="0" fromWordArt="0" anchor="ctr" anchorCtr="0" forceAA="0" compatLnSpc="1">
+                            <a:prstTxWarp prst="textNoShape">
+                              <a:avLst/>
+                            </a:prstTxWarp>
+                            <a:noAutofit/>
+                          </wps:bodyPr>
+                        </wps:wsp>
+                        <pic:pic xmlns:pic="http://schemas.openxmlformats.org/drawingml/2006/picture">
+                          <pic:nvPicPr>
+                            <pic:cNvPr id="455908172" name="Graphique 455908172" descr="Venteux avec un remplissage uni"/>
+                            <pic:cNvPicPr>
+                              <a:picLocks noChangeAspect="1"/>
+                            </pic:cNvPicPr>
+                          </pic:nvPicPr>
+                          <pic:blipFill>
+                            <a:blip r:embed="rId7">
+                              <a:extLst>
+                                <a:ext uri="{28A0092B-C50C-407E-A947-70E740481C1C}">
+                                  <a14:useLocalDpi xmlns:a14="http://schemas.microsoft.com/office/drawing/2010/main" val="0"/>
+                                </a:ext>
+                                <a:ext uri="{96DAC541-7B7A-43D3-8B79-37D633B846F1}">
+                                  <asvg:svgBlip xmlns:asvg="http://schemas.microsoft.com/office/drawing/2016/SVG/main" r:embed="rId8"/>
+                                </a:ext>
+                              </a:extLst>
+                            </a:blip>
+                            <a:stretch>
+                              <a:fillRect/>
+                            </a:stretch>
+                          </pic:blipFill>
+                          <pic:spPr>
+                            <a:xfrm>
+                              <a:off x="1359985" y="1315316"/>
+                              <a:ext cx="914400" cy="914400"/>
+                            </a:xfrm>
+                            <a:prstGeom prst="rect">
+                              <a:avLst/>
+                            </a:prstGeom>
+                          </pic:spPr>
+                        </pic:pic>
+                        <wps:wsp>
+                          <wps:cNvPr id="1667633282" name="Ellipse 1667633282"/>
+                          <wps:cNvSpPr/>
+                          <wps:spPr>
+                            <a:xfrm>
+                              <a:off x="1711132" y="2777191"/>
+                              <a:ext cx="179674" cy="179682"/>
+                            </a:xfrm>
+                            <a:prstGeom prst="ellipse">
+                              <a:avLst/>
+                            </a:prstGeom>
+                            <a:solidFill>
+                              <a:schemeClr val="tx1"/>
+                            </a:solidFill>
+                            <a:ln>
+                              <a:noFill/>
+                            </a:ln>
+                          </wps:spPr>
+                          <wps:style>
+                            <a:lnRef idx="2">
+                              <a:schemeClr val="dk1">
+                                <a:shade val="15000"/>
+                              </a:schemeClr>
+                            </a:lnRef>
+                            <a:fillRef idx="1">
+                              <a:schemeClr val="dk1"/>
+                            </a:fillRef>
+                            <a:effectRef idx="0">
+                              <a:schemeClr val="dk1"/>
+                            </a:effectRef>
+                            <a:fontRef idx="minor">
+                              <a:schemeClr val="lt1"/>
+                            </a:fontRef>
+                          </wps:style>
+                          <wps:bodyPr rot="0" spcFirstLastPara="0" vert="horz" wrap="square" lIns="91440" tIns="45720" rIns="91440" bIns="45720" numCol="1" spcCol="0" rtlCol="0" fromWordArt="0" anchor="ctr" anchorCtr="0" forceAA="0" compatLnSpc="1">
+                            <a:prstTxWarp prst="textNoShape">
+                              <a:avLst/>
+                            </a:prstTxWarp>
+                            <a:noAutofit/>
+                          </wps:bodyPr>
+                        </wps:wsp>
+                        <wps:wsp>
+                          <wps:cNvPr id="458840910" name="Ellipse 458840910"/>
+                          <wps:cNvSpPr/>
+                          <wps:spPr>
+                            <a:xfrm>
+                              <a:off x="760319" y="1167813"/>
+                              <a:ext cx="179674" cy="179682"/>
+                            </a:xfrm>
+                            <a:prstGeom prst="ellipse">
+                              <a:avLst/>
+                            </a:prstGeom>
+                            <a:solidFill>
+                              <a:schemeClr val="tx1"/>
+                            </a:solidFill>
+                            <a:ln>
+                              <a:noFill/>
+                            </a:ln>
+                          </wps:spPr>
+                          <wps:style>
+                            <a:lnRef idx="2">
+                              <a:schemeClr val="dk1">
+                                <a:shade val="15000"/>
+                              </a:schemeClr>
+                            </a:lnRef>
+                            <a:fillRef idx="1">
+                              <a:schemeClr val="dk1"/>
+                            </a:fillRef>
+                            <a:effectRef idx="0">
+                              <a:schemeClr val="dk1"/>
+                            </a:effectRef>
+                            <a:fontRef idx="minor">
+                              <a:schemeClr val="lt1"/>
+                            </a:fontRef>
+                          </wps:style>
+                          <wps:bodyPr rot="0" spcFirstLastPara="0" vert="horz" wrap="square" lIns="91440" tIns="45720" rIns="91440" bIns="45720" numCol="1" spcCol="0" rtlCol="0" fromWordArt="0" anchor="ctr" anchorCtr="0" forceAA="0" compatLnSpc="1">
+                            <a:prstTxWarp prst="textNoShape">
+                              <a:avLst/>
+                            </a:prstTxWarp>
+                            <a:noAutofit/>
+                          </wps:bodyPr>
+                        </wps:wsp>
+                        <wps:wsp>
+                          <wps:cNvPr id="92919840" name="Ellipse 92919840"/>
+                          <wps:cNvSpPr/>
+                          <wps:spPr>
+                            <a:xfrm>
+                              <a:off x="2669436" y="1135634"/>
+                              <a:ext cx="179674" cy="179682"/>
+                            </a:xfrm>
+                            <a:prstGeom prst="ellipse">
+                              <a:avLst/>
+                            </a:prstGeom>
+                            <a:solidFill>
+                              <a:schemeClr val="tx1"/>
+                            </a:solidFill>
+                            <a:ln>
+                              <a:noFill/>
+                            </a:ln>
+                          </wps:spPr>
+                          <wps:style>
+                            <a:lnRef idx="2">
+                              <a:schemeClr val="dk1">
+                                <a:shade val="15000"/>
+                              </a:schemeClr>
+                            </a:lnRef>
+                            <a:fillRef idx="1">
+                              <a:schemeClr val="dk1"/>
+                            </a:fillRef>
+                            <a:effectRef idx="0">
+                              <a:schemeClr val="dk1"/>
+                            </a:effectRef>
+                            <a:fontRef idx="minor">
+                              <a:schemeClr val="lt1"/>
+                            </a:fontRef>
+                          </wps:style>
+                          <wps:bodyPr rot="0" spcFirstLastPara="0" vert="horz" wrap="square" lIns="91440" tIns="45720" rIns="91440" bIns="45720" numCol="1" spcCol="0" rtlCol="0" fromWordArt="0" anchor="ctr" anchorCtr="0" forceAA="0" compatLnSpc="1">
+                            <a:prstTxWarp prst="textNoShape">
+                              <a:avLst/>
+                            </a:prstTxWarp>
+                            <a:noAutofit/>
+                          </wps:bodyPr>
+                        </wps:wsp>
+                      </wpg:wgp>
+                      <wpg:wgp>
+                        <wpg:cNvPr id="584558836" name="Groupe 584558836"/>
+                        <wpg:cNvGrpSpPr/>
+                        <wpg:grpSpPr>
+                          <a:xfrm>
+                            <a:off x="363413" y="3992709"/>
+                            <a:ext cx="2908300" cy="2519680"/>
+                            <a:chOff x="363413" y="3992709"/>
+                            <a:chExt cx="2908300" cy="2519680"/>
+                          </a:xfrm>
+                        </wpg:grpSpPr>
+                        <wps:wsp>
+                          <wps:cNvPr id="1496020145" name="Hexagone 1496020145"/>
+                          <wps:cNvSpPr/>
+                          <wps:spPr>
+                            <a:xfrm>
+                              <a:off x="363413" y="3992709"/>
+                              <a:ext cx="2908300" cy="2519680"/>
                             </a:xfrm>
                             <a:prstGeom prst="hexagon">
                               <a:avLst>
@@ -119,8 +971,18 @@
                             <w:txbxContent>
                               <w:p>
                                 <w:pPr>
+                                  <w:spacing w:line="256" w:lineRule="auto"/>
                                   <w:jc w:val="center"/>
+                                  <w:rPr>
+                                    <w:rFonts w:eastAsia="Calibri"/>
+                                  </w:rPr>
                                 </w:pPr>
+                                <w:r>
+                                  <w:rPr>
+                                    <w:rFonts w:eastAsia="Calibri"/>
+                                  </w:rPr>
+                                  <w:t> </w:t>
+                                </w:r>
                               </w:p>
                             </w:txbxContent>
                           </wps:txbx>
@@ -132,12 +994,12 @@
                           </wps:bodyPr>
                         </wps:wsp>
                         <wps:wsp>
-                          <wps:cNvPr id="835325314" name="Graphique 2101675576" descr="Arbre avec racines avec un remplissage uni"/>
+                          <wps:cNvPr id="14076754" name="Graphique 2101675576" descr="Arbre avec racines avec un remplissage uni"/>
                           <wps:cNvSpPr/>
                           <wps:spPr>
                             <a:xfrm>
-                              <a:off x="1471010" y="1470460"/>
-                              <a:ext cx="727035" cy="862250"/>
+                              <a:off x="1454413" y="4821901"/>
+                              <a:ext cx="726910" cy="862141"/>
                             </a:xfrm>
                             <a:custGeom>
                               <a:avLst/>
@@ -1371,7 +2233,7 @@
                               <a:miter/>
                             </a:ln>
                           </wps:spPr>
-                          <wps:bodyPr rot="0" spcFirstLastPara="0" vertOverflow="overflow" horzOverflow="overflow" vert="horz" wrap="square" lIns="91440" tIns="45720" rIns="91440" bIns="45720" numCol="1" spcCol="0" rtlCol="0" fromWordArt="0" anchor="ctr" anchorCtr="0" forceAA="0" compatLnSpc="1">
+                          <wps:bodyPr rot="0" spcFirstLastPara="0" vert="horz" wrap="square" lIns="91440" tIns="45720" rIns="91440" bIns="45720" numCol="1" spcCol="0" rtlCol="0" fromWordArt="0" anchor="ctr" anchorCtr="0" forceAA="0" compatLnSpc="1">
                             <a:prstTxWarp prst="textNoShape">
                               <a:avLst/>
                             </a:prstTxWarp>
@@ -1379,12 +2241,12 @@
                           </wps:bodyPr>
                         </wps:wsp>
                         <wps:wsp>
-                          <wps:cNvPr id="757665777" name="Ellipse 757665777"/>
+                          <wps:cNvPr id="356358263" name="Ellipse 356358263"/>
                           <wps:cNvSpPr/>
                           <wps:spPr>
                             <a:xfrm>
-                              <a:off x="1732575" y="2923200"/>
-                              <a:ext cx="179705" cy="179705"/>
+                              <a:off x="1497256" y="6274433"/>
+                              <a:ext cx="178435" cy="179705"/>
                             </a:xfrm>
                             <a:prstGeom prst="ellipse">
                               <a:avLst/>
@@ -1420,12 +2282,12 @@
                           </wps:bodyPr>
                         </wps:wsp>
                         <wps:wsp>
-                          <wps:cNvPr id="1163813918" name="Ellipse 1163813918"/>
+                          <wps:cNvPr id="1402582942" name="Ellipse 1402582942"/>
                           <wps:cNvSpPr/>
                           <wps:spPr>
                             <a:xfrm>
-                              <a:off x="819170" y="1239856"/>
-                              <a:ext cx="179705" cy="179705"/>
+                              <a:off x="1706805" y="6274433"/>
+                              <a:ext cx="178435" cy="179705"/>
                             </a:xfrm>
                             <a:prstGeom prst="ellipse">
                               <a:avLst/>
@@ -1461,12 +2323,12 @@
                           </wps:bodyPr>
                         </wps:wsp>
                         <wps:wsp>
-                          <wps:cNvPr id="153713842" name="Ellipse 153713842"/>
+                          <wps:cNvPr id="1052401614" name="Ellipse 1052401614"/>
                           <wps:cNvSpPr/>
                           <wps:spPr>
                             <a:xfrm>
-                              <a:off x="2667172" y="1212029"/>
-                              <a:ext cx="179705" cy="179705"/>
+                              <a:off x="1916355" y="6274433"/>
+                              <a:ext cx="178435" cy="179705"/>
                             </a:xfrm>
                             <a:prstGeom prst="ellipse">
                               <a:avLst/>
@@ -1501,129 +2363,13 @@
                             <a:noAutofit/>
                           </wps:bodyPr>
                         </wps:wsp>
-                      </wpg:wgp>
-                      <wpg:wgp>
-                        <wpg:cNvPr id="1150534536" name="Groupe 1150534536"/>
-                        <wpg:cNvGrpSpPr/>
-                        <wpg:grpSpPr>
-                          <a:xfrm>
-                            <a:off x="3683854" y="644043"/>
-                            <a:ext cx="2908800" cy="2520000"/>
-                            <a:chOff x="3683854" y="644043"/>
-                            <a:chExt cx="2908800" cy="2520000"/>
-                          </a:xfrm>
-                        </wpg:grpSpPr>
                         <wps:wsp>
-                          <wps:cNvPr id="176591706" name="Hexagone 176591706"/>
+                          <wps:cNvPr id="1062525898" name="Ellipse 1062525898"/>
                           <wps:cNvSpPr/>
                           <wps:spPr>
                             <a:xfrm>
-                              <a:off x="3683854" y="644043"/>
-                              <a:ext cx="2908800" cy="2520000"/>
-                            </a:xfrm>
-                            <a:prstGeom prst="hexagon">
-                              <a:avLst>
-                                <a:gd name="adj" fmla="val 29102"/>
-                                <a:gd name="vf" fmla="val 115470"/>
-                              </a:avLst>
-                            </a:prstGeom>
-                            <a:gradFill flip="none" rotWithShape="1">
-                              <a:gsLst>
-                                <a:gs pos="0">
-                                  <a:schemeClr val="bg2">
-                                    <a:tint val="66000"/>
-                                    <a:satMod val="160000"/>
-                                    <a:lumMod val="50000"/>
-                                  </a:schemeClr>
-                                </a:gs>
-                                <a:gs pos="50000">
-                                  <a:schemeClr val="bg2">
-                                    <a:tint val="44500"/>
-                                    <a:satMod val="160000"/>
-                                    <a:lumMod val="80000"/>
-                                  </a:schemeClr>
-                                </a:gs>
-                                <a:gs pos="100000">
-                                  <a:schemeClr val="bg2">
-                                    <a:tint val="23500"/>
-                                    <a:satMod val="160000"/>
-                                    <a:lumMod val="90000"/>
-                                  </a:schemeClr>
-                                </a:gs>
-                              </a:gsLst>
-                              <a:path path="circle">
-                                <a:fillToRect l="50000" t="50000" r="50000" b="50000"/>
-                              </a:path>
-                              <a:tileRect/>
-                            </a:gradFill>
-                            <a:ln w="57150">
-                              <a:solidFill>
-                                <a:schemeClr val="bg1"/>
-                              </a:solidFill>
-                            </a:ln>
-                          </wps:spPr>
-                          <wps:style>
-                            <a:lnRef idx="2">
-                              <a:schemeClr val="accent1">
-                                <a:shade val="15000"/>
-                              </a:schemeClr>
-                            </a:lnRef>
-                            <a:fillRef idx="1">
-                              <a:schemeClr val="accent1"/>
-                            </a:fillRef>
-                            <a:effectRef idx="0">
-                              <a:schemeClr val="accent1"/>
-                            </a:effectRef>
-                            <a:fontRef idx="minor">
-                              <a:schemeClr val="lt1"/>
-                            </a:fontRef>
-                          </wps:style>
-                          <wps:bodyPr rot="0" spcFirstLastPara="0" vert="horz" wrap="square" lIns="91440" tIns="45720" rIns="91440" bIns="45720" numCol="1" spcCol="0" rtlCol="0" fromWordArt="0" anchor="ctr" anchorCtr="0" forceAA="0" compatLnSpc="1">
-                            <a:prstTxWarp prst="textNoShape">
-                              <a:avLst/>
-                            </a:prstTxWarp>
-                            <a:noAutofit/>
-                          </wps:bodyPr>
-                        </wps:wsp>
-                        <pic:pic xmlns:pic="http://schemas.openxmlformats.org/drawingml/2006/picture">
-                          <pic:nvPicPr>
-                            <pic:cNvPr id="455908172" name="Graphique 455908172" descr="Venteux avec un remplissage uni"/>
-                            <pic:cNvPicPr>
-                              <a:picLocks noChangeAspect="1"/>
-                            </pic:cNvPicPr>
-                          </pic:nvPicPr>
-                          <pic:blipFill>
-                            <a:blip r:embed="rId5">
-                              <a:extLst>
-                                <a:ext uri="{28A0092B-C50C-407E-A947-70E740481C1C}">
-                                  <a14:useLocalDpi xmlns:a14="http://schemas.microsoft.com/office/drawing/2010/main" val="0"/>
-                                </a:ext>
-                                <a:ext uri="{96DAC541-7B7A-43D3-8B79-37D633B846F1}">
-                                  <asvg:svgBlip xmlns:asvg="http://schemas.microsoft.com/office/drawing/2016/SVG/main" r:embed="rId6"/>
-                                </a:ext>
-                              </a:extLst>
-                            </a:blip>
-                            <a:stretch>
-                              <a:fillRect/>
-                            </a:stretch>
-                          </pic:blipFill>
-                          <pic:spPr>
-                            <a:xfrm>
-                              <a:off x="4681086" y="1446989"/>
-                              <a:ext cx="914400" cy="914400"/>
-                            </a:xfrm>
-                            <a:prstGeom prst="rect">
-                              <a:avLst/>
-                            </a:prstGeom>
-                          </pic:spPr>
-                        </pic:pic>
-                        <wps:wsp>
-                          <wps:cNvPr id="94259718" name="Ellipse 94259718"/>
-                          <wps:cNvSpPr/>
-                          <wps:spPr>
-                            <a:xfrm>
-                              <a:off x="5152033" y="2923200"/>
-                              <a:ext cx="179070" cy="179705"/>
+                              <a:off x="687645" y="4818911"/>
+                              <a:ext cx="178435" cy="179705"/>
                             </a:xfrm>
                             <a:prstGeom prst="ellipse">
                               <a:avLst/>
@@ -1659,12 +2405,12 @@
                           </wps:bodyPr>
                         </wps:wsp>
                         <wps:wsp>
-                          <wps:cNvPr id="371490923" name="Ellipse 371490923"/>
+                          <wps:cNvPr id="1501209408" name="Ellipse 1501209408"/>
                           <wps:cNvSpPr/>
                           <wps:spPr>
                             <a:xfrm>
-                              <a:off x="6045977" y="1367987"/>
-                              <a:ext cx="179070" cy="179705"/>
+                              <a:off x="882505" y="4450908"/>
+                              <a:ext cx="178435" cy="179705"/>
                             </a:xfrm>
                             <a:prstGeom prst="ellipse">
                               <a:avLst/>
@@ -1700,12 +2446,12 @@
                           </wps:bodyPr>
                         </wps:wsp>
                         <wps:wsp>
-                          <wps:cNvPr id="1205469401" name="Ellipse 1205469401"/>
+                          <wps:cNvPr id="105188878" name="Ellipse 105188878"/>
                           <wps:cNvSpPr/>
                           <wps:spPr>
                             <a:xfrm>
-                              <a:off x="5925183" y="1164430"/>
-                              <a:ext cx="179070" cy="179705"/>
+                              <a:off x="770853" y="4625697"/>
+                              <a:ext cx="178435" cy="179705"/>
                             </a:xfrm>
                             <a:prstGeom prst="ellipse">
                               <a:avLst/>
@@ -1741,12 +2487,12 @@
                           </wps:bodyPr>
                         </wps:wsp>
                         <wps:wsp>
-                          <wps:cNvPr id="632866558" name="Ellipse 632866558"/>
+                          <wps:cNvPr id="340373832" name="Ellipse 340373832"/>
                           <wps:cNvSpPr/>
                           <wps:spPr>
                             <a:xfrm>
-                              <a:off x="4060820" y="1361303"/>
-                              <a:ext cx="179070" cy="179705"/>
+                              <a:off x="2538209" y="4404111"/>
+                              <a:ext cx="178435" cy="179705"/>
                             </a:xfrm>
                             <a:prstGeom prst="ellipse">
                               <a:avLst/>
@@ -1782,12 +2528,12 @@
                           </wps:bodyPr>
                         </wps:wsp>
                         <wps:wsp>
-                          <wps:cNvPr id="1859965614" name="Ellipse 1859965614"/>
+                          <wps:cNvPr id="100263301" name="Ellipse 100263301"/>
                           <wps:cNvSpPr/>
                           <wps:spPr>
                             <a:xfrm>
-                              <a:off x="4181116" y="1137140"/>
-                              <a:ext cx="179070" cy="179705"/>
+                              <a:off x="2647747" y="4583816"/>
+                              <a:ext cx="178435" cy="179705"/>
                             </a:xfrm>
                             <a:prstGeom prst="ellipse">
                               <a:avLst/>
@@ -1823,12 +2569,12 @@
                           </wps:bodyPr>
                         </wps:wsp>
                         <wps:wsp>
-                          <wps:cNvPr id="1666422708" name="Ellipse 1666422708"/>
+                          <wps:cNvPr id="303697545" name="Ellipse 303697545"/>
                           <wps:cNvSpPr/>
                           <wps:spPr>
                             <a:xfrm>
-                              <a:off x="4926677" y="2923200"/>
-                              <a:ext cx="179070" cy="179705"/>
+                              <a:off x="2752521" y="4763521"/>
+                              <a:ext cx="178435" cy="179705"/>
                             </a:xfrm>
                             <a:prstGeom prst="ellipse">
                               <a:avLst/>
@@ -1865,13 +2611,13 @@
                         </wps:wsp>
                       </wpg:wgp>
                       <wpg:wgp>
-                        <wpg:cNvPr id="162429267" name="Groupe 162429267"/>
+                        <wpg:cNvPr id="1834236764" name="Groupe 1834236764"/>
                         <wpg:cNvGrpSpPr/>
                         <wpg:grpSpPr>
                           <a:xfrm>
-                            <a:off x="6970414" y="637219"/>
+                            <a:off x="3898030" y="512370"/>
                             <a:ext cx="2908300" cy="2519680"/>
-                            <a:chOff x="6970414" y="637219"/>
+                            <a:chOff x="3898030" y="512370"/>
                             <a:chExt cx="2908300" cy="2519680"/>
                           </a:xfrm>
                         </wpg:grpSpPr>
@@ -1880,7 +2626,7 @@
                           <wps:cNvSpPr/>
                           <wps:spPr>
                             <a:xfrm>
-                              <a:off x="6970414" y="637219"/>
+                              <a:off x="3898030" y="512370"/>
                               <a:ext cx="2908300" cy="2519680"/>
                             </a:xfrm>
                             <a:prstGeom prst="hexagon">
@@ -1961,13 +2707,13 @@
                             </pic:cNvPicPr>
                           </pic:nvPicPr>
                           <pic:blipFill>
-                            <a:blip r:embed="rId7">
+                            <a:blip r:embed="rId9">
                               <a:extLst>
                                 <a:ext uri="{28A0092B-C50C-407E-A947-70E740481C1C}">
                                   <a14:useLocalDpi xmlns:a14="http://schemas.microsoft.com/office/drawing/2010/main" val="0"/>
                                 </a:ext>
                                 <a:ext uri="{96DAC541-7B7A-43D3-8B79-37D633B846F1}">
-                                  <asvg:svgBlip xmlns:asvg="http://schemas.microsoft.com/office/drawing/2016/SVG/main" r:embed="rId8"/>
+                                  <asvg:svgBlip xmlns:asvg="http://schemas.microsoft.com/office/drawing/2016/SVG/main" r:embed="rId10"/>
                                 </a:ext>
                               </a:extLst>
                             </a:blip>
@@ -1977,7 +2723,7 @@
                           </pic:blipFill>
                           <pic:spPr>
                             <a:xfrm>
-                              <a:off x="7967105" y="1439719"/>
+                              <a:off x="4894721" y="1314870"/>
                               <a:ext cx="914163" cy="914168"/>
                             </a:xfrm>
                             <a:prstGeom prst="rect">
@@ -1986,12 +2732,12 @@
                           </pic:spPr>
                         </pic:pic>
                         <wps:wsp>
-                          <wps:cNvPr id="1062525898" name="Ellipse 1062525898"/>
+                          <wps:cNvPr id="94259718" name="Ellipse 94259718"/>
                           <wps:cNvSpPr/>
                           <wps:spPr>
                             <a:xfrm>
-                              <a:off x="7298073" y="1450251"/>
-                              <a:ext cx="178435" cy="179705"/>
+                              <a:off x="5362102" y="2777191"/>
+                              <a:ext cx="179070" cy="179705"/>
                             </a:xfrm>
                             <a:prstGeom prst="ellipse">
                               <a:avLst/>
@@ -2027,12 +2773,12 @@
                           </wps:bodyPr>
                         </wps:wsp>
                         <wps:wsp>
-                          <wps:cNvPr id="1501209408" name="Ellipse 1501209408"/>
+                          <wps:cNvPr id="1666422708" name="Ellipse 1666422708"/>
                           <wps:cNvSpPr/>
                           <wps:spPr>
                             <a:xfrm>
-                              <a:off x="7492933" y="1082248"/>
-                              <a:ext cx="178435" cy="179705"/>
+                              <a:off x="5136746" y="2777191"/>
+                              <a:ext cx="179070" cy="179705"/>
                             </a:xfrm>
                             <a:prstGeom prst="ellipse">
                               <a:avLst/>
@@ -2068,12 +2814,12 @@
                           </wps:bodyPr>
                         </wps:wsp>
                         <wps:wsp>
-                          <wps:cNvPr id="105188878" name="Ellipse 105188878"/>
+                          <wps:cNvPr id="632866558" name="Ellipse 632866558"/>
                           <wps:cNvSpPr/>
                           <wps:spPr>
                             <a:xfrm>
-                              <a:off x="7381281" y="1257037"/>
-                              <a:ext cx="178435" cy="179705"/>
+                              <a:off x="4269365" y="1236288"/>
+                              <a:ext cx="179070" cy="179705"/>
                             </a:xfrm>
                             <a:prstGeom prst="ellipse">
                               <a:avLst/>
@@ -2109,12 +2855,12 @@
                           </wps:bodyPr>
                         </wps:wsp>
                         <wps:wsp>
-                          <wps:cNvPr id="340373832" name="Ellipse 340373832"/>
+                          <wps:cNvPr id="1859965614" name="Ellipse 1859965614"/>
                           <wps:cNvSpPr/>
                           <wps:spPr>
                             <a:xfrm>
-                              <a:off x="9183716" y="1077332"/>
-                              <a:ext cx="178435" cy="179705"/>
+                              <a:off x="4389661" y="1012125"/>
+                              <a:ext cx="179070" cy="179705"/>
                             </a:xfrm>
                             <a:prstGeom prst="ellipse">
                               <a:avLst/>
@@ -2150,12 +2896,12 @@
                           </wps:bodyPr>
                         </wps:wsp>
                         <wps:wsp>
-                          <wps:cNvPr id="100263301" name="Ellipse 100263301"/>
+                          <wps:cNvPr id="371490923" name="Ellipse 371490923"/>
                           <wps:cNvSpPr/>
                           <wps:spPr>
                             <a:xfrm>
-                              <a:off x="9293254" y="1257037"/>
-                              <a:ext cx="178435" cy="179705"/>
+                              <a:off x="6255543" y="1236288"/>
+                              <a:ext cx="179070" cy="179705"/>
                             </a:xfrm>
                             <a:prstGeom prst="ellipse">
                               <a:avLst/>
@@ -2191,12 +2937,12 @@
                           </wps:bodyPr>
                         </wps:wsp>
                         <wps:wsp>
-                          <wps:cNvPr id="303697545" name="Ellipse 303697545"/>
+                          <wps:cNvPr id="1205469401" name="Ellipse 1205469401"/>
                           <wps:cNvSpPr/>
                           <wps:spPr>
                             <a:xfrm>
-                              <a:off x="9398028" y="1436742"/>
-                              <a:ext cx="178435" cy="179705"/>
+                              <a:off x="6134749" y="1032731"/>
+                              <a:ext cx="179070" cy="179705"/>
                             </a:xfrm>
                             <a:prstGeom prst="ellipse">
                               <a:avLst/>
@@ -2231,183 +2977,54 @@
                             <a:noAutofit/>
                           </wps:bodyPr>
                         </wps:wsp>
-                        <wps:wsp>
-                          <wps:cNvPr id="356358263" name="Ellipse 356358263"/>
-                          <wps:cNvSpPr/>
-                          <wps:spPr>
-                            <a:xfrm>
-                              <a:off x="8160389" y="2923200"/>
-                              <a:ext cx="178435" cy="179705"/>
-                            </a:xfrm>
-                            <a:prstGeom prst="ellipse">
-                              <a:avLst/>
-                            </a:prstGeom>
-                            <a:solidFill>
-                              <a:schemeClr val="tx1"/>
-                            </a:solidFill>
-                            <a:ln>
-                              <a:noFill/>
-                            </a:ln>
-                          </wps:spPr>
-                          <wps:style>
-                            <a:lnRef idx="2">
-                              <a:schemeClr val="dk1">
-                                <a:shade val="15000"/>
-                              </a:schemeClr>
-                            </a:lnRef>
-                            <a:fillRef idx="1">
-                              <a:schemeClr val="dk1"/>
-                            </a:fillRef>
-                            <a:effectRef idx="0">
-                              <a:schemeClr val="dk1"/>
-                            </a:effectRef>
-                            <a:fontRef idx="minor">
-                              <a:schemeClr val="lt1"/>
-                            </a:fontRef>
-                          </wps:style>
-                          <wps:bodyPr rot="0" spcFirstLastPara="0" vert="horz" wrap="square" lIns="91440" tIns="45720" rIns="91440" bIns="45720" numCol="1" spcCol="0" rtlCol="0" fromWordArt="0" anchor="ctr" anchorCtr="0" forceAA="0" compatLnSpc="1">
-                            <a:prstTxWarp prst="textNoShape">
-                              <a:avLst/>
-                            </a:prstTxWarp>
-                            <a:noAutofit/>
-                          </wps:bodyPr>
-                        </wps:wsp>
-                        <wps:wsp>
-                          <wps:cNvPr id="1402582942" name="Ellipse 1402582942"/>
-                          <wps:cNvSpPr/>
-                          <wps:spPr>
-                            <a:xfrm>
-                              <a:off x="8369938" y="2923200"/>
-                              <a:ext cx="178435" cy="179705"/>
-                            </a:xfrm>
-                            <a:prstGeom prst="ellipse">
-                              <a:avLst/>
-                            </a:prstGeom>
-                            <a:solidFill>
-                              <a:schemeClr val="tx1"/>
-                            </a:solidFill>
-                            <a:ln>
-                              <a:noFill/>
-                            </a:ln>
-                          </wps:spPr>
-                          <wps:style>
-                            <a:lnRef idx="2">
-                              <a:schemeClr val="dk1">
-                                <a:shade val="15000"/>
-                              </a:schemeClr>
-                            </a:lnRef>
-                            <a:fillRef idx="1">
-                              <a:schemeClr val="dk1"/>
-                            </a:fillRef>
-                            <a:effectRef idx="0">
-                              <a:schemeClr val="dk1"/>
-                            </a:effectRef>
-                            <a:fontRef idx="minor">
-                              <a:schemeClr val="lt1"/>
-                            </a:fontRef>
-                          </wps:style>
-                          <wps:bodyPr rot="0" spcFirstLastPara="0" vert="horz" wrap="square" lIns="91440" tIns="45720" rIns="91440" bIns="45720" numCol="1" spcCol="0" rtlCol="0" fromWordArt="0" anchor="ctr" anchorCtr="0" forceAA="0" compatLnSpc="1">
-                            <a:prstTxWarp prst="textNoShape">
-                              <a:avLst/>
-                            </a:prstTxWarp>
-                            <a:noAutofit/>
-                          </wps:bodyPr>
-                        </wps:wsp>
-                        <wps:wsp>
-                          <wps:cNvPr id="1052401614" name="Ellipse 1052401614"/>
-                          <wps:cNvSpPr/>
-                          <wps:spPr>
-                            <a:xfrm>
-                              <a:off x="8579488" y="2923200"/>
-                              <a:ext cx="178435" cy="179705"/>
-                            </a:xfrm>
-                            <a:prstGeom prst="ellipse">
-                              <a:avLst/>
-                            </a:prstGeom>
-                            <a:solidFill>
-                              <a:schemeClr val="tx1"/>
-                            </a:solidFill>
-                            <a:ln>
-                              <a:noFill/>
-                            </a:ln>
-                          </wps:spPr>
-                          <wps:style>
-                            <a:lnRef idx="2">
-                              <a:schemeClr val="dk1">
-                                <a:shade val="15000"/>
-                              </a:schemeClr>
-                            </a:lnRef>
-                            <a:fillRef idx="1">
-                              <a:schemeClr val="dk1"/>
-                            </a:fillRef>
-                            <a:effectRef idx="0">
-                              <a:schemeClr val="dk1"/>
-                            </a:effectRef>
-                            <a:fontRef idx="minor">
-                              <a:schemeClr val="lt1"/>
-                            </a:fontRef>
-                          </wps:style>
-                          <wps:bodyPr rot="0" spcFirstLastPara="0" vert="horz" wrap="square" lIns="91440" tIns="45720" rIns="91440" bIns="45720" numCol="1" spcCol="0" rtlCol="0" fromWordArt="0" anchor="ctr" anchorCtr="0" forceAA="0" compatLnSpc="1">
-                            <a:prstTxWarp prst="textNoShape">
-                              <a:avLst/>
-                            </a:prstTxWarp>
-                            <a:noAutofit/>
-                          </wps:bodyPr>
-                        </wps:wsp>
                       </wpg:wgp>
                       <wpg:wgp>
-                        <wpg:cNvPr id="644757" name="Groupe 644757"/>
+                        <wpg:cNvPr id="1580286036" name="Groupe 1580286036"/>
                         <wpg:cNvGrpSpPr/>
                         <wpg:grpSpPr>
                           <a:xfrm>
-                            <a:off x="507572" y="4112481"/>
-                            <a:ext cx="2907665" cy="2519680"/>
+                            <a:off x="7152300" y="3934138"/>
+                            <a:ext cx="2908300" cy="2519680"/>
                             <a:chOff x="0" y="0"/>
-                            <a:chExt cx="2908300" cy="2519680"/>
+                            <a:chExt cx="2908800" cy="2520000"/>
                           </a:xfrm>
                         </wpg:grpSpPr>
                         <wps:wsp>
-                          <wps:cNvPr id="596111543" name="Hexagone 596111543"/>
+                          <wps:cNvPr id="260280364" name="Hexagone 260280364"/>
                           <wps:cNvSpPr/>
                           <wps:spPr>
                             <a:xfrm>
                               <a:off x="0" y="0"/>
-                              <a:ext cx="2908300" cy="2519680"/>
+                              <a:ext cx="2908800" cy="2520000"/>
                             </a:xfrm>
                             <a:prstGeom prst="hexagon">
                               <a:avLst>
-                                <a:gd name="adj" fmla="val 28786"/>
+                                <a:gd name="adj" fmla="val 29102"/>
                                 <a:gd name="vf" fmla="val 115470"/>
                               </a:avLst>
                             </a:prstGeom>
                             <a:gradFill flip="none" rotWithShape="1">
                               <a:gsLst>
                                 <a:gs pos="0">
-                                  <a:srgbClr val="0070C0">
-                                    <a:shade val="30000"/>
-                                    <a:satMod val="115000"/>
+                                  <a:schemeClr val="bg2">
                                     <a:tint val="66000"/>
                                     <a:satMod val="160000"/>
                                     <a:lumMod val="50000"/>
-                                  </a:srgbClr>
+                                  </a:schemeClr>
                                 </a:gs>
-                                <a:gs pos="51000">
-                                  <a:srgbClr val="0070C0">
-                                    <a:shade val="30000"/>
-                                    <a:satMod val="115000"/>
+                                <a:gs pos="50000">
+                                  <a:schemeClr val="bg2">
                                     <a:tint val="44500"/>
                                     <a:satMod val="160000"/>
                                     <a:lumMod val="80000"/>
-                                  </a:srgbClr>
+                                  </a:schemeClr>
                                 </a:gs>
                                 <a:gs pos="100000">
-                                  <a:srgbClr val="0070C0">
-                                    <a:shade val="30000"/>
-                                    <a:satMod val="115000"/>
+                                  <a:schemeClr val="bg2">
                                     <a:tint val="23500"/>
                                     <a:satMod val="160000"/>
                                     <a:lumMod val="90000"/>
-                                  </a:srgbClr>
+                                  </a:schemeClr>
                                 </a:gs>
                               </a:gsLst>
                               <a:path path="circle">
@@ -2446,7 +3063,7 @@
                         </wps:wsp>
                         <pic:pic xmlns:pic="http://schemas.openxmlformats.org/drawingml/2006/picture">
                           <pic:nvPicPr>
-                            <pic:cNvPr id="1895329944" name="Graphique 1647685774" descr="Eau avec un remplissage uni"/>
+                            <pic:cNvPr id="86836451" name="Graphique 1985117599" descr="Venteux avec un remplissage uni"/>
                             <pic:cNvPicPr>
                               <a:picLocks noChangeAspect="1"/>
                             </pic:cNvPicPr>
@@ -2468,8 +3085,8 @@
                           </pic:blipFill>
                           <pic:spPr>
                             <a:xfrm>
-                              <a:off x="996691" y="802500"/>
-                              <a:ext cx="914163" cy="914168"/>
+                              <a:off x="997232" y="802946"/>
+                              <a:ext cx="914400" cy="914400"/>
                             </a:xfrm>
                             <a:prstGeom prst="rect">
                               <a:avLst/>
@@ -2477,12 +3094,12 @@
                           </pic:spPr>
                         </pic:pic>
                         <wps:wsp>
-                          <wps:cNvPr id="705982141" name="Ellipse 705982141"/>
+                          <wps:cNvPr id="846975222" name="Ellipse 846975222"/>
                           <wps:cNvSpPr/>
                           <wps:spPr>
                             <a:xfrm>
-                              <a:off x="327659" y="813032"/>
-                              <a:ext cx="178435" cy="179705"/>
+                              <a:off x="1348379" y="2264821"/>
+                              <a:ext cx="179674" cy="179682"/>
                             </a:xfrm>
                             <a:prstGeom prst="ellipse">
                               <a:avLst/>
@@ -2518,12 +3135,12 @@
                           </wps:bodyPr>
                         </wps:wsp>
                         <wps:wsp>
-                          <wps:cNvPr id="74082587" name="Ellipse 74082587"/>
+                          <wps:cNvPr id="2113553925" name="Ellipse 2113553925"/>
                           <wps:cNvSpPr/>
                           <wps:spPr>
                             <a:xfrm>
-                              <a:off x="522519" y="445029"/>
-                              <a:ext cx="178435" cy="179705"/>
+                              <a:off x="397566" y="655443"/>
+                              <a:ext cx="179674" cy="179682"/>
                             </a:xfrm>
                             <a:prstGeom prst="ellipse">
                               <a:avLst/>
@@ -2559,12 +3176,12 @@
                           </wps:bodyPr>
                         </wps:wsp>
                         <wps:wsp>
-                          <wps:cNvPr id="1242443190" name="Ellipse 1242443190"/>
+                          <wps:cNvPr id="882164866" name="Ellipse 882164866"/>
                           <wps:cNvSpPr/>
                           <wps:spPr>
                             <a:xfrm>
-                              <a:off x="410867" y="619818"/>
-                              <a:ext cx="178435" cy="179705"/>
+                              <a:off x="2306683" y="623264"/>
+                              <a:ext cx="179674" cy="179682"/>
                             </a:xfrm>
                             <a:prstGeom prst="ellipse">
                               <a:avLst/>
@@ -2599,884 +3216,25 @@
                             <a:noAutofit/>
                           </wps:bodyPr>
                         </wps:wsp>
-                        <wps:wsp>
-                          <wps:cNvPr id="1774461932" name="Ellipse 1774461932"/>
-                          <wps:cNvSpPr/>
-                          <wps:spPr>
-                            <a:xfrm>
-                              <a:off x="2213302" y="440113"/>
-                              <a:ext cx="178435" cy="179705"/>
-                            </a:xfrm>
-                            <a:prstGeom prst="ellipse">
-                              <a:avLst/>
-                            </a:prstGeom>
-                            <a:solidFill>
-                              <a:schemeClr val="tx1"/>
-                            </a:solidFill>
-                            <a:ln>
-                              <a:noFill/>
-                            </a:ln>
-                          </wps:spPr>
-                          <wps:style>
-                            <a:lnRef idx="2">
-                              <a:schemeClr val="dk1">
-                                <a:shade val="15000"/>
-                              </a:schemeClr>
-                            </a:lnRef>
-                            <a:fillRef idx="1">
-                              <a:schemeClr val="dk1"/>
-                            </a:fillRef>
-                            <a:effectRef idx="0">
-                              <a:schemeClr val="dk1"/>
-                            </a:effectRef>
-                            <a:fontRef idx="minor">
-                              <a:schemeClr val="lt1"/>
-                            </a:fontRef>
-                          </wps:style>
-                          <wps:bodyPr rot="0" spcFirstLastPara="0" vert="horz" wrap="square" lIns="91440" tIns="45720" rIns="91440" bIns="45720" numCol="1" spcCol="0" rtlCol="0" fromWordArt="0" anchor="ctr" anchorCtr="0" forceAA="0" compatLnSpc="1">
-                            <a:prstTxWarp prst="textNoShape">
-                              <a:avLst/>
-                            </a:prstTxWarp>
-                            <a:noAutofit/>
-                          </wps:bodyPr>
-                        </wps:wsp>
-                        <wps:wsp>
-                          <wps:cNvPr id="1186338049" name="Ellipse 1186338049"/>
-                          <wps:cNvSpPr/>
-                          <wps:spPr>
-                            <a:xfrm>
-                              <a:off x="2322840" y="619818"/>
-                              <a:ext cx="178435" cy="179705"/>
-                            </a:xfrm>
-                            <a:prstGeom prst="ellipse">
-                              <a:avLst/>
-                            </a:prstGeom>
-                            <a:solidFill>
-                              <a:schemeClr val="tx1"/>
-                            </a:solidFill>
-                            <a:ln>
-                              <a:noFill/>
-                            </a:ln>
-                          </wps:spPr>
-                          <wps:style>
-                            <a:lnRef idx="2">
-                              <a:schemeClr val="dk1">
-                                <a:shade val="15000"/>
-                              </a:schemeClr>
-                            </a:lnRef>
-                            <a:fillRef idx="1">
-                              <a:schemeClr val="dk1"/>
-                            </a:fillRef>
-                            <a:effectRef idx="0">
-                              <a:schemeClr val="dk1"/>
-                            </a:effectRef>
-                            <a:fontRef idx="minor">
-                              <a:schemeClr val="lt1"/>
-                            </a:fontRef>
-                          </wps:style>
-                          <wps:bodyPr rot="0" spcFirstLastPara="0" vert="horz" wrap="square" lIns="91440" tIns="45720" rIns="91440" bIns="45720" numCol="1" spcCol="0" rtlCol="0" fromWordArt="0" anchor="ctr" anchorCtr="0" forceAA="0" compatLnSpc="1">
-                            <a:prstTxWarp prst="textNoShape">
-                              <a:avLst/>
-                            </a:prstTxWarp>
-                            <a:noAutofit/>
-                          </wps:bodyPr>
-                        </wps:wsp>
-                        <wps:wsp>
-                          <wps:cNvPr id="1214448466" name="Ellipse 1214448466"/>
-                          <wps:cNvSpPr/>
-                          <wps:spPr>
-                            <a:xfrm>
-                              <a:off x="2427614" y="799523"/>
-                              <a:ext cx="178435" cy="179705"/>
-                            </a:xfrm>
-                            <a:prstGeom prst="ellipse">
-                              <a:avLst/>
-                            </a:prstGeom>
-                            <a:solidFill>
-                              <a:schemeClr val="tx1"/>
-                            </a:solidFill>
-                            <a:ln>
-                              <a:noFill/>
-                            </a:ln>
-                          </wps:spPr>
-                          <wps:style>
-                            <a:lnRef idx="2">
-                              <a:schemeClr val="dk1">
-                                <a:shade val="15000"/>
-                              </a:schemeClr>
-                            </a:lnRef>
-                            <a:fillRef idx="1">
-                              <a:schemeClr val="dk1"/>
-                            </a:fillRef>
-                            <a:effectRef idx="0">
-                              <a:schemeClr val="dk1"/>
-                            </a:effectRef>
-                            <a:fontRef idx="minor">
-                              <a:schemeClr val="lt1"/>
-                            </a:fontRef>
-                          </wps:style>
-                          <wps:bodyPr rot="0" spcFirstLastPara="0" vert="horz" wrap="square" lIns="91440" tIns="45720" rIns="91440" bIns="45720" numCol="1" spcCol="0" rtlCol="0" fromWordArt="0" anchor="ctr" anchorCtr="0" forceAA="0" compatLnSpc="1">
-                            <a:prstTxWarp prst="textNoShape">
-                              <a:avLst/>
-                            </a:prstTxWarp>
-                            <a:noAutofit/>
-                          </wps:bodyPr>
-                        </wps:wsp>
-                        <wps:wsp>
-                          <wps:cNvPr id="396328295" name="Ellipse 396328295"/>
-                          <wps:cNvSpPr/>
-                          <wps:spPr>
-                            <a:xfrm>
-                              <a:off x="1189975" y="2285981"/>
-                              <a:ext cx="178435" cy="179705"/>
-                            </a:xfrm>
-                            <a:prstGeom prst="ellipse">
-                              <a:avLst/>
-                            </a:prstGeom>
-                            <a:solidFill>
-                              <a:schemeClr val="tx1"/>
-                            </a:solidFill>
-                            <a:ln>
-                              <a:noFill/>
-                            </a:ln>
-                          </wps:spPr>
-                          <wps:style>
-                            <a:lnRef idx="2">
-                              <a:schemeClr val="dk1">
-                                <a:shade val="15000"/>
-                              </a:schemeClr>
-                            </a:lnRef>
-                            <a:fillRef idx="1">
-                              <a:schemeClr val="dk1"/>
-                            </a:fillRef>
-                            <a:effectRef idx="0">
-                              <a:schemeClr val="dk1"/>
-                            </a:effectRef>
-                            <a:fontRef idx="minor">
-                              <a:schemeClr val="lt1"/>
-                            </a:fontRef>
-                          </wps:style>
-                          <wps:bodyPr rot="0" spcFirstLastPara="0" vert="horz" wrap="square" lIns="91440" tIns="45720" rIns="91440" bIns="45720" numCol="1" spcCol="0" rtlCol="0" fromWordArt="0" anchor="ctr" anchorCtr="0" forceAA="0" compatLnSpc="1">
-                            <a:prstTxWarp prst="textNoShape">
-                              <a:avLst/>
-                            </a:prstTxWarp>
-                            <a:noAutofit/>
-                          </wps:bodyPr>
-                        </wps:wsp>
-                        <wps:wsp>
-                          <wps:cNvPr id="31747677" name="Ellipse 31747677"/>
-                          <wps:cNvSpPr/>
-                          <wps:spPr>
-                            <a:xfrm>
-                              <a:off x="1399524" y="2285981"/>
-                              <a:ext cx="178435" cy="179705"/>
-                            </a:xfrm>
-                            <a:prstGeom prst="ellipse">
-                              <a:avLst/>
-                            </a:prstGeom>
-                            <a:solidFill>
-                              <a:schemeClr val="tx1"/>
-                            </a:solidFill>
-                            <a:ln>
-                              <a:noFill/>
-                            </a:ln>
-                          </wps:spPr>
-                          <wps:style>
-                            <a:lnRef idx="2">
-                              <a:schemeClr val="dk1">
-                                <a:shade val="15000"/>
-                              </a:schemeClr>
-                            </a:lnRef>
-                            <a:fillRef idx="1">
-                              <a:schemeClr val="dk1"/>
-                            </a:fillRef>
-                            <a:effectRef idx="0">
-                              <a:schemeClr val="dk1"/>
-                            </a:effectRef>
-                            <a:fontRef idx="minor">
-                              <a:schemeClr val="lt1"/>
-                            </a:fontRef>
-                          </wps:style>
-                          <wps:bodyPr rot="0" spcFirstLastPara="0" vert="horz" wrap="square" lIns="91440" tIns="45720" rIns="91440" bIns="45720" numCol="1" spcCol="0" rtlCol="0" fromWordArt="0" anchor="ctr" anchorCtr="0" forceAA="0" compatLnSpc="1">
-                            <a:prstTxWarp prst="textNoShape">
-                              <a:avLst/>
-                            </a:prstTxWarp>
-                            <a:noAutofit/>
-                          </wps:bodyPr>
-                        </wps:wsp>
-                        <wps:wsp>
-                          <wps:cNvPr id="246122437" name="Ellipse 246122437"/>
-                          <wps:cNvSpPr/>
-                          <wps:spPr>
-                            <a:xfrm>
-                              <a:off x="1609074" y="2285981"/>
-                              <a:ext cx="178435" cy="179705"/>
-                            </a:xfrm>
-                            <a:prstGeom prst="ellipse">
-                              <a:avLst/>
-                            </a:prstGeom>
-                            <a:solidFill>
-                              <a:schemeClr val="tx1"/>
-                            </a:solidFill>
-                            <a:ln>
-                              <a:noFill/>
-                            </a:ln>
-                          </wps:spPr>
-                          <wps:style>
-                            <a:lnRef idx="2">
-                              <a:schemeClr val="dk1">
-                                <a:shade val="15000"/>
-                              </a:schemeClr>
-                            </a:lnRef>
-                            <a:fillRef idx="1">
-                              <a:schemeClr val="dk1"/>
-                            </a:fillRef>
-                            <a:effectRef idx="0">
-                              <a:schemeClr val="dk1"/>
-                            </a:effectRef>
-                            <a:fontRef idx="minor">
-                              <a:schemeClr val="lt1"/>
-                            </a:fontRef>
-                          </wps:style>
-                          <wps:bodyPr rot="0" spcFirstLastPara="0" vert="horz" wrap="square" lIns="91440" tIns="45720" rIns="91440" bIns="45720" numCol="1" spcCol="0" rtlCol="0" fromWordArt="0" anchor="ctr" anchorCtr="0" forceAA="0" compatLnSpc="1">
-                            <a:prstTxWarp prst="textNoShape">
-                              <a:avLst/>
-                            </a:prstTxWarp>
-                            <a:noAutofit/>
-                          </wps:bodyPr>
-                        </wps:wsp>
                       </wpg:wgp>
                       <wpg:wgp>
-                        <wpg:cNvPr id="1765638849" name="Groupe 1765638849"/>
+                        <wpg:cNvPr id="122740247" name="Groupe 122740247"/>
                         <wpg:cNvGrpSpPr/>
                         <wpg:grpSpPr>
                           <a:xfrm>
-                            <a:off x="3740770" y="3861035"/>
-                            <a:ext cx="2908800" cy="2520000"/>
-                            <a:chOff x="3740770" y="3861035"/>
-                            <a:chExt cx="2908800" cy="2520000"/>
+                            <a:off x="7131351" y="512690"/>
+                            <a:ext cx="2907665" cy="2519680"/>
+                            <a:chOff x="0" y="0"/>
+                            <a:chExt cx="2908300" cy="2519680"/>
                           </a:xfrm>
                         </wpg:grpSpPr>
                         <wps:wsp>
-                          <wps:cNvPr id="1674742384" name="Hexagone 1674742384"/>
-                          <wps:cNvSpPr/>
-                          <wps:spPr>
-                            <a:xfrm>
-                              <a:off x="3740770" y="3861035"/>
-                              <a:ext cx="2908800" cy="2520000"/>
-                            </a:xfrm>
-                            <a:prstGeom prst="hexagon">
-                              <a:avLst>
-                                <a:gd name="adj" fmla="val 28786"/>
-                                <a:gd name="vf" fmla="val 115470"/>
-                              </a:avLst>
-                            </a:prstGeom>
-                            <a:gradFill>
-                              <a:gsLst>
-                                <a:gs pos="0">
-                                  <a:srgbClr val="FF0000">
-                                    <a:shade val="30000"/>
-                                    <a:satMod val="115000"/>
-                                    <a:tint val="66000"/>
-                                    <a:satMod val="160000"/>
-                                    <a:lumMod val="50000"/>
-                                  </a:srgbClr>
-                                </a:gs>
-                                <a:gs pos="50000">
-                                  <a:srgbClr val="FF0000">
-                                    <a:shade val="30000"/>
-                                    <a:satMod val="115000"/>
-                                    <a:tint val="44500"/>
-                                    <a:satMod val="160000"/>
-                                    <a:lumMod val="80000"/>
-                                  </a:srgbClr>
-                                </a:gs>
-                                <a:gs pos="100000">
-                                  <a:srgbClr val="FF0000">
-                                    <a:shade val="30000"/>
-                                    <a:satMod val="115000"/>
-                                    <a:tint val="23500"/>
-                                    <a:satMod val="160000"/>
-                                    <a:lumMod val="90000"/>
-                                  </a:srgbClr>
-                                </a:gs>
-                              </a:gsLst>
-                              <a:path path="circle">
-                                <a:fillToRect l="50000" t="50000" r="50000" b="50000"/>
-                              </a:path>
-                            </a:gradFill>
-                            <a:ln w="57150" cmpd="sng">
-                              <a:solidFill>
-                                <a:schemeClr val="bg1"/>
-                              </a:solidFill>
-                            </a:ln>
-                          </wps:spPr>
-                          <wps:style>
-                            <a:lnRef idx="2">
-                              <a:schemeClr val="accent1">
-                                <a:shade val="15000"/>
-                              </a:schemeClr>
-                            </a:lnRef>
-                            <a:fillRef idx="1">
-                              <a:schemeClr val="accent1"/>
-                            </a:fillRef>
-                            <a:effectRef idx="0">
-                              <a:schemeClr val="accent1"/>
-                            </a:effectRef>
-                            <a:fontRef idx="minor">
-                              <a:schemeClr val="lt1"/>
-                            </a:fontRef>
-                          </wps:style>
-                          <wps:bodyPr rot="0" spcFirstLastPara="0" vert="horz" wrap="square" lIns="91440" tIns="45720" rIns="91440" bIns="45720" numCol="1" spcCol="0" rtlCol="0" fromWordArt="0" anchor="ctr" anchorCtr="0" forceAA="0" compatLnSpc="1">
-                            <a:prstTxWarp prst="textNoShape">
-                              <a:avLst/>
-                            </a:prstTxWarp>
-                            <a:noAutofit/>
-                          </wps:bodyPr>
-                        </wps:wsp>
-                        <pic:pic xmlns:pic="http://schemas.openxmlformats.org/drawingml/2006/picture">
-                          <pic:nvPicPr>
-                            <pic:cNvPr id="1575807549" name="Graphique 1575807549" descr="Feu avec un remplissage uni"/>
-                            <pic:cNvPicPr>
-                              <a:picLocks noChangeAspect="1"/>
-                            </pic:cNvPicPr>
-                          </pic:nvPicPr>
-                          <pic:blipFill>
-                            <a:blip r:embed="rId9">
-                              <a:extLst>
-                                <a:ext uri="{28A0092B-C50C-407E-A947-70E740481C1C}">
-                                  <a14:useLocalDpi xmlns:a14="http://schemas.microsoft.com/office/drawing/2010/main" val="0"/>
-                                </a:ext>
-                                <a:ext uri="{96DAC541-7B7A-43D3-8B79-37D633B846F1}">
-                                  <asvg:svgBlip xmlns:asvg="http://schemas.microsoft.com/office/drawing/2016/SVG/main" r:embed="rId10"/>
-                                </a:ext>
-                              </a:extLst>
-                            </a:blip>
-                            <a:stretch>
-                              <a:fillRect/>
-                            </a:stretch>
-                          </pic:blipFill>
-                          <pic:spPr>
-                            <a:xfrm>
-                              <a:off x="4737589" y="4663759"/>
-                              <a:ext cx="914400" cy="914400"/>
-                            </a:xfrm>
-                            <a:prstGeom prst="rect">
-                              <a:avLst/>
-                            </a:prstGeom>
-                          </pic:spPr>
-                        </pic:pic>
-                        <wps:wsp>
-                          <wps:cNvPr id="1848371448" name="Ellipse 1848371448"/>
-                          <wps:cNvSpPr/>
-                          <wps:spPr>
-                            <a:xfrm>
-                              <a:off x="5868178" y="4165835"/>
-                              <a:ext cx="177800" cy="179705"/>
-                            </a:xfrm>
-                            <a:prstGeom prst="ellipse">
-                              <a:avLst/>
-                            </a:prstGeom>
-                            <a:solidFill>
-                              <a:schemeClr val="tx1"/>
-                            </a:solidFill>
-                            <a:ln>
-                              <a:noFill/>
-                            </a:ln>
-                          </wps:spPr>
-                          <wps:style>
-                            <a:lnRef idx="2">
-                              <a:schemeClr val="dk1">
-                                <a:shade val="15000"/>
-                              </a:schemeClr>
-                            </a:lnRef>
-                            <a:fillRef idx="1">
-                              <a:schemeClr val="dk1"/>
-                            </a:fillRef>
-                            <a:effectRef idx="0">
-                              <a:schemeClr val="dk1"/>
-                            </a:effectRef>
-                            <a:fontRef idx="minor">
-                              <a:schemeClr val="lt1"/>
-                            </a:fontRef>
-                          </wps:style>
-                          <wps:bodyPr rot="0" spcFirstLastPara="0" vert="horz" wrap="square" lIns="91440" tIns="45720" rIns="91440" bIns="45720" numCol="1" spcCol="0" rtlCol="0" fromWordArt="0" anchor="ctr" anchorCtr="0" forceAA="0" compatLnSpc="1">
-                            <a:prstTxWarp prst="textNoShape">
-                              <a:avLst/>
-                            </a:prstTxWarp>
-                            <a:noAutofit/>
-                          </wps:bodyPr>
-                        </wps:wsp>
-                        <wps:wsp>
-                          <wps:cNvPr id="1436994740" name="Ellipse 1436994740"/>
-                          <wps:cNvSpPr/>
-                          <wps:spPr>
-                            <a:xfrm>
-                              <a:off x="5967830" y="4345540"/>
-                              <a:ext cx="177800" cy="179705"/>
-                            </a:xfrm>
-                            <a:prstGeom prst="ellipse">
-                              <a:avLst/>
-                            </a:prstGeom>
-                            <a:solidFill>
-                              <a:schemeClr val="tx1"/>
-                            </a:solidFill>
-                            <a:ln>
-                              <a:noFill/>
-                            </a:ln>
-                          </wps:spPr>
-                          <wps:style>
-                            <a:lnRef idx="2">
-                              <a:schemeClr val="dk1">
-                                <a:shade val="15000"/>
-                              </a:schemeClr>
-                            </a:lnRef>
-                            <a:fillRef idx="1">
-                              <a:schemeClr val="dk1"/>
-                            </a:fillRef>
-                            <a:effectRef idx="0">
-                              <a:schemeClr val="dk1"/>
-                            </a:effectRef>
-                            <a:fontRef idx="minor">
-                              <a:schemeClr val="lt1"/>
-                            </a:fontRef>
-                          </wps:style>
-                          <wps:bodyPr rot="0" spcFirstLastPara="0" vert="horz" wrap="square" lIns="91440" tIns="45720" rIns="91440" bIns="45720" numCol="1" spcCol="0" rtlCol="0" fromWordArt="0" anchor="ctr" anchorCtr="0" forceAA="0" compatLnSpc="1">
-                            <a:prstTxWarp prst="textNoShape">
-                              <a:avLst/>
-                            </a:prstTxWarp>
-                            <a:noAutofit/>
-                          </wps:bodyPr>
-                        </wps:wsp>
-                        <wps:wsp>
-                          <wps:cNvPr id="1231027773" name="Ellipse 1231027773"/>
-                          <wps:cNvSpPr/>
-                          <wps:spPr>
-                            <a:xfrm>
-                              <a:off x="6077781" y="4531202"/>
-                              <a:ext cx="177800" cy="179705"/>
-                            </a:xfrm>
-                            <a:prstGeom prst="ellipse">
-                              <a:avLst/>
-                            </a:prstGeom>
-                            <a:solidFill>
-                              <a:schemeClr val="tx1"/>
-                            </a:solidFill>
-                            <a:ln>
-                              <a:noFill/>
-                            </a:ln>
-                          </wps:spPr>
-                          <wps:style>
-                            <a:lnRef idx="2">
-                              <a:schemeClr val="dk1">
-                                <a:shade val="15000"/>
-                              </a:schemeClr>
-                            </a:lnRef>
-                            <a:fillRef idx="1">
-                              <a:schemeClr val="dk1"/>
-                            </a:fillRef>
-                            <a:effectRef idx="0">
-                              <a:schemeClr val="dk1"/>
-                            </a:effectRef>
-                            <a:fontRef idx="minor">
-                              <a:schemeClr val="lt1"/>
-                            </a:fontRef>
-                          </wps:style>
-                          <wps:bodyPr rot="0" spcFirstLastPara="0" vert="horz" wrap="square" lIns="91440" tIns="45720" rIns="91440" bIns="45720" numCol="1" spcCol="0" rtlCol="0" fromWordArt="0" anchor="ctr" anchorCtr="0" forceAA="0" compatLnSpc="1">
-                            <a:prstTxWarp prst="textNoShape">
-                              <a:avLst/>
-                            </a:prstTxWarp>
-                            <a:noAutofit/>
-                          </wps:bodyPr>
-                        </wps:wsp>
-                        <wps:wsp>
-                          <wps:cNvPr id="557061504" name="Ellipse 557061504"/>
-                          <wps:cNvSpPr/>
-                          <wps:spPr>
-                            <a:xfrm>
-                              <a:off x="6192102" y="4710907"/>
-                              <a:ext cx="177800" cy="179705"/>
-                            </a:xfrm>
-                            <a:prstGeom prst="ellipse">
-                              <a:avLst/>
-                            </a:prstGeom>
-                            <a:solidFill>
-                              <a:schemeClr val="tx1"/>
-                            </a:solidFill>
-                            <a:ln>
-                              <a:noFill/>
-                            </a:ln>
-                          </wps:spPr>
-                          <wps:style>
-                            <a:lnRef idx="2">
-                              <a:schemeClr val="dk1">
-                                <a:shade val="15000"/>
-                              </a:schemeClr>
-                            </a:lnRef>
-                            <a:fillRef idx="1">
-                              <a:schemeClr val="dk1"/>
-                            </a:fillRef>
-                            <a:effectRef idx="0">
-                              <a:schemeClr val="dk1"/>
-                            </a:effectRef>
-                            <a:fontRef idx="minor">
-                              <a:schemeClr val="lt1"/>
-                            </a:fontRef>
-                          </wps:style>
-                          <wps:bodyPr rot="0" spcFirstLastPara="0" vert="horz" wrap="square" lIns="91440" tIns="45720" rIns="91440" bIns="45720" numCol="1" spcCol="0" rtlCol="0" fromWordArt="0" anchor="ctr" anchorCtr="0" forceAA="0" compatLnSpc="1">
-                            <a:prstTxWarp prst="textNoShape">
-                              <a:avLst/>
-                            </a:prstTxWarp>
-                            <a:noAutofit/>
-                          </wps:bodyPr>
-                        </wps:wsp>
-                        <wps:wsp>
-                          <wps:cNvPr id="1600181300" name="Ellipse 1600181300"/>
-                          <wps:cNvSpPr/>
-                          <wps:spPr>
-                            <a:xfrm>
-                              <a:off x="3984461" y="4774800"/>
-                              <a:ext cx="177165" cy="179705"/>
-                            </a:xfrm>
-                            <a:prstGeom prst="ellipse">
-                              <a:avLst/>
-                            </a:prstGeom>
-                            <a:solidFill>
-                              <a:schemeClr val="tx1"/>
-                            </a:solidFill>
-                            <a:ln>
-                              <a:noFill/>
-                            </a:ln>
-                          </wps:spPr>
-                          <wps:style>
-                            <a:lnRef idx="2">
-                              <a:schemeClr val="dk1">
-                                <a:shade val="15000"/>
-                              </a:schemeClr>
-                            </a:lnRef>
-                            <a:fillRef idx="1">
-                              <a:schemeClr val="dk1"/>
-                            </a:fillRef>
-                            <a:effectRef idx="0">
-                              <a:schemeClr val="dk1"/>
-                            </a:effectRef>
-                            <a:fontRef idx="minor">
-                              <a:schemeClr val="lt1"/>
-                            </a:fontRef>
-                          </wps:style>
-                          <wps:bodyPr rot="0" spcFirstLastPara="0" vert="horz" wrap="square" lIns="91440" tIns="45720" rIns="91440" bIns="45720" numCol="1" spcCol="0" rtlCol="0" fromWordArt="0" anchor="ctr" anchorCtr="0" forceAA="0" compatLnSpc="1">
-                            <a:prstTxWarp prst="textNoShape">
-                              <a:avLst/>
-                            </a:prstTxWarp>
-                            <a:noAutofit/>
-                          </wps:bodyPr>
-                        </wps:wsp>
-                        <wps:wsp>
-                          <wps:cNvPr id="582775643" name="Ellipse 582775643"/>
-                          <wps:cNvSpPr/>
-                          <wps:spPr>
-                            <a:xfrm>
-                              <a:off x="4323551" y="4171792"/>
-                              <a:ext cx="177165" cy="179705"/>
-                            </a:xfrm>
-                            <a:prstGeom prst="ellipse">
-                              <a:avLst/>
-                            </a:prstGeom>
-                            <a:solidFill>
-                              <a:schemeClr val="tx1"/>
-                            </a:solidFill>
-                            <a:ln>
-                              <a:noFill/>
-                            </a:ln>
-                          </wps:spPr>
-                          <wps:style>
-                            <a:lnRef idx="2">
-                              <a:schemeClr val="dk1">
-                                <a:shade val="15000"/>
-                              </a:schemeClr>
-                            </a:lnRef>
-                            <a:fillRef idx="1">
-                              <a:schemeClr val="dk1"/>
-                            </a:fillRef>
-                            <a:effectRef idx="0">
-                              <a:schemeClr val="dk1"/>
-                            </a:effectRef>
-                            <a:fontRef idx="minor">
-                              <a:schemeClr val="lt1"/>
-                            </a:fontRef>
-                          </wps:style>
-                          <wps:bodyPr rot="0" spcFirstLastPara="0" vert="horz" wrap="square" lIns="91440" tIns="45720" rIns="91440" bIns="45720" numCol="1" spcCol="0" rtlCol="0" fromWordArt="0" anchor="ctr" anchorCtr="0" forceAA="0" compatLnSpc="1">
-                            <a:prstTxWarp prst="textNoShape">
-                              <a:avLst/>
-                            </a:prstTxWarp>
-                            <a:noAutofit/>
-                          </wps:bodyPr>
-                        </wps:wsp>
-                        <wps:wsp>
-                          <wps:cNvPr id="1973625114" name="Ellipse 1973625114"/>
-                          <wps:cNvSpPr/>
-                          <wps:spPr>
-                            <a:xfrm>
-                              <a:off x="4094951" y="4557510"/>
-                              <a:ext cx="177165" cy="179705"/>
-                            </a:xfrm>
-                            <a:prstGeom prst="ellipse">
-                              <a:avLst/>
-                            </a:prstGeom>
-                            <a:solidFill>
-                              <a:schemeClr val="tx1"/>
-                            </a:solidFill>
-                            <a:ln>
-                              <a:noFill/>
-                            </a:ln>
-                          </wps:spPr>
-                          <wps:style>
-                            <a:lnRef idx="2">
-                              <a:schemeClr val="dk1">
-                                <a:shade val="15000"/>
-                              </a:schemeClr>
-                            </a:lnRef>
-                            <a:fillRef idx="1">
-                              <a:schemeClr val="dk1"/>
-                            </a:fillRef>
-                            <a:effectRef idx="0">
-                              <a:schemeClr val="dk1"/>
-                            </a:effectRef>
-                            <a:fontRef idx="minor">
-                              <a:schemeClr val="lt1"/>
-                            </a:fontRef>
-                          </wps:style>
-                          <wps:bodyPr rot="0" spcFirstLastPara="0" vert="horz" wrap="square" lIns="91440" tIns="45720" rIns="91440" bIns="45720" numCol="1" spcCol="0" rtlCol="0" fromWordArt="0" anchor="ctr" anchorCtr="0" forceAA="0" compatLnSpc="1">
-                            <a:prstTxWarp prst="textNoShape">
-                              <a:avLst/>
-                            </a:prstTxWarp>
-                            <a:noAutofit/>
-                          </wps:bodyPr>
-                        </wps:wsp>
-                        <wps:wsp>
-                          <wps:cNvPr id="1256237070" name="Ellipse 1256237070"/>
-                          <wps:cNvSpPr/>
-                          <wps:spPr>
-                            <a:xfrm>
-                              <a:off x="4217006" y="4372889"/>
-                              <a:ext cx="177165" cy="179705"/>
-                            </a:xfrm>
-                            <a:prstGeom prst="ellipse">
-                              <a:avLst/>
-                            </a:prstGeom>
-                            <a:solidFill>
-                              <a:schemeClr val="tx1"/>
-                            </a:solidFill>
-                            <a:ln>
-                              <a:noFill/>
-                            </a:ln>
-                          </wps:spPr>
-                          <wps:style>
-                            <a:lnRef idx="2">
-                              <a:schemeClr val="dk1">
-                                <a:shade val="15000"/>
-                              </a:schemeClr>
-                            </a:lnRef>
-                            <a:fillRef idx="1">
-                              <a:schemeClr val="dk1"/>
-                            </a:fillRef>
-                            <a:effectRef idx="0">
-                              <a:schemeClr val="dk1"/>
-                            </a:effectRef>
-                            <a:fontRef idx="minor">
-                              <a:schemeClr val="lt1"/>
-                            </a:fontRef>
-                          </wps:style>
-                          <wps:bodyPr rot="0" spcFirstLastPara="0" vert="horz" wrap="square" lIns="91440" tIns="45720" rIns="91440" bIns="45720" numCol="1" spcCol="0" rtlCol="0" fromWordArt="0" anchor="ctr" anchorCtr="0" forceAA="0" compatLnSpc="1">
-                            <a:prstTxWarp prst="textNoShape">
-                              <a:avLst/>
-                            </a:prstTxWarp>
-                            <a:noAutofit/>
-                          </wps:bodyPr>
-                        </wps:wsp>
-                        <wps:wsp>
-                          <wps:cNvPr id="342885625" name="Ellipse 342885625"/>
-                          <wps:cNvSpPr/>
-                          <wps:spPr>
-                            <a:xfrm>
-                              <a:off x="4797477" y="6128091"/>
-                              <a:ext cx="177165" cy="179705"/>
-                            </a:xfrm>
-                            <a:prstGeom prst="ellipse">
-                              <a:avLst/>
-                            </a:prstGeom>
-                            <a:solidFill>
-                              <a:schemeClr val="tx1"/>
-                            </a:solidFill>
-                            <a:ln>
-                              <a:noFill/>
-                            </a:ln>
-                          </wps:spPr>
-                          <wps:style>
-                            <a:lnRef idx="2">
-                              <a:schemeClr val="dk1">
-                                <a:shade val="15000"/>
-                              </a:schemeClr>
-                            </a:lnRef>
-                            <a:fillRef idx="1">
-                              <a:schemeClr val="dk1"/>
-                            </a:fillRef>
-                            <a:effectRef idx="0">
-                              <a:schemeClr val="dk1"/>
-                            </a:effectRef>
-                            <a:fontRef idx="minor">
-                              <a:schemeClr val="lt1"/>
-                            </a:fontRef>
-                          </wps:style>
-                          <wps:bodyPr rot="0" spcFirstLastPara="0" vert="horz" wrap="square" lIns="91440" tIns="45720" rIns="91440" bIns="45720" numCol="1" spcCol="0" rtlCol="0" fromWordArt="0" anchor="ctr" anchorCtr="0" forceAA="0" compatLnSpc="1">
-                            <a:prstTxWarp prst="textNoShape">
-                              <a:avLst/>
-                            </a:prstTxWarp>
-                            <a:noAutofit/>
-                          </wps:bodyPr>
-                        </wps:wsp>
-                        <wps:wsp>
-                          <wps:cNvPr id="1941712786" name="Ellipse 1941712786"/>
-                          <wps:cNvSpPr/>
-                          <wps:spPr>
-                            <a:xfrm>
-                              <a:off x="5026077" y="6128091"/>
-                              <a:ext cx="177165" cy="179705"/>
-                            </a:xfrm>
-                            <a:prstGeom prst="ellipse">
-                              <a:avLst/>
-                            </a:prstGeom>
-                            <a:solidFill>
-                              <a:schemeClr val="tx1"/>
-                            </a:solidFill>
-                            <a:ln>
-                              <a:noFill/>
-                            </a:ln>
-                          </wps:spPr>
-                          <wps:style>
-                            <a:lnRef idx="2">
-                              <a:schemeClr val="dk1">
-                                <a:shade val="15000"/>
-                              </a:schemeClr>
-                            </a:lnRef>
-                            <a:fillRef idx="1">
-                              <a:schemeClr val="dk1"/>
-                            </a:fillRef>
-                            <a:effectRef idx="0">
-                              <a:schemeClr val="dk1"/>
-                            </a:effectRef>
-                            <a:fontRef idx="minor">
-                              <a:schemeClr val="lt1"/>
-                            </a:fontRef>
-                          </wps:style>
-                          <wps:bodyPr rot="0" spcFirstLastPara="0" vert="horz" wrap="square" lIns="91440" tIns="45720" rIns="91440" bIns="45720" numCol="1" spcCol="0" rtlCol="0" fromWordArt="0" anchor="ctr" anchorCtr="0" forceAA="0" compatLnSpc="1">
-                            <a:prstTxWarp prst="textNoShape">
-                              <a:avLst/>
-                            </a:prstTxWarp>
-                            <a:noAutofit/>
-                          </wps:bodyPr>
-                        </wps:wsp>
-                        <wps:wsp>
-                          <wps:cNvPr id="983109132" name="Ellipse 983109132"/>
-                          <wps:cNvSpPr/>
-                          <wps:spPr>
-                            <a:xfrm>
-                              <a:off x="5247057" y="6128091"/>
-                              <a:ext cx="177165" cy="179705"/>
-                            </a:xfrm>
-                            <a:prstGeom prst="ellipse">
-                              <a:avLst/>
-                            </a:prstGeom>
-                            <a:solidFill>
-                              <a:schemeClr val="tx1"/>
-                            </a:solidFill>
-                            <a:ln>
-                              <a:noFill/>
-                            </a:ln>
-                          </wps:spPr>
-                          <wps:style>
-                            <a:lnRef idx="2">
-                              <a:schemeClr val="dk1">
-                                <a:shade val="15000"/>
-                              </a:schemeClr>
-                            </a:lnRef>
-                            <a:fillRef idx="1">
-                              <a:schemeClr val="dk1"/>
-                            </a:fillRef>
-                            <a:effectRef idx="0">
-                              <a:schemeClr val="dk1"/>
-                            </a:effectRef>
-                            <a:fontRef idx="minor">
-                              <a:schemeClr val="lt1"/>
-                            </a:fontRef>
-                          </wps:style>
-                          <wps:bodyPr rot="0" spcFirstLastPara="0" vert="horz" wrap="square" lIns="91440" tIns="45720" rIns="91440" bIns="45720" numCol="1" spcCol="0" rtlCol="0" fromWordArt="0" anchor="ctr" anchorCtr="0" forceAA="0" compatLnSpc="1">
-                            <a:prstTxWarp prst="textNoShape">
-                              <a:avLst/>
-                            </a:prstTxWarp>
-                            <a:noAutofit/>
-                          </wps:bodyPr>
-                        </wps:wsp>
-                        <wps:wsp>
-                          <wps:cNvPr id="1983519330" name="Ellipse 1983519330"/>
-                          <wps:cNvSpPr/>
-                          <wps:spPr>
-                            <a:xfrm>
-                              <a:off x="5458098" y="6128091"/>
-                              <a:ext cx="177165" cy="179705"/>
-                            </a:xfrm>
-                            <a:prstGeom prst="ellipse">
-                              <a:avLst/>
-                            </a:prstGeom>
-                            <a:solidFill>
-                              <a:schemeClr val="tx1"/>
-                            </a:solidFill>
-                            <a:ln>
-                              <a:noFill/>
-                            </a:ln>
-                          </wps:spPr>
-                          <wps:style>
-                            <a:lnRef idx="2">
-                              <a:schemeClr val="dk1">
-                                <a:shade val="15000"/>
-                              </a:schemeClr>
-                            </a:lnRef>
-                            <a:fillRef idx="1">
-                              <a:schemeClr val="dk1"/>
-                            </a:fillRef>
-                            <a:effectRef idx="0">
-                              <a:schemeClr val="dk1"/>
-                            </a:effectRef>
-                            <a:fontRef idx="minor">
-                              <a:schemeClr val="lt1"/>
-                            </a:fontRef>
-                          </wps:style>
-                          <wps:bodyPr rot="0" spcFirstLastPara="0" vert="horz" wrap="square" lIns="91440" tIns="45720" rIns="91440" bIns="45720" numCol="1" spcCol="0" rtlCol="0" fromWordArt="0" anchor="ctr" anchorCtr="0" forceAA="0" compatLnSpc="1">
-                            <a:prstTxWarp prst="textNoShape">
-                              <a:avLst/>
-                            </a:prstTxWarp>
-                            <a:noAutofit/>
-                          </wps:bodyPr>
-                        </wps:wsp>
-                      </wpg:wgp>
-                      <wpg:wgp>
-                        <wpg:cNvPr id="890153079" name="Groupe 890153079"/>
-                        <wpg:cNvGrpSpPr/>
-                        <wpg:grpSpPr>
-                          <a:xfrm>
-                            <a:off x="326650" y="664923"/>
-                            <a:ext cx="2908300" cy="2519680"/>
-                            <a:chOff x="0" y="0"/>
-                            <a:chExt cx="2908800" cy="2520000"/>
-                          </a:xfrm>
-                        </wpg:grpSpPr>
-                        <wps:wsp>
-                          <wps:cNvPr id="1496020145" name="Hexagone 1496020145"/>
+                          <wps:cNvPr id="1466785359" name="Hexagone 1466785359"/>
                           <wps:cNvSpPr/>
                           <wps:spPr>
                             <a:xfrm>
                               <a:off x="0" y="0"/>
-                              <a:ext cx="2908800" cy="2520000"/>
+                              <a:ext cx="2908300" cy="2519680"/>
                             </a:xfrm>
                             <a:prstGeom prst="hexagon">
                               <a:avLst>
@@ -3545,7 +3303,7 @@
                             <w:txbxContent>
                               <w:p>
                                 <w:pPr>
-                                  <w:spacing w:line="256" w:lineRule="auto"/>
+                                  <w:spacing w:line="254" w:lineRule="auto"/>
                                   <w:jc w:val="center"/>
                                   <w:rPr>
                                     <w:rFonts w:eastAsia="Calibri"/>
@@ -3568,12 +3326,12 @@
                           </wps:bodyPr>
                         </wps:wsp>
                         <wps:wsp>
-                          <wps:cNvPr id="14076754" name="Graphique 2101675576" descr="Arbre avec racines avec un remplissage uni"/>
+                          <wps:cNvPr id="1329679429" name="Graphique 2101675576" descr="Arbre avec racines avec un remplissage uni"/>
                           <wps:cNvSpPr/>
                           <wps:spPr>
                             <a:xfrm>
-                              <a:off x="1091188" y="829297"/>
-                              <a:ext cx="727035" cy="862250"/>
+                              <a:off x="1091000" y="829192"/>
+                              <a:ext cx="726910" cy="862141"/>
                             </a:xfrm>
                             <a:custGeom>
                               <a:avLst/>
@@ -4815,12 +4573,12 @@
                           </wps:bodyPr>
                         </wps:wsp>
                         <wps:wsp>
-                          <wps:cNvPr id="1667633282" name="Ellipse 1667633282"/>
+                          <wps:cNvPr id="672122047" name="Ellipse 672122047"/>
                           <wps:cNvSpPr/>
                           <wps:spPr>
                             <a:xfrm>
-                              <a:off x="1352753" y="2282037"/>
-                              <a:ext cx="179705" cy="179705"/>
+                              <a:off x="1133843" y="2281724"/>
+                              <a:ext cx="178435" cy="179705"/>
                             </a:xfrm>
                             <a:prstGeom prst="ellipse">
                               <a:avLst/>
@@ -4856,12 +4614,12 @@
                           </wps:bodyPr>
                         </wps:wsp>
                         <wps:wsp>
-                          <wps:cNvPr id="458840910" name="Ellipse 458840910"/>
+                          <wps:cNvPr id="1534721578" name="Ellipse 1534721578"/>
                           <wps:cNvSpPr/>
                           <wps:spPr>
                             <a:xfrm>
-                              <a:off x="439348" y="598693"/>
-                              <a:ext cx="179705" cy="179705"/>
+                              <a:off x="1343392" y="2281724"/>
+                              <a:ext cx="178435" cy="179705"/>
                             </a:xfrm>
                             <a:prstGeom prst="ellipse">
                               <a:avLst/>
@@ -4897,12 +4655,12 @@
                           </wps:bodyPr>
                         </wps:wsp>
                         <wps:wsp>
-                          <wps:cNvPr id="92919840" name="Ellipse 92919840"/>
+                          <wps:cNvPr id="1096377510" name="Ellipse 1096377510"/>
                           <wps:cNvSpPr/>
                           <wps:spPr>
                             <a:xfrm>
-                              <a:off x="2287350" y="570866"/>
-                              <a:ext cx="179705" cy="179705"/>
+                              <a:off x="1552942" y="2281724"/>
+                              <a:ext cx="178435" cy="179705"/>
                             </a:xfrm>
                             <a:prstGeom prst="ellipse">
                               <a:avLst/>
@@ -4937,6 +4695,252 @@
                             <a:noAutofit/>
                           </wps:bodyPr>
                         </wps:wsp>
+                        <wps:wsp>
+                          <wps:cNvPr id="1291373872" name="Ellipse 1291373872"/>
+                          <wps:cNvSpPr/>
+                          <wps:spPr>
+                            <a:xfrm>
+                              <a:off x="324232" y="826202"/>
+                              <a:ext cx="178435" cy="179705"/>
+                            </a:xfrm>
+                            <a:prstGeom prst="ellipse">
+                              <a:avLst/>
+                            </a:prstGeom>
+                            <a:solidFill>
+                              <a:schemeClr val="tx1"/>
+                            </a:solidFill>
+                            <a:ln>
+                              <a:noFill/>
+                            </a:ln>
+                          </wps:spPr>
+                          <wps:style>
+                            <a:lnRef idx="2">
+                              <a:schemeClr val="dk1">
+                                <a:shade val="15000"/>
+                              </a:schemeClr>
+                            </a:lnRef>
+                            <a:fillRef idx="1">
+                              <a:schemeClr val="dk1"/>
+                            </a:fillRef>
+                            <a:effectRef idx="0">
+                              <a:schemeClr val="dk1"/>
+                            </a:effectRef>
+                            <a:fontRef idx="minor">
+                              <a:schemeClr val="lt1"/>
+                            </a:fontRef>
+                          </wps:style>
+                          <wps:bodyPr rot="0" spcFirstLastPara="0" vert="horz" wrap="square" lIns="91440" tIns="45720" rIns="91440" bIns="45720" numCol="1" spcCol="0" rtlCol="0" fromWordArt="0" anchor="ctr" anchorCtr="0" forceAA="0" compatLnSpc="1">
+                            <a:prstTxWarp prst="textNoShape">
+                              <a:avLst/>
+                            </a:prstTxWarp>
+                            <a:noAutofit/>
+                          </wps:bodyPr>
+                        </wps:wsp>
+                        <wps:wsp>
+                          <wps:cNvPr id="975587106" name="Ellipse 975587106"/>
+                          <wps:cNvSpPr/>
+                          <wps:spPr>
+                            <a:xfrm>
+                              <a:off x="519092" y="458199"/>
+                              <a:ext cx="178435" cy="179705"/>
+                            </a:xfrm>
+                            <a:prstGeom prst="ellipse">
+                              <a:avLst/>
+                            </a:prstGeom>
+                            <a:solidFill>
+                              <a:schemeClr val="tx1"/>
+                            </a:solidFill>
+                            <a:ln>
+                              <a:noFill/>
+                            </a:ln>
+                          </wps:spPr>
+                          <wps:style>
+                            <a:lnRef idx="2">
+                              <a:schemeClr val="dk1">
+                                <a:shade val="15000"/>
+                              </a:schemeClr>
+                            </a:lnRef>
+                            <a:fillRef idx="1">
+                              <a:schemeClr val="dk1"/>
+                            </a:fillRef>
+                            <a:effectRef idx="0">
+                              <a:schemeClr val="dk1"/>
+                            </a:effectRef>
+                            <a:fontRef idx="minor">
+                              <a:schemeClr val="lt1"/>
+                            </a:fontRef>
+                          </wps:style>
+                          <wps:bodyPr rot="0" spcFirstLastPara="0" vert="horz" wrap="square" lIns="91440" tIns="45720" rIns="91440" bIns="45720" numCol="1" spcCol="0" rtlCol="0" fromWordArt="0" anchor="ctr" anchorCtr="0" forceAA="0" compatLnSpc="1">
+                            <a:prstTxWarp prst="textNoShape">
+                              <a:avLst/>
+                            </a:prstTxWarp>
+                            <a:noAutofit/>
+                          </wps:bodyPr>
+                        </wps:wsp>
+                        <wps:wsp>
+                          <wps:cNvPr id="651980921" name="Ellipse 651980921"/>
+                          <wps:cNvSpPr/>
+                          <wps:spPr>
+                            <a:xfrm>
+                              <a:off x="407440" y="632988"/>
+                              <a:ext cx="178435" cy="179705"/>
+                            </a:xfrm>
+                            <a:prstGeom prst="ellipse">
+                              <a:avLst/>
+                            </a:prstGeom>
+                            <a:solidFill>
+                              <a:schemeClr val="tx1"/>
+                            </a:solidFill>
+                            <a:ln>
+                              <a:noFill/>
+                            </a:ln>
+                          </wps:spPr>
+                          <wps:style>
+                            <a:lnRef idx="2">
+                              <a:schemeClr val="dk1">
+                                <a:shade val="15000"/>
+                              </a:schemeClr>
+                            </a:lnRef>
+                            <a:fillRef idx="1">
+                              <a:schemeClr val="dk1"/>
+                            </a:fillRef>
+                            <a:effectRef idx="0">
+                              <a:schemeClr val="dk1"/>
+                            </a:effectRef>
+                            <a:fontRef idx="minor">
+                              <a:schemeClr val="lt1"/>
+                            </a:fontRef>
+                          </wps:style>
+                          <wps:bodyPr rot="0" spcFirstLastPara="0" vert="horz" wrap="square" lIns="91440" tIns="45720" rIns="91440" bIns="45720" numCol="1" spcCol="0" rtlCol="0" fromWordArt="0" anchor="ctr" anchorCtr="0" forceAA="0" compatLnSpc="1">
+                            <a:prstTxWarp prst="textNoShape">
+                              <a:avLst/>
+                            </a:prstTxWarp>
+                            <a:noAutofit/>
+                          </wps:bodyPr>
+                        </wps:wsp>
+                        <wps:wsp>
+                          <wps:cNvPr id="891334105" name="Ellipse 891334105"/>
+                          <wps:cNvSpPr/>
+                          <wps:spPr>
+                            <a:xfrm>
+                              <a:off x="2174796" y="411402"/>
+                              <a:ext cx="178435" cy="179705"/>
+                            </a:xfrm>
+                            <a:prstGeom prst="ellipse">
+                              <a:avLst/>
+                            </a:prstGeom>
+                            <a:solidFill>
+                              <a:schemeClr val="tx1"/>
+                            </a:solidFill>
+                            <a:ln>
+                              <a:noFill/>
+                            </a:ln>
+                          </wps:spPr>
+                          <wps:style>
+                            <a:lnRef idx="2">
+                              <a:schemeClr val="dk1">
+                                <a:shade val="15000"/>
+                              </a:schemeClr>
+                            </a:lnRef>
+                            <a:fillRef idx="1">
+                              <a:schemeClr val="dk1"/>
+                            </a:fillRef>
+                            <a:effectRef idx="0">
+                              <a:schemeClr val="dk1"/>
+                            </a:effectRef>
+                            <a:fontRef idx="minor">
+                              <a:schemeClr val="lt1"/>
+                            </a:fontRef>
+                          </wps:style>
+                          <wps:bodyPr rot="0" spcFirstLastPara="0" vert="horz" wrap="square" lIns="91440" tIns="45720" rIns="91440" bIns="45720" numCol="1" spcCol="0" rtlCol="0" fromWordArt="0" anchor="ctr" anchorCtr="0" forceAA="0" compatLnSpc="1">
+                            <a:prstTxWarp prst="textNoShape">
+                              <a:avLst/>
+                            </a:prstTxWarp>
+                            <a:noAutofit/>
+                          </wps:bodyPr>
+                        </wps:wsp>
+                        <wps:wsp>
+                          <wps:cNvPr id="778833540" name="Ellipse 778833540"/>
+                          <wps:cNvSpPr/>
+                          <wps:spPr>
+                            <a:xfrm>
+                              <a:off x="2284334" y="591107"/>
+                              <a:ext cx="178435" cy="179705"/>
+                            </a:xfrm>
+                            <a:prstGeom prst="ellipse">
+                              <a:avLst/>
+                            </a:prstGeom>
+                            <a:solidFill>
+                              <a:schemeClr val="tx1"/>
+                            </a:solidFill>
+                            <a:ln>
+                              <a:noFill/>
+                            </a:ln>
+                          </wps:spPr>
+                          <wps:style>
+                            <a:lnRef idx="2">
+                              <a:schemeClr val="dk1">
+                                <a:shade val="15000"/>
+                              </a:schemeClr>
+                            </a:lnRef>
+                            <a:fillRef idx="1">
+                              <a:schemeClr val="dk1"/>
+                            </a:fillRef>
+                            <a:effectRef idx="0">
+                              <a:schemeClr val="dk1"/>
+                            </a:effectRef>
+                            <a:fontRef idx="minor">
+                              <a:schemeClr val="lt1"/>
+                            </a:fontRef>
+                          </wps:style>
+                          <wps:bodyPr rot="0" spcFirstLastPara="0" vert="horz" wrap="square" lIns="91440" tIns="45720" rIns="91440" bIns="45720" numCol="1" spcCol="0" rtlCol="0" fromWordArt="0" anchor="ctr" anchorCtr="0" forceAA="0" compatLnSpc="1">
+                            <a:prstTxWarp prst="textNoShape">
+                              <a:avLst/>
+                            </a:prstTxWarp>
+                            <a:noAutofit/>
+                          </wps:bodyPr>
+                        </wps:wsp>
+                        <wps:wsp>
+                          <wps:cNvPr id="1865432689" name="Ellipse 1865432689"/>
+                          <wps:cNvSpPr/>
+                          <wps:spPr>
+                            <a:xfrm>
+                              <a:off x="2389108" y="770812"/>
+                              <a:ext cx="178435" cy="179705"/>
+                            </a:xfrm>
+                            <a:prstGeom prst="ellipse">
+                              <a:avLst/>
+                            </a:prstGeom>
+                            <a:solidFill>
+                              <a:schemeClr val="tx1"/>
+                            </a:solidFill>
+                            <a:ln>
+                              <a:noFill/>
+                            </a:ln>
+                          </wps:spPr>
+                          <wps:style>
+                            <a:lnRef idx="2">
+                              <a:schemeClr val="dk1">
+                                <a:shade val="15000"/>
+                              </a:schemeClr>
+                            </a:lnRef>
+                            <a:fillRef idx="1">
+                              <a:schemeClr val="dk1"/>
+                            </a:fillRef>
+                            <a:effectRef idx="0">
+                              <a:schemeClr val="dk1"/>
+                            </a:effectRef>
+                            <a:fontRef idx="minor">
+                              <a:schemeClr val="lt1"/>
+                            </a:fontRef>
+                          </wps:style>
+                          <wps:bodyPr rot="0" spcFirstLastPara="0" vert="horz" wrap="square" lIns="91440" tIns="45720" rIns="91440" bIns="45720" numCol="1" spcCol="0" rtlCol="0" fromWordArt="0" anchor="ctr" anchorCtr="0" forceAA="0" compatLnSpc="1">
+                            <a:prstTxWarp prst="textNoShape">
+                              <a:avLst/>
+                            </a:prstTxWarp>
+                            <a:noAutofit/>
+                          </wps:bodyPr>
+                        </wps:wsp>
                       </wpg:wgp>
                     </wpc:wpc>
                   </a:graphicData>
@@ -4946,7 +4950,7 @@
           </mc:Choice>
           <mc:Fallback>
             <w:pict>
-              <v:group w14:anchorId="1A25FEFA" id="Zone de dessin 1" o:spid="_x0000_s1026" editas="canvas" style="width:817.8pt;height:567pt;mso-position-horizontal-relative:char;mso-position-vertical-relative:line" coordsize="103854,72009" o:gfxdata="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">
+              <v:group w14:anchorId="1A25FEFA" id="Zone de dessin 1" o:spid="_x0000_s1026" editas="canvas" style="width:817.8pt;height:567pt;mso-position-horizontal-relative:char;mso-position-vertical-relative:line" coordsize="103854,72009" o:gfxdata="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">
                 <v:shapetype id="_x0000_t75" coordsize="21600,21600" o:spt="75" o:preferrelative="t" path="m@4@5l@4@11@9@11@9@5xe" filled="f" stroked="f">
                   <v:stroke joinstyle="miter"/>
                   <v:formulas>
@@ -4970,7 +4974,7 @@
                   <v:fill r:id="rId11" o:title="" recolor="t" rotate="t" o:detectmouseclick="t" type="frame"/>
                   <v:path o:connecttype="none"/>
                 </v:shape>
-                <v:group id="Groupe 211700908" o:spid="_x0000_s1028" style="position:absolute;left:69701;top:36663;width:29088;height:25200" coordorigin="3798,6411" coordsize="29088,25200" o:gfxdata="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">
+                <v:group id="Groupe 2039158772" o:spid="_x0000_s1028" style="position:absolute;left:38920;top:39341;width:29088;height:25200" coordorigin="38920,39341" coordsize="29088,25200" o:gfxdata="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">
                   <v:shapetype id="_x0000_t9" coordsize="21600,21600" o:spt="9" adj="5400" path="m@0,l,10800@0,21600@1,21600,21600,10800@1,xe">
                     <v:stroke joinstyle="miter"/>
                     <v:formulas>
@@ -4986,174 +4990,68 @@
                       <v:h position="#0,topLeft" xrange="0,10800"/>
                     </v:handles>
                   </v:shapetype>
-                  <v:shape id="Hexagone 1311780202" o:spid="_x0000_s1029" type="#_x0000_t9" style="position:absolute;left:3798;top:6411;width:29088;height:25200;visibility:visible;mso-wrap-style:square;v-text-anchor:middle" o:gfxdata="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" adj="5446" fillcolor="#516a42" strokecolor="white [3212]" strokeweight="4.5pt">
-                    <v:fill color2="#cdd8c6" rotate="t" focusposition=".5,.5" focussize="" colors="0 #516a42;.5 #9eb691;1 #cdd8c6" focus="100%" type="gradientRadial"/>
-                    <v:textbox>
-                      <w:txbxContent>
-                        <w:p>
-                          <w:pPr>
-                            <w:jc w:val="center"/>
-                          </w:pPr>
-                        </w:p>
-                      </w:txbxContent>
-                    </v:textbox>
+                  <v:shape id="Hexagone 1674742384" o:spid="_x0000_s1029" type="#_x0000_t9" style="position:absolute;left:38920;top:39341;width:29088;height:25200;visibility:visible;mso-wrap-style:square;v-text-anchor:middle" o:gfxdata="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" adj="5387" fillcolor="#803232" strokecolor="white [3212]" strokeweight="4.5pt">
+                    <v:fill color2="#e1c0c0" focusposition=".5,.5" focussize="" colors="0 #803232;.5 #c98484;1 #e1c0c0" focus="100%" type="gradientRadial"/>
                   </v:shape>
-                  <v:shape id="Graphique 2101675576" o:spid="_x0000_s1030" alt="Arbre avec racines avec un remplissage uni" style="position:absolute;left:14710;top:14704;width:7270;height:8623;visibility:visible;mso-wrap-style:square;v-text-anchor:middle" coordsize="727035,862250" o:gfxdata="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" path="m515895,727216v9347,15573,21688,29141,36309,39919c560300,772535,571241,770349,576641,762251v457,-685,866,-1403,1223,-2146c581439,751783,578474,742095,570854,737198v-8645,-6724,-16057,-14897,-21908,-24156c582065,718557,616212,724272,643196,731416v9401,2497,19046,-3099,21543,-12500c664954,718107,665110,717284,665208,716452v811,-8960,-5046,-17168,-13782,-19316c622708,689592,587608,683753,553699,678086,514851,672505,476399,664443,438580,653949v-10115,-5277,-34290,-18954,-35690,-29775l398051,602267v-1668,-7475,-1990,-15187,-952,-22775c397889,573777,398699,568015,398699,568015v6667,-29852,46425,-49749,88706,-70485c529687,476794,579426,451924,595181,408804v10409,3678,21346,5637,32385,5801c682441,414433,726878,369982,727035,315107v-647,-41231,-26219,-77956,-64665,-92869c653321,191411,633652,164781,606849,147067r-5820,-11078c601366,79514,555858,33457,499381,33120v-385,-3,-771,-3,-1155,-1c481751,33039,465513,37041,450963,44768,431671,16623,399692,-142,365571,1,320821,230,281170,28893,266921,71315,234030,52678,193533,53745,161669,74086v-27385,17012,-45308,45786,-48501,77867c112803,156222,112697,160510,112854,164793v-32909,9192,-55677,39165,-55703,73333c57151,239374,57275,240583,57342,241812,4162,270650,-15571,337139,13268,390319v27091,49959,87890,70901,140000,48222c208599,462421,286961,511493,314326,561976v7426,14036,10062,30114,7506,45787l320784,614554v,,105,21041,-41186,35519c246366,657502,203151,663903,174376,668170v-45235,6668,-84373,12459,-103985,20050c62007,691329,57151,700095,58961,708851v2189,9478,11646,15386,21123,13197c80969,721845,81836,721572,82678,721234v14698,-5887,52588,-11668,90488,-17288c166070,716810,156277,727987,144458,736712v-7681,3916,-11468,12761,-9002,21022c138345,767027,148221,772218,157514,769329v915,-283,1804,-641,2660,-1070c181262,757705,206065,723072,215543,697526v23288,-3648,43510,-7144,60845,-10744c279906,686076,283329,688357,284035,691874v451,2247,-316,4564,-2017,6100c273502,705594,264720,712261,255500,719281v-28965,20409,-54251,45589,-74781,74467c175541,800848,176145,810627,182158,817036v6890,6888,18059,6886,24946,-4c207828,816308,208488,815522,209075,814684v9762,-14052,20932,-27069,33338,-38853c245188,792828,242643,810267,235126,825761v-6984,6777,-7151,17934,-374,24918c241529,857662,252685,857830,259669,851053v127,-123,252,-248,374,-374c275398,835324,284970,789871,273826,756448v-603,-1729,-1473,-3352,-2581,-4810l276884,747323v7182,-5467,14430,-11001,21707,-17088c300630,740979,303754,751488,307916,761601v-6491,24868,-10203,50380,-11068,76067c296543,847394,304180,855526,313907,855832r562,c323984,855826,331778,848273,332081,838763v,-248,524,-15383,2753,-33023c351808,825236,370795,842886,391479,858394v7613,6079,18713,4836,24792,-2778c416955,854758,417559,853839,418073,852869v3846,-7851,1604,-17326,-5353,-22621c384145,807340,359732,785671,345092,757858v8698,3530,16672,8628,23527,15040c375815,779449,386960,778926,393512,771729v6170,-6777,6114,-17152,-128,-23863c390526,745008,364971,720567,335148,720567r-695,c333834,720567,333243,720710,332643,720777v-807,-3481,-1392,-7009,-1753,-10563c330738,707596,331404,704997,332795,702774r258,-428c340783,689660,357335,685644,370020,693375v3543,2159,6539,5108,8753,8618c384554,711318,390793,720605,397175,730073v20831,30937,42377,62922,52387,102870c451526,840816,458611,846333,466726,846307v2878,-6,5712,-709,8259,-2048c482254,840138,485806,831614,483614,823551v-3401,-13107,-7886,-25908,-13411,-38271c490007,789957,505668,805090,511018,824723v3055,9223,13009,14224,22232,11168c534209,835573,535140,835173,536030,834696v7802,-4607,11144,-14170,7906,-22632c527744,765335,493654,755305,468689,747961v-8022,-2038,-15808,-4912,-23232,-8572c439133,729311,432703,719662,426483,710433v-2445,-3639,-4860,-7246,-7248,-10821c416815,695959,417813,691036,421466,688616v2020,-1340,4542,-1682,6846,-929c451405,694746,474921,700332,498721,704413r17174,22803xm459259,376477v21564,13663,46595,20854,72123,20716c539188,397231,546974,396397,554595,394707v-9116,25718,-41453,43120,-86221,65513c444272,471033,421235,484080,399566,499187v10772,-33985,29842,-85401,59693,-122710xm238727,437837l206494,418949v1019,,2029,152,3057,152c231473,419109,252328,409638,266749,393126v10350,3483,20933,6229,31671,8220c315896,432461,324773,467668,324137,503350,298703,477816,269980,455785,238727,437837xm363914,475156v-2644,-23897,-8501,-47327,-17412,-69657c366429,403201,385643,396708,402880,386449v-16166,28068,-29232,57812,-38966,88707xe" fillcolor="black" stroked="f">
-                    <v:stroke joinstyle="miter"/>
-                    <v:path arrowok="t" o:connecttype="custom" o:connectlocs="515895,727216;552204,767135;576641,762251;577864,760105;570854,737198;548946,713042;643196,731416;664739,718916;665208,716452;651426,697136;553699,678086;438580,653949;402890,624174;398051,602267;397099,579492;398699,568015;487405,497530;595181,408804;627566,414605;727035,315107;662370,222238;606849,147067;601029,135989;499381,33120;498226,33119;450963,44768;365571,1;266921,71315;161669,74086;113168,151953;112854,164793;57151,238126;57342,241812;13268,390319;153268,438541;314326,561976;321832,607763;320784,614554;279598,650073;174376,668170;70391,688220;58961,708851;80084,722048;82678,721234;173166,703946;144458,736712;135456,757734;157514,769329;160174,768259;215543,697526;276388,686782;284035,691874;282018,697974;255500,719281;180719,793748;182158,817036;207104,817032;209075,814684;242413,775831;235126,825761;234752,850679;259669,851053;260043,850679;273826,756448;271245,751638;276884,747323;298591,730235;307916,761601;296848,837668;313907,855832;314469,855832;332081,838763;334834,805740;391479,858394;416271,855616;418073,852869;412720,830248;345092,757858;368619,772898;393512,771729;393384,747866;335148,720567;334453,720567;332643,720777;330890,710214;332795,702774;333053,702346;370020,693375;378773,701993;397175,730073;449562,832943;466726,846307;474985,844259;483614,823551;470203,785280;511018,824723;533250,835891;536030,834696;543936,812064;468689,747961;445457,739389;426483,710433;419235,699612;421466,688616;428312,687687;498721,704413;459259,376477;531382,397193;554595,394707;468374,460220;399566,499187;459259,376477;238727,437837;206494,418949;209551,419101;266749,393126;298420,401346;324137,503350;238727,437837;363914,475156;346502,405499;402880,386449;363914,475156" o:connectangles="0,0,0,0,0,0,0,0,0,0,0,0,0,0,0,0,0,0,0,0,0,0,0,0,0,0,0,0,0,0,0,0,0,0,0,0,0,0,0,0,0,0,0,0,0,0,0,0,0,0,0,0,0,0,0,0,0,0,0,0,0,0,0,0,0,0,0,0,0,0,0,0,0,0,0,0,0,0,0,0,0,0,0,0,0,0,0,0,0,0,0,0,0,0,0,0,0,0,0,0,0,0,0,0,0,0,0,0,0,0,0,0,0,0,0,0,0,0,0,0,0,0,0"/>
+                  <v:shape id="Graphique 1575807549" o:spid="_x0000_s1030" type="#_x0000_t75" alt="Feu avec un remplissage uni" style="position:absolute;left:48888;top:47368;width:9144;height:9144;visibility:visible;mso-wrap-style:square" o:gfxdata="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">
+                    <v:imagedata r:id="rId12" o:title="Feu avec un remplissage uni"/>
                   </v:shape>
-                  <v:oval id="Ellipse 757665777" o:spid="_x0000_s1031" style="position:absolute;left:17325;top:29232;width:1797;height:1797;visibility:visible;mso-wrap-style:square;v-text-anchor:middle" o:gfxdata="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" fillcolor="black [3213]" stroked="f" strokeweight="1pt">
+                  <v:oval id="Ellipse 1848371448" o:spid="_x0000_s1031" style="position:absolute;left:60194;top:42389;width:1778;height:1797;visibility:visible;mso-wrap-style:square;v-text-anchor:middle" o:gfxdata="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" fillcolor="black [3213]" stroked="f" strokeweight="1pt">
                     <v:stroke joinstyle="miter"/>
                   </v:oval>
-                  <v:oval id="Ellipse 1163813918" o:spid="_x0000_s1032" style="position:absolute;left:8191;top:12398;width:1797;height:1797;visibility:visible;mso-wrap-style:square;v-text-anchor:middle" o:gfxdata="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" fillcolor="black [3213]" stroked="f" strokeweight="1pt">
+                  <v:oval id="Ellipse 1436994740" o:spid="_x0000_s1032" style="position:absolute;left:61190;top:44186;width:1778;height:1797;visibility:visible;mso-wrap-style:square;v-text-anchor:middle" o:gfxdata="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" fillcolor="black [3213]" stroked="f" strokeweight="1pt">
                     <v:stroke joinstyle="miter"/>
                   </v:oval>
-                  <v:oval id="Ellipse 153713842" o:spid="_x0000_s1033" style="position:absolute;left:26671;top:12120;width:1797;height:1797;visibility:visible;mso-wrap-style:square;v-text-anchor:middle" o:gfxdata="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" fillcolor="black [3213]" stroked="f" strokeweight="1pt">
+                  <v:oval id="Ellipse 1231027773" o:spid="_x0000_s1033" style="position:absolute;left:62290;top:46043;width:1778;height:1797;visibility:visible;mso-wrap-style:square;v-text-anchor:middle" o:gfxdata="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" fillcolor="black [3213]" stroked="f" strokeweight="1pt">
+                    <v:stroke joinstyle="miter"/>
+                  </v:oval>
+                  <v:oval id="Ellipse 557061504" o:spid="_x0000_s1034" style="position:absolute;left:63433;top:47840;width:1778;height:1797;visibility:visible;mso-wrap-style:square;v-text-anchor:middle" o:gfxdata="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" fillcolor="black [3213]" stroked="f" strokeweight="1pt">
+                    <v:stroke joinstyle="miter"/>
+                  </v:oval>
+                  <v:oval id="Ellipse 1600181300" o:spid="_x0000_s1035" style="position:absolute;left:41357;top:48479;width:1771;height:1797;visibility:visible;mso-wrap-style:square;v-text-anchor:middle" o:gfxdata="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" fillcolor="black [3213]" stroked="f" strokeweight="1pt">
+                    <v:stroke joinstyle="miter"/>
+                  </v:oval>
+                  <v:oval id="Ellipse 582775643" o:spid="_x0000_s1036" style="position:absolute;left:44747;top:42448;width:1772;height:1798;visibility:visible;mso-wrap-style:square;v-text-anchor:middle" o:gfxdata="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" fillcolor="black [3213]" stroked="f" strokeweight="1pt">
+                    <v:stroke joinstyle="miter"/>
+                  </v:oval>
+                  <v:oval id="Ellipse 1973625114" o:spid="_x0000_s1037" style="position:absolute;left:42461;top:46306;width:1772;height:1797;visibility:visible;mso-wrap-style:square;v-text-anchor:middle" o:gfxdata="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" fillcolor="black [3213]" stroked="f" strokeweight="1pt">
+                    <v:stroke joinstyle="miter"/>
+                  </v:oval>
+                  <v:oval id="Ellipse 1256237070" o:spid="_x0000_s1038" style="position:absolute;left:43682;top:44459;width:1772;height:1797;visibility:visible;mso-wrap-style:square;v-text-anchor:middle" o:gfxdata="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" fillcolor="black [3213]" stroked="f" strokeweight="1pt">
+                    <v:stroke joinstyle="miter"/>
+                  </v:oval>
+                  <v:oval id="Ellipse 342885625" o:spid="_x0000_s1039" style="position:absolute;left:49487;top:62011;width:1771;height:1797;visibility:visible;mso-wrap-style:square;v-text-anchor:middle" o:gfxdata="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" fillcolor="black [3213]" stroked="f" strokeweight="1pt">
+                    <v:stroke joinstyle="miter"/>
+                  </v:oval>
+                  <v:oval id="Ellipse 1941712786" o:spid="_x0000_s1040" style="position:absolute;left:51773;top:62011;width:1771;height:1797;visibility:visible;mso-wrap-style:square;v-text-anchor:middle" o:gfxdata="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" fillcolor="black [3213]" stroked="f" strokeweight="1pt">
+                    <v:stroke joinstyle="miter"/>
+                  </v:oval>
+                  <v:oval id="Ellipse 983109132" o:spid="_x0000_s1041" style="position:absolute;left:53983;top:62011;width:1771;height:1797;visibility:visible;mso-wrap-style:square;v-text-anchor:middle" o:gfxdata="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" fillcolor="black [3213]" stroked="f" strokeweight="1pt">
+                    <v:stroke joinstyle="miter"/>
+                  </v:oval>
+                  <v:oval id="Ellipse 1983519330" o:spid="_x0000_s1042" style="position:absolute;left:56093;top:62011;width:1772;height:1797;visibility:visible;mso-wrap-style:square;v-text-anchor:middle" o:gfxdata="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" fillcolor="black [3213]" stroked="f" strokeweight="1pt">
                     <v:stroke joinstyle="miter"/>
                   </v:oval>
                 </v:group>
-                <v:group id="Groupe 1150534536" o:spid="_x0000_s1034" style="position:absolute;left:36838;top:6440;width:29088;height:25200" coordorigin="36838,6440" coordsize="29088,25200" o:gfxdata="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">
-                  <v:shape id="Hexagone 176591706" o:spid="_x0000_s1035" type="#_x0000_t9" style="position:absolute;left:36838;top:6440;width:29088;height:25200;visibility:visible;mso-wrap-style:square;v-text-anchor:middle" o:gfxdata="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" adj="5446" fillcolor="#747070 [1614]" strokecolor="white [3212]" strokeweight="4.5pt">
+                <v:group id="Groupe 1625031808" o:spid="_x0000_s1043" style="position:absolute;left:3627;top:5123;width:29088;height:25200" coordorigin="3627,5123" coordsize="29088,25200" o:gfxdata="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">
+                  <v:shape id="Hexagone 176591706" o:spid="_x0000_s1044" type="#_x0000_t9" style="position:absolute;left:3627;top:5123;width:29088;height:25200;visibility:visible;mso-wrap-style:square;v-text-anchor:middle" o:gfxdata="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" adj="5446" fillcolor="#747070 [1614]" strokecolor="white [3212]" strokeweight="4.5pt">
                     <v:fill color2="#cfcdcd [2894]" rotate="t" focusposition=".5,.5" focussize="" colors="0 #7b7474;.5 #c5c2c2;1 #e2e0e0" focus="100%" type="gradientRadial"/>
                   </v:shape>
-                  <v:shape id="Graphique 455908172" o:spid="_x0000_s1036" type="#_x0000_t75" alt="Venteux avec un remplissage uni" style="position:absolute;left:46810;top:14469;width:9144;height:9144;visibility:visible;mso-wrap-style:square" o:gfxdata="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">
-                    <v:imagedata r:id="rId12" o:title="Venteux avec un remplissage uni"/>
+                  <v:shape id="Graphique 455908172" o:spid="_x0000_s1045" type="#_x0000_t75" alt="Venteux avec un remplissage uni" style="position:absolute;left:13599;top:13153;width:9144;height:9144;visibility:visible;mso-wrap-style:square" o:gfxdata="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">
+                    <v:imagedata r:id="rId13" o:title="Venteux avec un remplissage uni"/>
                   </v:shape>
-                  <v:oval id="Ellipse 94259718" o:spid="_x0000_s1037" style="position:absolute;left:51520;top:29232;width:1791;height:1797;visibility:visible;mso-wrap-style:square;v-text-anchor:middle" o:gfxdata="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" fillcolor="black [3213]" stroked="f" strokeweight="1pt">
+                  <v:oval id="Ellipse 1667633282" o:spid="_x0000_s1046" style="position:absolute;left:17111;top:27771;width:1797;height:1797;visibility:visible;mso-wrap-style:square;v-text-anchor:middle" o:gfxdata="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" fillcolor="black [3213]" stroked="f" strokeweight="1pt">
                     <v:stroke joinstyle="miter"/>
                   </v:oval>
-                  <v:oval id="Ellipse 371490923" o:spid="_x0000_s1038" style="position:absolute;left:60459;top:13679;width:1791;height:1797;visibility:visible;mso-wrap-style:square;v-text-anchor:middle" o:gfxdata="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" fillcolor="black [3213]" stroked="f" strokeweight="1pt">
+                  <v:oval id="Ellipse 458840910" o:spid="_x0000_s1047" style="position:absolute;left:7603;top:11678;width:1796;height:1796;visibility:visible;mso-wrap-style:square;v-text-anchor:middle" o:gfxdata="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" fillcolor="black [3213]" stroked="f" strokeweight="1pt">
                     <v:stroke joinstyle="miter"/>
                   </v:oval>
-                  <v:oval id="Ellipse 1205469401" o:spid="_x0000_s1039" style="position:absolute;left:59251;top:11644;width:1791;height:1797;visibility:visible;mso-wrap-style:square;v-text-anchor:middle" o:gfxdata="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" fillcolor="black [3213]" stroked="f" strokeweight="1pt">
-                    <v:stroke joinstyle="miter"/>
-                  </v:oval>
-                  <v:oval id="Ellipse 632866558" o:spid="_x0000_s1040" style="position:absolute;left:40608;top:13613;width:1790;height:1797;visibility:visible;mso-wrap-style:square;v-text-anchor:middle" o:gfxdata="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" fillcolor="black [3213]" stroked="f" strokeweight="1pt">
-                    <v:stroke joinstyle="miter"/>
-                  </v:oval>
-                  <v:oval id="Ellipse 1859965614" o:spid="_x0000_s1041" style="position:absolute;left:41811;top:11371;width:1790;height:1797;visibility:visible;mso-wrap-style:square;v-text-anchor:middle" o:gfxdata="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" fillcolor="black [3213]" stroked="f" strokeweight="1pt">
-                    <v:stroke joinstyle="miter"/>
-                  </v:oval>
-                  <v:oval id="Ellipse 1666422708" o:spid="_x0000_s1042" style="position:absolute;left:49266;top:29232;width:1791;height:1797;visibility:visible;mso-wrap-style:square;v-text-anchor:middle" o:gfxdata="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" fillcolor="black [3213]" stroked="f" strokeweight="1pt">
+                  <v:oval id="Ellipse 92919840" o:spid="_x0000_s1048" style="position:absolute;left:26694;top:11356;width:1797;height:1797;visibility:visible;mso-wrap-style:square;v-text-anchor:middle" o:gfxdata="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" fillcolor="black [3213]" stroked="f" strokeweight="1pt">
                     <v:stroke joinstyle="miter"/>
                   </v:oval>
                 </v:group>
-                <v:group id="Groupe 162429267" o:spid="_x0000_s1043" style="position:absolute;left:69704;top:6372;width:29083;height:25196" coordorigin="69704,6372" coordsize="29083,25196" o:gfxdata="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">
-                  <v:shape id="Hexagone 1473405820" o:spid="_x0000_s1044" type="#_x0000_t9" style="position:absolute;left:69704;top:6372;width:29083;height:25196;visibility:visible;mso-wrap-style:square;v-text-anchor:middle" o:gfxdata="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" adj="5387" fillcolor="#424d67" strokecolor="white [3212]" strokeweight="4.5pt">
-                    <v:fill color2="#c6cbd7" rotate="t" focusposition=".5,.5" focussize="" colors="0 #424d67;33423f #909ab4;1 #c6cbd7" focus="100%" type="gradientRadial"/>
-                  </v:shape>
-                  <v:shape id="Graphique 1647685774" o:spid="_x0000_s1045" type="#_x0000_t75" alt="Eau avec un remplissage uni" style="position:absolute;left:79671;top:14397;width:9141;height:9141;visibility:visible;mso-wrap-style:square" o:gfxdata="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">
-                    <v:imagedata r:id="rId13" o:title="Eau avec un remplissage uni"/>
-                  </v:shape>
-                  <v:oval id="Ellipse 1062525898" o:spid="_x0000_s1046" style="position:absolute;left:72980;top:14502;width:1785;height:1797;visibility:visible;mso-wrap-style:square;v-text-anchor:middle" o:gfxdata="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" fillcolor="black [3213]" stroked="f" strokeweight="1pt">
-                    <v:stroke joinstyle="miter"/>
-                  </v:oval>
-                  <v:oval id="Ellipse 1501209408" o:spid="_x0000_s1047" style="position:absolute;left:74929;top:10822;width:1784;height:1797;visibility:visible;mso-wrap-style:square;v-text-anchor:middle" o:gfxdata="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" fillcolor="black [3213]" stroked="f" strokeweight="1pt">
-                    <v:stroke joinstyle="miter"/>
-                  </v:oval>
-                  <v:oval id="Ellipse 105188878" o:spid="_x0000_s1048" style="position:absolute;left:73812;top:12570;width:1785;height:1797;visibility:visible;mso-wrap-style:square;v-text-anchor:middle" o:gfxdata="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" fillcolor="black [3213]" stroked="f" strokeweight="1pt">
-                    <v:stroke joinstyle="miter"/>
-                  </v:oval>
-                  <v:oval id="Ellipse 340373832" o:spid="_x0000_s1049" style="position:absolute;left:91837;top:10773;width:1784;height:1797;visibility:visible;mso-wrap-style:square;v-text-anchor:middle" o:gfxdata="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" fillcolor="black [3213]" stroked="f" strokeweight="1pt">
-                    <v:stroke joinstyle="miter"/>
-                  </v:oval>
-                  <v:oval id="Ellipse 100263301" o:spid="_x0000_s1050" style="position:absolute;left:92932;top:12570;width:1784;height:1797;visibility:visible;mso-wrap-style:square;v-text-anchor:middle" o:gfxdata="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" fillcolor="black [3213]" stroked="f" strokeweight="1pt">
-                    <v:stroke joinstyle="miter"/>
-                  </v:oval>
-                  <v:oval id="Ellipse 303697545" o:spid="_x0000_s1051" style="position:absolute;left:93980;top:14367;width:1784;height:1797;visibility:visible;mso-wrap-style:square;v-text-anchor:middle" o:gfxdata="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" fillcolor="black [3213]" stroked="f" strokeweight="1pt">
-                    <v:stroke joinstyle="miter"/>
-                  </v:oval>
-                  <v:oval id="Ellipse 356358263" o:spid="_x0000_s1052" style="position:absolute;left:81603;top:29232;width:1785;height:1797;visibility:visible;mso-wrap-style:square;v-text-anchor:middle" o:gfxdata="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" fillcolor="black [3213]" stroked="f" strokeweight="1pt">
-                    <v:stroke joinstyle="miter"/>
-                  </v:oval>
-                  <v:oval id="Ellipse 1402582942" o:spid="_x0000_s1053" style="position:absolute;left:83699;top:29232;width:1784;height:1797;visibility:visible;mso-wrap-style:square;v-text-anchor:middle" o:gfxdata="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" fillcolor="black [3213]" stroked="f" strokeweight="1pt">
-                    <v:stroke joinstyle="miter"/>
-                  </v:oval>
-                  <v:oval id="Ellipse 1052401614" o:spid="_x0000_s1054" style="position:absolute;left:85794;top:29232;width:1785;height:1797;visibility:visible;mso-wrap-style:square;v-text-anchor:middle" o:gfxdata="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" fillcolor="black [3213]" stroked="f" strokeweight="1pt">
-                    <v:stroke joinstyle="miter"/>
-                  </v:oval>
-                </v:group>
-                <v:group id="Groupe 644757" o:spid="_x0000_s1055" style="position:absolute;left:5075;top:41124;width:29077;height:25197" coordsize="29083,25196" o:gfxdata="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">
-                  <v:shape id="Hexagone 596111543" o:spid="_x0000_s1056" type="#_x0000_t9" style="position:absolute;width:29083;height:25196;visibility:visible;mso-wrap-style:square;v-text-anchor:middle" o:gfxdata="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" adj="5387" fillcolor="#424d67" strokecolor="white [3212]" strokeweight="4.5pt">
-                    <v:fill color2="#c6cbd7" rotate="t" focusposition=".5,.5" focussize="" colors="0 #424d67;33423f #909ab4;1 #c6cbd7" focus="100%" type="gradientRadial"/>
-                  </v:shape>
-                  <v:shape id="Graphique 1647685774" o:spid="_x0000_s1057" type="#_x0000_t75" alt="Eau avec un remplissage uni" style="position:absolute;left:9966;top:8025;width:9142;height:9141;visibility:visible;mso-wrap-style:square" o:gfxdata="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">
-                    <v:imagedata r:id="rId13" o:title="Eau avec un remplissage uni"/>
-                  </v:shape>
-                  <v:oval id="Ellipse 705982141" o:spid="_x0000_s1058" style="position:absolute;left:3276;top:8130;width:1784;height:1797;visibility:visible;mso-wrap-style:square;v-text-anchor:middle" o:gfxdata="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" fillcolor="black [3213]" stroked="f" strokeweight="1pt">
-                    <v:stroke joinstyle="miter"/>
-                  </v:oval>
-                  <v:oval id="Ellipse 74082587" o:spid="_x0000_s1059" style="position:absolute;left:5225;top:4450;width:1784;height:1797;visibility:visible;mso-wrap-style:square;v-text-anchor:middle" o:gfxdata="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" fillcolor="black [3213]" stroked="f" strokeweight="1pt">
-                    <v:stroke joinstyle="miter"/>
-                  </v:oval>
-                  <v:oval id="Ellipse 1242443190" o:spid="_x0000_s1060" style="position:absolute;left:4108;top:6198;width:1785;height:1797;visibility:visible;mso-wrap-style:square;v-text-anchor:middle" o:gfxdata="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" fillcolor="black [3213]" stroked="f" strokeweight="1pt">
-                    <v:stroke joinstyle="miter"/>
-                  </v:oval>
-                  <v:oval id="Ellipse 1774461932" o:spid="_x0000_s1061" style="position:absolute;left:22133;top:4401;width:1784;height:1797;visibility:visible;mso-wrap-style:square;v-text-anchor:middle" o:gfxdata="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" fillcolor="black [3213]" stroked="f" strokeweight="1pt">
-                    <v:stroke joinstyle="miter"/>
-                  </v:oval>
-                  <v:oval id="Ellipse 1186338049" o:spid="_x0000_s1062" style="position:absolute;left:23228;top:6198;width:1784;height:1797;visibility:visible;mso-wrap-style:square;v-text-anchor:middle" o:gfxdata="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" fillcolor="black [3213]" stroked="f" strokeweight="1pt">
-                    <v:stroke joinstyle="miter"/>
-                  </v:oval>
-                  <v:oval id="Ellipse 1214448466" o:spid="_x0000_s1063" style="position:absolute;left:24276;top:7995;width:1784;height:1797;visibility:visible;mso-wrap-style:square;v-text-anchor:middle" o:gfxdata="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" fillcolor="black [3213]" stroked="f" strokeweight="1pt">
-                    <v:stroke joinstyle="miter"/>
-                  </v:oval>
-                  <v:oval id="Ellipse 396328295" o:spid="_x0000_s1064" style="position:absolute;left:11899;top:22859;width:1785;height:1797;visibility:visible;mso-wrap-style:square;v-text-anchor:middle" o:gfxdata="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" fillcolor="black [3213]" stroked="f" strokeweight="1pt">
-                    <v:stroke joinstyle="miter"/>
-                  </v:oval>
-                  <v:oval id="Ellipse 31747677" o:spid="_x0000_s1065" style="position:absolute;left:13995;top:22859;width:1784;height:1797;visibility:visible;mso-wrap-style:square;v-text-anchor:middle" o:gfxdata="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" fillcolor="black [3213]" stroked="f" strokeweight="1pt">
-                    <v:stroke joinstyle="miter"/>
-                  </v:oval>
-                  <v:oval id="Ellipse 246122437" o:spid="_x0000_s1066" style="position:absolute;left:16090;top:22859;width:1785;height:1797;visibility:visible;mso-wrap-style:square;v-text-anchor:middle" o:gfxdata="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" fillcolor="black [3213]" stroked="f" strokeweight="1pt">
-                    <v:stroke joinstyle="miter"/>
-                  </v:oval>
-                </v:group>
-                <v:group id="Groupe 1765638849" o:spid="_x0000_s1067" style="position:absolute;left:37407;top:38610;width:29088;height:25200" coordorigin="37407,38610" coordsize="29088,25200" o:gfxdata="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">
-                  <v:shape id="Hexagone 1674742384" o:spid="_x0000_s1068" type="#_x0000_t9" style="position:absolute;left:37407;top:38610;width:29088;height:25200;visibility:visible;mso-wrap-style:square;v-text-anchor:middle" o:gfxdata="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" adj="5387" fillcolor="#803232" strokecolor="white [3212]" strokeweight="4.5pt">
-                    <v:fill color2="#e1c0c0" focusposition=".5,.5" focussize="" colors="0 #803232;.5 #c98484;1 #e1c0c0" focus="100%" type="gradientRadial"/>
-                  </v:shape>
-                  <v:shape id="Graphique 1575807549" o:spid="_x0000_s1069" type="#_x0000_t75" alt="Feu avec un remplissage uni" style="position:absolute;left:47375;top:46637;width:9144;height:9144;visibility:visible;mso-wrap-style:square" o:gfxdata="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">
-                    <v:imagedata r:id="rId14" o:title="Feu avec un remplissage uni"/>
-                  </v:shape>
-                  <v:oval id="Ellipse 1848371448" o:spid="_x0000_s1070" style="position:absolute;left:58681;top:41658;width:1778;height:1797;visibility:visible;mso-wrap-style:square;v-text-anchor:middle" o:gfxdata="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" fillcolor="black [3213]" stroked="f" strokeweight="1pt">
-                    <v:stroke joinstyle="miter"/>
-                  </v:oval>
-                  <v:oval id="Ellipse 1436994740" o:spid="_x0000_s1071" style="position:absolute;left:59678;top:43455;width:1778;height:1797;visibility:visible;mso-wrap-style:square;v-text-anchor:middle" o:gfxdata="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" fillcolor="black [3213]" stroked="f" strokeweight="1pt">
-                    <v:stroke joinstyle="miter"/>
-                  </v:oval>
-                  <v:oval id="Ellipse 1231027773" o:spid="_x0000_s1072" style="position:absolute;left:60777;top:45312;width:1778;height:1797;visibility:visible;mso-wrap-style:square;v-text-anchor:middle" o:gfxdata="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" fillcolor="black [3213]" stroked="f" strokeweight="1pt">
-                    <v:stroke joinstyle="miter"/>
-                  </v:oval>
-                  <v:oval id="Ellipse 557061504" o:spid="_x0000_s1073" style="position:absolute;left:61921;top:47109;width:1778;height:1797;visibility:visible;mso-wrap-style:square;v-text-anchor:middle" o:gfxdata="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" fillcolor="black [3213]" stroked="f" strokeweight="1pt">
-                    <v:stroke joinstyle="miter"/>
-                  </v:oval>
-                  <v:oval id="Ellipse 1600181300" o:spid="_x0000_s1074" style="position:absolute;left:39844;top:47748;width:1772;height:1797;visibility:visible;mso-wrap-style:square;v-text-anchor:middle" o:gfxdata="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" fillcolor="black [3213]" stroked="f" strokeweight="1pt">
-                    <v:stroke joinstyle="miter"/>
-                  </v:oval>
-                  <v:oval id="Ellipse 582775643" o:spid="_x0000_s1075" style="position:absolute;left:43235;top:41717;width:1772;height:1797;visibility:visible;mso-wrap-style:square;v-text-anchor:middle" o:gfxdata="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" fillcolor="black [3213]" stroked="f" strokeweight="1pt">
-                    <v:stroke joinstyle="miter"/>
-                  </v:oval>
-                  <v:oval id="Ellipse 1973625114" o:spid="_x0000_s1076" style="position:absolute;left:40949;top:45575;width:1772;height:1797;visibility:visible;mso-wrap-style:square;v-text-anchor:middle" o:gfxdata="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" fillcolor="black [3213]" stroked="f" strokeweight="1pt">
-                    <v:stroke joinstyle="miter"/>
-                  </v:oval>
-                  <v:oval id="Ellipse 1256237070" o:spid="_x0000_s1077" style="position:absolute;left:42170;top:43728;width:1771;height:1797;visibility:visible;mso-wrap-style:square;v-text-anchor:middle" o:gfxdata="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" fillcolor="black [3213]" stroked="f" strokeweight="1pt">
-                    <v:stroke joinstyle="miter"/>
-                  </v:oval>
-                  <v:oval id="Ellipse 342885625" o:spid="_x0000_s1078" style="position:absolute;left:47974;top:61280;width:1772;height:1797;visibility:visible;mso-wrap-style:square;v-text-anchor:middle" o:gfxdata="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" fillcolor="black [3213]" stroked="f" strokeweight="1pt">
-                    <v:stroke joinstyle="miter"/>
-                  </v:oval>
-                  <v:oval id="Ellipse 1941712786" o:spid="_x0000_s1079" style="position:absolute;left:50260;top:61280;width:1772;height:1797;visibility:visible;mso-wrap-style:square;v-text-anchor:middle" o:gfxdata="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" fillcolor="black [3213]" stroked="f" strokeweight="1pt">
-                    <v:stroke joinstyle="miter"/>
-                  </v:oval>
-                  <v:oval id="Ellipse 983109132" o:spid="_x0000_s1080" style="position:absolute;left:52470;top:61280;width:1772;height:1797;visibility:visible;mso-wrap-style:square;v-text-anchor:middle" o:gfxdata="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" fillcolor="black [3213]" stroked="f" strokeweight="1pt">
-                    <v:stroke joinstyle="miter"/>
-                  </v:oval>
-                  <v:oval id="Ellipse 1983519330" o:spid="_x0000_s1081" style="position:absolute;left:54580;top:61280;width:1772;height:1797;visibility:visible;mso-wrap-style:square;v-text-anchor:middle" o:gfxdata="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" fillcolor="black [3213]" stroked="f" strokeweight="1pt">
-                    <v:stroke joinstyle="miter"/>
-                  </v:oval>
-                </v:group>
-                <v:group id="Groupe 890153079" o:spid="_x0000_s1082" style="position:absolute;left:3266;top:6649;width:29083;height:25197" coordsize="29088,25200" o:gfxdata="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">
-                  <v:shape id="Hexagone 1496020145" o:spid="_x0000_s1083" type="#_x0000_t9" style="position:absolute;width:29088;height:25200;visibility:visible;mso-wrap-style:square;v-text-anchor:middle" o:gfxdata="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" adj="5446" fillcolor="#516a42" strokecolor="white [3212]" strokeweight="4.5pt">
+                <v:group id="Groupe 584558836" o:spid="_x0000_s1049" style="position:absolute;left:3634;top:39927;width:29083;height:25196" coordorigin="3634,39927" coordsize="29083,25196" o:gfxdata="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">
+                  <v:shape id="Hexagone 1496020145" o:spid="_x0000_s1050" type="#_x0000_t9" style="position:absolute;left:3634;top:39927;width:29083;height:25196;visibility:visible;mso-wrap-style:square;v-text-anchor:middle" o:gfxdata="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" adj="5446" fillcolor="#516a42" strokecolor="white [3212]" strokeweight="4.5pt">
                     <v:fill color2="#cdd8c6" rotate="t" focusposition=".5,.5" focussize="" colors="0 #516a42;.5 #9eb691;1 #cdd8c6" focus="100%" type="gradientRadial"/>
                     <v:textbox>
                       <w:txbxContent>
@@ -5175,17 +5073,133 @@
                       </w:txbxContent>
                     </v:textbox>
                   </v:shape>
-                  <v:shape id="Graphique 2101675576" o:spid="_x0000_s1084" alt="Arbre avec racines avec un remplissage uni" style="position:absolute;left:10911;top:8292;width:7271;height:8623;visibility:visible;mso-wrap-style:square;v-text-anchor:middle" coordsize="727035,862250" o:gfxdata="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" path="m515895,727216v9347,15573,21688,29141,36309,39919c560300,772535,571241,770349,576641,762251v457,-685,866,-1403,1223,-2146c581439,751783,578474,742095,570854,737198v-8645,-6724,-16057,-14897,-21908,-24156c582065,718557,616212,724272,643196,731416v9401,2497,19046,-3099,21543,-12500c664954,718107,665110,717284,665208,716452v811,-8960,-5046,-17168,-13782,-19316c622708,689592,587608,683753,553699,678086,514851,672505,476399,664443,438580,653949v-10115,-5277,-34290,-18954,-35690,-29775l398051,602267v-1668,-7475,-1990,-15187,-952,-22775c397889,573777,398699,568015,398699,568015v6667,-29852,46425,-49749,88706,-70485c529687,476794,579426,451924,595181,408804v10409,3678,21346,5637,32385,5801c682441,414433,726878,369982,727035,315107v-647,-41231,-26219,-77956,-64665,-92869c653321,191411,633652,164781,606849,147067r-5820,-11078c601366,79514,555858,33457,499381,33120v-385,-3,-771,-3,-1155,-1c481751,33039,465513,37041,450963,44768,431671,16623,399692,-142,365571,1,320821,230,281170,28893,266921,71315,234030,52678,193533,53745,161669,74086v-27385,17012,-45308,45786,-48501,77867c112803,156222,112697,160510,112854,164793v-32909,9192,-55677,39165,-55703,73333c57151,239374,57275,240583,57342,241812,4162,270650,-15571,337139,13268,390319v27091,49959,87890,70901,140000,48222c208599,462421,286961,511493,314326,561976v7426,14036,10062,30114,7506,45787l320784,614554v,,105,21041,-41186,35519c246366,657502,203151,663903,174376,668170v-45235,6668,-84373,12459,-103985,20050c62007,691329,57151,700095,58961,708851v2189,9478,11646,15386,21123,13197c80969,721845,81836,721572,82678,721234v14698,-5887,52588,-11668,90488,-17288c166070,716810,156277,727987,144458,736712v-7681,3916,-11468,12761,-9002,21022c138345,767027,148221,772218,157514,769329v915,-283,1804,-641,2660,-1070c181262,757705,206065,723072,215543,697526v23288,-3648,43510,-7144,60845,-10744c279906,686076,283329,688357,284035,691874v451,2247,-316,4564,-2017,6100c273502,705594,264720,712261,255500,719281v-28965,20409,-54251,45589,-74781,74467c175541,800848,176145,810627,182158,817036v6890,6888,18059,6886,24946,-4c207828,816308,208488,815522,209075,814684v9762,-14052,20932,-27069,33338,-38853c245188,792828,242643,810267,235126,825761v-6984,6777,-7151,17934,-374,24918c241529,857662,252685,857830,259669,851053v127,-123,252,-248,374,-374c275398,835324,284970,789871,273826,756448v-603,-1729,-1473,-3352,-2581,-4810l276884,747323v7182,-5467,14430,-11001,21707,-17088c300630,740979,303754,751488,307916,761601v-6491,24868,-10203,50380,-11068,76067c296543,847394,304180,855526,313907,855832r562,c323984,855826,331778,848273,332081,838763v,-248,524,-15383,2753,-33023c351808,825236,370795,842886,391479,858394v7613,6079,18713,4836,24792,-2778c416955,854758,417559,853839,418073,852869v3846,-7851,1604,-17326,-5353,-22621c384145,807340,359732,785671,345092,757858v8698,3530,16672,8628,23527,15040c375815,779449,386960,778926,393512,771729v6170,-6777,6114,-17152,-128,-23863c390526,745008,364971,720567,335148,720567r-695,c333834,720567,333243,720710,332643,720777v-807,-3481,-1392,-7009,-1753,-10563c330738,707596,331404,704997,332795,702774r258,-428c340783,689660,357335,685644,370020,693375v3543,2159,6539,5108,8753,8618c384554,711318,390793,720605,397175,730073v20831,30937,42377,62922,52387,102870c451526,840816,458611,846333,466726,846307v2878,-6,5712,-709,8259,-2048c482254,840138,485806,831614,483614,823551v-3401,-13107,-7886,-25908,-13411,-38271c490007,789957,505668,805090,511018,824723v3055,9223,13009,14224,22232,11168c534209,835573,535140,835173,536030,834696v7802,-4607,11144,-14170,7906,-22632c527744,765335,493654,755305,468689,747961v-8022,-2038,-15808,-4912,-23232,-8572c439133,729311,432703,719662,426483,710433v-2445,-3639,-4860,-7246,-7248,-10821c416815,695959,417813,691036,421466,688616v2020,-1340,4542,-1682,6846,-929c451405,694746,474921,700332,498721,704413r17174,22803xm459259,376477v21564,13663,46595,20854,72123,20716c539188,397231,546974,396397,554595,394707v-9116,25718,-41453,43120,-86221,65513c444272,471033,421235,484080,399566,499187v10772,-33985,29842,-85401,59693,-122710xm238727,437837l206494,418949v1019,,2029,152,3057,152c231473,419109,252328,409638,266749,393126v10350,3483,20933,6229,31671,8220c315896,432461,324773,467668,324137,503350,298703,477816,269980,455785,238727,437837xm363914,475156v-2644,-23897,-8501,-47327,-17412,-69657c366429,403201,385643,396708,402880,386449v-16166,28068,-29232,57812,-38966,88707xe" fillcolor="black" stroked="f">
+                  <v:shape id="Graphique 2101675576" o:spid="_x0000_s1051" alt="Arbre avec racines avec un remplissage uni" style="position:absolute;left:14544;top:48219;width:7269;height:8621;visibility:visible;mso-wrap-style:square;v-text-anchor:middle" coordsize="727035,862250" o:gfxdata="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" path="m515895,727216v9347,15573,21688,29141,36309,39919c560300,772535,571241,770349,576641,762251v457,-685,866,-1403,1223,-2146c581439,751783,578474,742095,570854,737198v-8645,-6724,-16057,-14897,-21908,-24156c582065,718557,616212,724272,643196,731416v9401,2497,19046,-3099,21543,-12500c664954,718107,665110,717284,665208,716452v811,-8960,-5046,-17168,-13782,-19316c622708,689592,587608,683753,553699,678086,514851,672505,476399,664443,438580,653949v-10115,-5277,-34290,-18954,-35690,-29775l398051,602267v-1668,-7475,-1990,-15187,-952,-22775c397889,573777,398699,568015,398699,568015v6667,-29852,46425,-49749,88706,-70485c529687,476794,579426,451924,595181,408804v10409,3678,21346,5637,32385,5801c682441,414433,726878,369982,727035,315107v-647,-41231,-26219,-77956,-64665,-92869c653321,191411,633652,164781,606849,147067r-5820,-11078c601366,79514,555858,33457,499381,33120v-385,-3,-771,-3,-1155,-1c481751,33039,465513,37041,450963,44768,431671,16623,399692,-142,365571,1,320821,230,281170,28893,266921,71315,234030,52678,193533,53745,161669,74086v-27385,17012,-45308,45786,-48501,77867c112803,156222,112697,160510,112854,164793v-32909,9192,-55677,39165,-55703,73333c57151,239374,57275,240583,57342,241812,4162,270650,-15571,337139,13268,390319v27091,49959,87890,70901,140000,48222c208599,462421,286961,511493,314326,561976v7426,14036,10062,30114,7506,45787l320784,614554v,,105,21041,-41186,35519c246366,657502,203151,663903,174376,668170v-45235,6668,-84373,12459,-103985,20050c62007,691329,57151,700095,58961,708851v2189,9478,11646,15386,21123,13197c80969,721845,81836,721572,82678,721234v14698,-5887,52588,-11668,90488,-17288c166070,716810,156277,727987,144458,736712v-7681,3916,-11468,12761,-9002,21022c138345,767027,148221,772218,157514,769329v915,-283,1804,-641,2660,-1070c181262,757705,206065,723072,215543,697526v23288,-3648,43510,-7144,60845,-10744c279906,686076,283329,688357,284035,691874v451,2247,-316,4564,-2017,6100c273502,705594,264720,712261,255500,719281v-28965,20409,-54251,45589,-74781,74467c175541,800848,176145,810627,182158,817036v6890,6888,18059,6886,24946,-4c207828,816308,208488,815522,209075,814684v9762,-14052,20932,-27069,33338,-38853c245188,792828,242643,810267,235126,825761v-6984,6777,-7151,17934,-374,24918c241529,857662,252685,857830,259669,851053v127,-123,252,-248,374,-374c275398,835324,284970,789871,273826,756448v-603,-1729,-1473,-3352,-2581,-4810l276884,747323v7182,-5467,14430,-11001,21707,-17088c300630,740979,303754,751488,307916,761601v-6491,24868,-10203,50380,-11068,76067c296543,847394,304180,855526,313907,855832r562,c323984,855826,331778,848273,332081,838763v,-248,524,-15383,2753,-33023c351808,825236,370795,842886,391479,858394v7613,6079,18713,4836,24792,-2778c416955,854758,417559,853839,418073,852869v3846,-7851,1604,-17326,-5353,-22621c384145,807340,359732,785671,345092,757858v8698,3530,16672,8628,23527,15040c375815,779449,386960,778926,393512,771729v6170,-6777,6114,-17152,-128,-23863c390526,745008,364971,720567,335148,720567r-695,c333834,720567,333243,720710,332643,720777v-807,-3481,-1392,-7009,-1753,-10563c330738,707596,331404,704997,332795,702774r258,-428c340783,689660,357335,685644,370020,693375v3543,2159,6539,5108,8753,8618c384554,711318,390793,720605,397175,730073v20831,30937,42377,62922,52387,102870c451526,840816,458611,846333,466726,846307v2878,-6,5712,-709,8259,-2048c482254,840138,485806,831614,483614,823551v-3401,-13107,-7886,-25908,-13411,-38271c490007,789957,505668,805090,511018,824723v3055,9223,13009,14224,22232,11168c534209,835573,535140,835173,536030,834696v7802,-4607,11144,-14170,7906,-22632c527744,765335,493654,755305,468689,747961v-8022,-2038,-15808,-4912,-23232,-8572c439133,729311,432703,719662,426483,710433v-2445,-3639,-4860,-7246,-7248,-10821c416815,695959,417813,691036,421466,688616v2020,-1340,4542,-1682,6846,-929c451405,694746,474921,700332,498721,704413r17174,22803xm459259,376477v21564,13663,46595,20854,72123,20716c539188,397231,546974,396397,554595,394707v-9116,25718,-41453,43120,-86221,65513c444272,471033,421235,484080,399566,499187v10772,-33985,29842,-85401,59693,-122710xm238727,437837l206494,418949v1019,,2029,152,3057,152c231473,419109,252328,409638,266749,393126v10350,3483,20933,6229,31671,8220c315896,432461,324773,467668,324137,503350,298703,477816,269980,455785,238727,437837xm363914,475156v-2644,-23897,-8501,-47327,-17412,-69657c366429,403201,385643,396708,402880,386449v-16166,28068,-29232,57812,-38966,88707xe" fillcolor="black" stroked="f">
                     <v:stroke joinstyle="miter"/>
-                    <v:path arrowok="t" o:connecttype="custom" o:connectlocs="515895,727216;552204,767135;576641,762251;577864,760105;570854,737198;548946,713042;643196,731416;664739,718916;665208,716452;651426,697136;553699,678086;438580,653949;402890,624174;398051,602267;397099,579492;398699,568015;487405,497530;595181,408804;627566,414605;727035,315107;662370,222238;606849,147067;601029,135989;499381,33120;498226,33119;450963,44768;365571,1;266921,71315;161669,74086;113168,151953;112854,164793;57151,238126;57342,241812;13268,390319;153268,438541;314326,561976;321832,607763;320784,614554;279598,650073;174376,668170;70391,688220;58961,708851;80084,722048;82678,721234;173166,703946;144458,736712;135456,757734;157514,769329;160174,768259;215543,697526;276388,686782;284035,691874;282018,697974;255500,719281;180719,793748;182158,817036;207104,817032;209075,814684;242413,775831;235126,825761;234752,850679;259669,851053;260043,850679;273826,756448;271245,751638;276884,747323;298591,730235;307916,761601;296848,837668;313907,855832;314469,855832;332081,838763;334834,805740;391479,858394;416271,855616;418073,852869;412720,830248;345092,757858;368619,772898;393512,771729;393384,747866;335148,720567;334453,720567;332643,720777;330890,710214;332795,702774;333053,702346;370020,693375;378773,701993;397175,730073;449562,832943;466726,846307;474985,844259;483614,823551;470203,785280;511018,824723;533250,835891;536030,834696;543936,812064;468689,747961;445457,739389;426483,710433;419235,699612;421466,688616;428312,687687;498721,704413;459259,376477;531382,397193;554595,394707;468374,460220;399566,499187;459259,376477;238727,437837;206494,418949;209551,419101;266749,393126;298420,401346;324137,503350;238727,437837;363914,475156;346502,405499;402880,386449;363914,475156" o:connectangles="0,0,0,0,0,0,0,0,0,0,0,0,0,0,0,0,0,0,0,0,0,0,0,0,0,0,0,0,0,0,0,0,0,0,0,0,0,0,0,0,0,0,0,0,0,0,0,0,0,0,0,0,0,0,0,0,0,0,0,0,0,0,0,0,0,0,0,0,0,0,0,0,0,0,0,0,0,0,0,0,0,0,0,0,0,0,0,0,0,0,0,0,0,0,0,0,0,0,0,0,0,0,0,0,0,0,0,0,0,0,0,0,0,0,0,0,0,0,0,0,0,0,0"/>
+                    <v:path arrowok="t" o:connecttype="custom" o:connectlocs="515806,727124;552109,767038;576542,762155;577765,760009;570756,737105;548852,712952;643085,731324;664625,718825;665094,716361;651314,697048;553604,678000;438505,653866;402821,624095;397983,602191;397031,579419;398630,567943;487321,497467;595079,408752;627458,414553;726910,315067;662256,222210;606745,147048;600926,135972;499295,33116;498140,33115;450885,44762;365508,1;266875,71306;161641,74077;113149,151934;112835,164772;57141,238096;57332,241781;13266,390270;153242,438486;314272,561905;321777,607686;320729,614476;279550,649991;174346,668086;70379,688133;58951,708761;80070,721957;82664,721143;173136,703857;144433,736619;135433,757638;157487,769232;160146,768162;215506,697438;276340,686695;283986,691787;281970,697886;255456,719190;180688,793648;182127,816933;207068,816929;209039,814581;242371,775733;235086,825657;234712,850571;259624,850945;259998,850571;273779,756352;271198,751543;276836,747229;298540,730143;307863,761505;296797,837562;313853,855724;314415,855724;332024,838657;334776,805638;391412,858285;416199,855508;418001,852761;412649,830143;345033,757762;368556,772800;393444,771631;393316,747771;335090,720476;334395,720476;332586,720686;330833,710124;332738,702685;332996,702257;369956,693287;378708,701904;397107,729981;449485,832838;466646,846200;474903,844152;483531,823447;470122,785181;510930,824619;533158,835785;535938,834590;543842,811961;468608,747866;445380,739296;426410,710343;419163,699524;421394,688529;428238,687600;498635,704324;459180,376429;531291,397143;554500,394657;468293,460162;399497,499124;459180,376429;238686,437782;206458,418896;209515,419048;266703,393076;298369,401295;324081,503286;238686,437782;363851,475096;346442,405448;402811,386400;363851,475096" o:connectangles="0,0,0,0,0,0,0,0,0,0,0,0,0,0,0,0,0,0,0,0,0,0,0,0,0,0,0,0,0,0,0,0,0,0,0,0,0,0,0,0,0,0,0,0,0,0,0,0,0,0,0,0,0,0,0,0,0,0,0,0,0,0,0,0,0,0,0,0,0,0,0,0,0,0,0,0,0,0,0,0,0,0,0,0,0,0,0,0,0,0,0,0,0,0,0,0,0,0,0,0,0,0,0,0,0,0,0,0,0,0,0,0,0,0,0,0,0,0,0,0,0,0,0"/>
                   </v:shape>
-                  <v:oval id="Ellipse 1667633282" o:spid="_x0000_s1085" style="position:absolute;left:13527;top:22820;width:1797;height:1797;visibility:visible;mso-wrap-style:square;v-text-anchor:middle" o:gfxdata="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" fillcolor="black [3213]" stroked="f" strokeweight="1pt">
+                  <v:oval id="Ellipse 356358263" o:spid="_x0000_s1052" style="position:absolute;left:14972;top:62744;width:1784;height:1797;visibility:visible;mso-wrap-style:square;v-text-anchor:middle" o:gfxdata="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" fillcolor="black [3213]" stroked="f" strokeweight="1pt">
                     <v:stroke joinstyle="miter"/>
                   </v:oval>
-                  <v:oval id="Ellipse 458840910" o:spid="_x0000_s1086" style="position:absolute;left:4393;top:5986;width:1797;height:1797;visibility:visible;mso-wrap-style:square;v-text-anchor:middle" o:gfxdata="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" fillcolor="black [3213]" stroked="f" strokeweight="1pt">
+                  <v:oval id="Ellipse 1402582942" o:spid="_x0000_s1053" style="position:absolute;left:17068;top:62744;width:1784;height:1797;visibility:visible;mso-wrap-style:square;v-text-anchor:middle" o:gfxdata="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" fillcolor="black [3213]" stroked="f" strokeweight="1pt">
                     <v:stroke joinstyle="miter"/>
                   </v:oval>
-                  <v:oval id="Ellipse 92919840" o:spid="_x0000_s1087" style="position:absolute;left:22873;top:5708;width:1797;height:1797;visibility:visible;mso-wrap-style:square;v-text-anchor:middle" o:gfxdata="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" fillcolor="black [3213]" stroked="f" strokeweight="1pt">
+                  <v:oval id="Ellipse 1052401614" o:spid="_x0000_s1054" style="position:absolute;left:19163;top:62744;width:1784;height:1797;visibility:visible;mso-wrap-style:square;v-text-anchor:middle" o:gfxdata="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" fillcolor="black [3213]" stroked="f" strokeweight="1pt">
+                    <v:stroke joinstyle="miter"/>
+                  </v:oval>
+                  <v:oval id="Ellipse 1062525898" o:spid="_x0000_s1055" style="position:absolute;left:6876;top:48189;width:1784;height:1797;visibility:visible;mso-wrap-style:square;v-text-anchor:middle" o:gfxdata="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" fillcolor="black [3213]" stroked="f" strokeweight="1pt">
+                    <v:stroke joinstyle="miter"/>
+                  </v:oval>
+                  <v:oval id="Ellipse 1501209408" o:spid="_x0000_s1056" style="position:absolute;left:8825;top:44509;width:1784;height:1797;visibility:visible;mso-wrap-style:square;v-text-anchor:middle" o:gfxdata="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" fillcolor="black [3213]" stroked="f" strokeweight="1pt">
+                    <v:stroke joinstyle="miter"/>
+                  </v:oval>
+                  <v:oval id="Ellipse 105188878" o:spid="_x0000_s1057" style="position:absolute;left:7708;top:46256;width:1784;height:1798;visibility:visible;mso-wrap-style:square;v-text-anchor:middle" o:gfxdata="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" fillcolor="black [3213]" stroked="f" strokeweight="1pt">
+                    <v:stroke joinstyle="miter"/>
+                  </v:oval>
+                  <v:oval id="Ellipse 340373832" o:spid="_x0000_s1058" style="position:absolute;left:25382;top:44041;width:1784;height:1797;visibility:visible;mso-wrap-style:square;v-text-anchor:middle" o:gfxdata="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" fillcolor="black [3213]" stroked="f" strokeweight="1pt">
+                    <v:stroke joinstyle="miter"/>
+                  </v:oval>
+                  <v:oval id="Ellipse 100263301" o:spid="_x0000_s1059" style="position:absolute;left:26477;top:45838;width:1784;height:1797;visibility:visible;mso-wrap-style:square;v-text-anchor:middle" o:gfxdata="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" fillcolor="black [3213]" stroked="f" strokeweight="1pt">
+                    <v:stroke joinstyle="miter"/>
+                  </v:oval>
+                  <v:oval id="Ellipse 303697545" o:spid="_x0000_s1060" style="position:absolute;left:27525;top:47635;width:1784;height:1797;visibility:visible;mso-wrap-style:square;v-text-anchor:middle" o:gfxdata="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" fillcolor="black [3213]" stroked="f" strokeweight="1pt">
+                    <v:stroke joinstyle="miter"/>
+                  </v:oval>
+                </v:group>
+                <v:group id="Groupe 1834236764" o:spid="_x0000_s1061" style="position:absolute;left:38980;top:5123;width:29083;height:25197" coordorigin="38980,5123" coordsize="29083,25196" o:gfxdata="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">
+                  <v:shape id="Hexagone 1473405820" o:spid="_x0000_s1062" type="#_x0000_t9" style="position:absolute;left:38980;top:5123;width:29083;height:25197;visibility:visible;mso-wrap-style:square;v-text-anchor:middle" o:gfxdata="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" adj="5387" fillcolor="#424d67" strokecolor="white [3212]" strokeweight="4.5pt">
+                    <v:fill color2="#c6cbd7" rotate="t" focusposition=".5,.5" focussize="" colors="0 #424d67;33423f #909ab4;1 #c6cbd7" focus="100%" type="gradientRadial"/>
+                  </v:shape>
+                  <v:shape id="Graphique 1647685774" o:spid="_x0000_s1063" type="#_x0000_t75" alt="Eau avec un remplissage uni" style="position:absolute;left:48947;top:13148;width:9141;height:9142;visibility:visible;mso-wrap-style:square" o:gfxdata="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">
+                    <v:imagedata r:id="rId14" o:title="Eau avec un remplissage uni"/>
+                  </v:shape>
+                  <v:oval id="Ellipse 94259718" o:spid="_x0000_s1064" style="position:absolute;left:53621;top:27771;width:1790;height:1797;visibility:visible;mso-wrap-style:square;v-text-anchor:middle" o:gfxdata="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" fillcolor="black [3213]" stroked="f" strokeweight="1pt">
+                    <v:stroke joinstyle="miter"/>
+                  </v:oval>
+                  <v:oval id="Ellipse 1666422708" o:spid="_x0000_s1065" style="position:absolute;left:51367;top:27771;width:1791;height:1797;visibility:visible;mso-wrap-style:square;v-text-anchor:middle" o:gfxdata="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" fillcolor="black [3213]" stroked="f" strokeweight="1pt">
+                    <v:stroke joinstyle="miter"/>
+                  </v:oval>
+                  <v:oval id="Ellipse 632866558" o:spid="_x0000_s1066" style="position:absolute;left:42693;top:12362;width:1791;height:1797;visibility:visible;mso-wrap-style:square;v-text-anchor:middle" o:gfxdata="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" fillcolor="black [3213]" stroked="f" strokeweight="1pt">
+                    <v:stroke joinstyle="miter"/>
+                  </v:oval>
+                  <v:oval id="Ellipse 1859965614" o:spid="_x0000_s1067" style="position:absolute;left:43896;top:10121;width:1791;height:1797;visibility:visible;mso-wrap-style:square;v-text-anchor:middle" o:gfxdata="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" fillcolor="black [3213]" stroked="f" strokeweight="1pt">
+                    <v:stroke joinstyle="miter"/>
+                  </v:oval>
+                  <v:oval id="Ellipse 371490923" o:spid="_x0000_s1068" style="position:absolute;left:62555;top:12362;width:1791;height:1797;visibility:visible;mso-wrap-style:square;v-text-anchor:middle" o:gfxdata="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" fillcolor="black [3213]" stroked="f" strokeweight="1pt">
+                    <v:stroke joinstyle="miter"/>
+                  </v:oval>
+                  <v:oval id="Ellipse 1205469401" o:spid="_x0000_s1069" style="position:absolute;left:61347;top:10327;width:1791;height:1797;visibility:visible;mso-wrap-style:square;v-text-anchor:middle" o:gfxdata="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" fillcolor="black [3213]" stroked="f" strokeweight="1pt">
+                    <v:stroke joinstyle="miter"/>
+                  </v:oval>
+                </v:group>
+                <v:group id="Groupe 1580286036" o:spid="_x0000_s1070" style="position:absolute;left:71523;top:39341;width:29083;height:25197" coordsize="29088,25200" o:gfxdata="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">
+                  <v:shape id="Hexagone 260280364" o:spid="_x0000_s1071" type="#_x0000_t9" style="position:absolute;width:29088;height:25200;visibility:visible;mso-wrap-style:square;v-text-anchor:middle" o:gfxdata="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" adj="5446" fillcolor="#747070 [1614]" strokecolor="white [3212]" strokeweight="4.5pt">
+                    <v:fill color2="#cfcdcd [2894]" rotate="t" focusposition=".5,.5" focussize="" colors="0 #7b7474;.5 #c5c2c2;1 #e2e0e0" focus="100%" type="gradientRadial"/>
+                  </v:shape>
+                  <v:shape id="Graphique 1985117599" o:spid="_x0000_s1072" type="#_x0000_t75" alt="Venteux avec un remplissage uni" style="position:absolute;left:9972;top:8029;width:9144;height:9144;visibility:visible;mso-wrap-style:square" o:gfxdata="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">
+                    <v:imagedata r:id="rId13" o:title="Venteux avec un remplissage uni"/>
+                  </v:shape>
+                  <v:oval id="Ellipse 846975222" o:spid="_x0000_s1073" style="position:absolute;left:13483;top:22648;width:1797;height:1797;visibility:visible;mso-wrap-style:square;v-text-anchor:middle" o:gfxdata="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" fillcolor="black [3213]" stroked="f" strokeweight="1pt">
+                    <v:stroke joinstyle="miter"/>
+                  </v:oval>
+                  <v:oval id="Ellipse 2113553925" o:spid="_x0000_s1074" style="position:absolute;left:3975;top:6554;width:1797;height:1797;visibility:visible;mso-wrap-style:square;v-text-anchor:middle" o:gfxdata="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" fillcolor="black [3213]" stroked="f" strokeweight="1pt">
+                    <v:stroke joinstyle="miter"/>
+                  </v:oval>
+                  <v:oval id="Ellipse 882164866" o:spid="_x0000_s1075" style="position:absolute;left:23066;top:6232;width:1797;height:1797;visibility:visible;mso-wrap-style:square;v-text-anchor:middle" o:gfxdata="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" fillcolor="black [3213]" stroked="f" strokeweight="1pt">
+                    <v:stroke joinstyle="miter"/>
+                  </v:oval>
+                </v:group>
+                <v:group id="Groupe 122740247" o:spid="_x0000_s1076" style="position:absolute;left:71313;top:5126;width:29077;height:25197" coordsize="29083,25196" o:gfxdata="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">
+                  <v:shape id="Hexagone 1466785359" o:spid="_x0000_s1077" type="#_x0000_t9" style="position:absolute;width:29083;height:25196;visibility:visible;mso-wrap-style:square;v-text-anchor:middle" o:gfxdata="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" adj="5446" fillcolor="#516a42" strokecolor="white [3212]" strokeweight="4.5pt">
+                    <v:fill color2="#cdd8c6" rotate="t" focusposition=".5,.5" focussize="" colors="0 #516a42;.5 #9eb691;1 #cdd8c6" focus="100%" type="gradientRadial"/>
+                    <v:textbox>
+                      <w:txbxContent>
+                        <w:p>
+                          <w:pPr>
+                            <w:spacing w:line="254" w:lineRule="auto"/>
+                            <w:jc w:val="center"/>
+                            <w:rPr>
+                              <w:rFonts w:eastAsia="Calibri"/>
+                            </w:rPr>
+                          </w:pPr>
+                          <w:r>
+                            <w:rPr>
+                              <w:rFonts w:eastAsia="Calibri"/>
+                            </w:rPr>
+                            <w:t> </w:t>
+                          </w:r>
+                        </w:p>
+                      </w:txbxContent>
+                    </v:textbox>
+                  </v:shape>
+                  <v:shape id="Graphique 2101675576" o:spid="_x0000_s1078" alt="Arbre avec racines avec un remplissage uni" style="position:absolute;left:10910;top:8291;width:7269;height:8622;visibility:visible;mso-wrap-style:square;v-text-anchor:middle" coordsize="727035,862250" o:gfxdata="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" path="m515895,727216v9347,15573,21688,29141,36309,39919c560300,772535,571241,770349,576641,762251v457,-685,866,-1403,1223,-2146c581439,751783,578474,742095,570854,737198v-8645,-6724,-16057,-14897,-21908,-24156c582065,718557,616212,724272,643196,731416v9401,2497,19046,-3099,21543,-12500c664954,718107,665110,717284,665208,716452v811,-8960,-5046,-17168,-13782,-19316c622708,689592,587608,683753,553699,678086,514851,672505,476399,664443,438580,653949v-10115,-5277,-34290,-18954,-35690,-29775l398051,602267v-1668,-7475,-1990,-15187,-952,-22775c397889,573777,398699,568015,398699,568015v6667,-29852,46425,-49749,88706,-70485c529687,476794,579426,451924,595181,408804v10409,3678,21346,5637,32385,5801c682441,414433,726878,369982,727035,315107v-647,-41231,-26219,-77956,-64665,-92869c653321,191411,633652,164781,606849,147067r-5820,-11078c601366,79514,555858,33457,499381,33120v-385,-3,-771,-3,-1155,-1c481751,33039,465513,37041,450963,44768,431671,16623,399692,-142,365571,1,320821,230,281170,28893,266921,71315,234030,52678,193533,53745,161669,74086v-27385,17012,-45308,45786,-48501,77867c112803,156222,112697,160510,112854,164793v-32909,9192,-55677,39165,-55703,73333c57151,239374,57275,240583,57342,241812,4162,270650,-15571,337139,13268,390319v27091,49959,87890,70901,140000,48222c208599,462421,286961,511493,314326,561976v7426,14036,10062,30114,7506,45787l320784,614554v,,105,21041,-41186,35519c246366,657502,203151,663903,174376,668170v-45235,6668,-84373,12459,-103985,20050c62007,691329,57151,700095,58961,708851v2189,9478,11646,15386,21123,13197c80969,721845,81836,721572,82678,721234v14698,-5887,52588,-11668,90488,-17288c166070,716810,156277,727987,144458,736712v-7681,3916,-11468,12761,-9002,21022c138345,767027,148221,772218,157514,769329v915,-283,1804,-641,2660,-1070c181262,757705,206065,723072,215543,697526v23288,-3648,43510,-7144,60845,-10744c279906,686076,283329,688357,284035,691874v451,2247,-316,4564,-2017,6100c273502,705594,264720,712261,255500,719281v-28965,20409,-54251,45589,-74781,74467c175541,800848,176145,810627,182158,817036v6890,6888,18059,6886,24946,-4c207828,816308,208488,815522,209075,814684v9762,-14052,20932,-27069,33338,-38853c245188,792828,242643,810267,235126,825761v-6984,6777,-7151,17934,-374,24918c241529,857662,252685,857830,259669,851053v127,-123,252,-248,374,-374c275398,835324,284970,789871,273826,756448v-603,-1729,-1473,-3352,-2581,-4810l276884,747323v7182,-5467,14430,-11001,21707,-17088c300630,740979,303754,751488,307916,761601v-6491,24868,-10203,50380,-11068,76067c296543,847394,304180,855526,313907,855832r562,c323984,855826,331778,848273,332081,838763v,-248,524,-15383,2753,-33023c351808,825236,370795,842886,391479,858394v7613,6079,18713,4836,24792,-2778c416955,854758,417559,853839,418073,852869v3846,-7851,1604,-17326,-5353,-22621c384145,807340,359732,785671,345092,757858v8698,3530,16672,8628,23527,15040c375815,779449,386960,778926,393512,771729v6170,-6777,6114,-17152,-128,-23863c390526,745008,364971,720567,335148,720567r-695,c333834,720567,333243,720710,332643,720777v-807,-3481,-1392,-7009,-1753,-10563c330738,707596,331404,704997,332795,702774r258,-428c340783,689660,357335,685644,370020,693375v3543,2159,6539,5108,8753,8618c384554,711318,390793,720605,397175,730073v20831,30937,42377,62922,52387,102870c451526,840816,458611,846333,466726,846307v2878,-6,5712,-709,8259,-2048c482254,840138,485806,831614,483614,823551v-3401,-13107,-7886,-25908,-13411,-38271c490007,789957,505668,805090,511018,824723v3055,9223,13009,14224,22232,11168c534209,835573,535140,835173,536030,834696v7802,-4607,11144,-14170,7906,-22632c527744,765335,493654,755305,468689,747961v-8022,-2038,-15808,-4912,-23232,-8572c439133,729311,432703,719662,426483,710433v-2445,-3639,-4860,-7246,-7248,-10821c416815,695959,417813,691036,421466,688616v2020,-1340,4542,-1682,6846,-929c451405,694746,474921,700332,498721,704413r17174,22803xm459259,376477v21564,13663,46595,20854,72123,20716c539188,397231,546974,396397,554595,394707v-9116,25718,-41453,43120,-86221,65513c444272,471033,421235,484080,399566,499187v10772,-33985,29842,-85401,59693,-122710xm238727,437837l206494,418949v1019,,2029,152,3057,152c231473,419109,252328,409638,266749,393126v10350,3483,20933,6229,31671,8220c315896,432461,324773,467668,324137,503350,298703,477816,269980,455785,238727,437837xm363914,475156v-2644,-23897,-8501,-47327,-17412,-69657c366429,403201,385643,396708,402880,386449v-16166,28068,-29232,57812,-38966,88707xe" fillcolor="black" stroked="f">
+                    <v:stroke joinstyle="miter"/>
+                    <v:path arrowok="t" o:connecttype="custom" o:connectlocs="515806,727124;552109,767038;576542,762155;577765,760009;570756,737105;548852,712952;643085,731324;664625,718825;665094,716361;651314,697048;553604,678000;438505,653866;402821,624095;397983,602191;397031,579419;398630,567943;487321,497467;595079,408752;627458,414553;726910,315067;662256,222210;606745,147048;600926,135972;499295,33116;498140,33115;450885,44762;365508,1;266875,71306;161641,74077;113149,151934;112835,164772;57141,238096;57332,241781;13266,390270;153242,438486;314272,561905;321777,607686;320729,614476;279550,649991;174346,668086;70379,688133;58951,708761;80070,721957;82664,721143;173136,703857;144433,736619;135433,757638;157487,769232;160146,768162;215506,697438;276340,686695;283986,691787;281970,697886;255456,719190;180688,793648;182127,816933;207068,816929;209039,814581;242371,775733;235086,825657;234712,850571;259624,850945;259998,850571;273779,756352;271198,751543;276836,747229;298540,730143;307863,761505;296797,837562;313853,855724;314415,855724;332024,838657;334776,805638;391412,858285;416199,855508;418001,852761;412649,830143;345033,757762;368556,772800;393444,771631;393316,747771;335090,720476;334395,720476;332586,720686;330833,710124;332738,702685;332996,702257;369956,693287;378708,701904;397107,729981;449485,832838;466646,846200;474903,844152;483531,823447;470122,785181;510930,824619;533158,835785;535938,834590;543842,811961;468608,747866;445380,739296;426410,710343;419163,699524;421394,688529;428238,687600;498635,704324;459180,376429;531291,397143;554500,394657;468293,460162;399497,499124;459180,376429;238686,437782;206458,418896;209515,419048;266703,393076;298369,401295;324081,503286;238686,437782;363851,475096;346442,405448;402811,386400;363851,475096" o:connectangles="0,0,0,0,0,0,0,0,0,0,0,0,0,0,0,0,0,0,0,0,0,0,0,0,0,0,0,0,0,0,0,0,0,0,0,0,0,0,0,0,0,0,0,0,0,0,0,0,0,0,0,0,0,0,0,0,0,0,0,0,0,0,0,0,0,0,0,0,0,0,0,0,0,0,0,0,0,0,0,0,0,0,0,0,0,0,0,0,0,0,0,0,0,0,0,0,0,0,0,0,0,0,0,0,0,0,0,0,0,0,0,0,0,0,0,0,0,0,0,0,0,0,0"/>
+                  </v:shape>
+                  <v:oval id="Ellipse 672122047" o:spid="_x0000_s1079" style="position:absolute;left:11338;top:22817;width:1784;height:1797;visibility:visible;mso-wrap-style:square;v-text-anchor:middle" o:gfxdata="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" fillcolor="black [3213]" stroked="f" strokeweight="1pt">
+                    <v:stroke joinstyle="miter"/>
+                  </v:oval>
+                  <v:oval id="Ellipse 1534721578" o:spid="_x0000_s1080" style="position:absolute;left:13433;top:22817;width:1785;height:1797;visibility:visible;mso-wrap-style:square;v-text-anchor:middle" o:gfxdata="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" fillcolor="black [3213]" stroked="f" strokeweight="1pt">
+                    <v:stroke joinstyle="miter"/>
+                  </v:oval>
+                  <v:oval id="Ellipse 1096377510" o:spid="_x0000_s1081" style="position:absolute;left:15529;top:22817;width:1784;height:1797;visibility:visible;mso-wrap-style:square;v-text-anchor:middle" o:gfxdata="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" fillcolor="black [3213]" stroked="f" strokeweight="1pt">
+                    <v:stroke joinstyle="miter"/>
+                  </v:oval>
+                  <v:oval id="Ellipse 1291373872" o:spid="_x0000_s1082" style="position:absolute;left:3242;top:8262;width:1784;height:1797;visibility:visible;mso-wrap-style:square;v-text-anchor:middle" o:gfxdata="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" fillcolor="black [3213]" stroked="f" strokeweight="1pt">
+                    <v:stroke joinstyle="miter"/>
+                  </v:oval>
+                  <v:oval id="Ellipse 975587106" o:spid="_x0000_s1083" style="position:absolute;left:5190;top:4581;width:1785;height:1798;visibility:visible;mso-wrap-style:square;v-text-anchor:middle" o:gfxdata="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" fillcolor="black [3213]" stroked="f" strokeweight="1pt">
+                    <v:stroke joinstyle="miter"/>
+                  </v:oval>
+                  <v:oval id="Ellipse 651980921" o:spid="_x0000_s1084" style="position:absolute;left:4074;top:6329;width:1784;height:1797;visibility:visible;mso-wrap-style:square;v-text-anchor:middle" o:gfxdata="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" fillcolor="black [3213]" stroked="f" strokeweight="1pt">
+                    <v:stroke joinstyle="miter"/>
+                  </v:oval>
+                  <v:oval id="Ellipse 891334105" o:spid="_x0000_s1085" style="position:absolute;left:21747;top:4114;width:1785;height:1797;visibility:visible;mso-wrap-style:square;v-text-anchor:middle" o:gfxdata="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" fillcolor="black [3213]" stroked="f" strokeweight="1pt">
+                    <v:stroke joinstyle="miter"/>
+                  </v:oval>
+                  <v:oval id="Ellipse 778833540" o:spid="_x0000_s1086" style="position:absolute;left:22843;top:5911;width:1784;height:1797;visibility:visible;mso-wrap-style:square;v-text-anchor:middle" o:gfxdata="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" fillcolor="black [3213]" stroked="f" strokeweight="1pt">
+                    <v:stroke joinstyle="miter"/>
+                  </v:oval>
+                  <v:oval id="Ellipse 1865432689" o:spid="_x0000_s1087" style="position:absolute;left:23891;top:7708;width:1784;height:1797;visibility:visible;mso-wrap-style:square;v-text-anchor:middle" o:gfxdata="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" fillcolor="black [3213]" stroked="f" strokeweight="1pt">
                     <v:stroke joinstyle="miter"/>
                   </v:oval>
                 </v:group>

</xml_diff>